<commit_message>
charakterystyka przejściowa i kilak bugów
</commit_message>
<xml_diff>
--- a/Wzmacniacze-sprawozdanie.docx
+++ b/Wzmacniacze-sprawozdanie.docx
@@ -1,6 +1,6 @@
 
 <file path=word/document.xml><?xml version="1.0" encoding="utf-8"?>
-<w:document xmlns:ve="http://schemas.openxmlformats.org/markup-compatibility/2006" xmlns:o="urn:schemas-microsoft-com:office:office" xmlns:r="http://schemas.openxmlformats.org/officeDocument/2006/relationships" xmlns:m="http://schemas.openxmlformats.org/officeDocument/2006/math" xmlns:v="urn:schemas-microsoft-com:vml" xmlns:wp="http://schemas.openxmlformats.org/drawingml/2006/wordprocessingDrawing" xmlns:w10="urn:schemas-microsoft-com:office:word" xmlns:w="http://schemas.openxmlformats.org/wordprocessingml/2006/main" xmlns:wne="http://schemas.microsoft.com/office/word/2006/wordml">
+<w:document xmlns:wpc="http://schemas.microsoft.com/office/word/2010/wordprocessingCanvas" xmlns:mc="http://schemas.openxmlformats.org/markup-compatibility/2006" xmlns:o="urn:schemas-microsoft-com:office:office" xmlns:r="http://schemas.openxmlformats.org/officeDocument/2006/relationships" xmlns:m="http://schemas.openxmlformats.org/officeDocument/2006/math" xmlns:v="urn:schemas-microsoft-com:vml" xmlns:wp14="http://schemas.microsoft.com/office/word/2010/wordprocessingDrawing" xmlns:wp="http://schemas.openxmlformats.org/drawingml/2006/wordprocessingDrawing" xmlns:w10="urn:schemas-microsoft-com:office:word" xmlns:w="http://schemas.openxmlformats.org/wordprocessingml/2006/main" xmlns:w14="http://schemas.microsoft.com/office/word/2010/wordml" xmlns:w15="http://schemas.microsoft.com/office/word/2012/wordml" xmlns:wpg="http://schemas.microsoft.com/office/word/2010/wordprocessingGroup" xmlns:wpi="http://schemas.microsoft.com/office/word/2010/wordprocessingInk" xmlns:wne="http://schemas.microsoft.com/office/word/2006/wordml" xmlns:wps="http://schemas.microsoft.com/office/word/2010/wordprocessingShape" mc:Ignorable="w14 w15 wp14">
   <w:body>
     <w:p>
       <w:pPr>
@@ -156,7 +156,13 @@
           <w:rPr>
             <w:rFonts w:ascii="Cambria Math" w:hAnsi="Cambria Math"/>
           </w:rPr>
-          <m:t>=70 [</m:t>
+          <m:t>=70</m:t>
+        </m:r>
+        <m:r>
+          <w:rPr>
+            <w:rFonts w:ascii="Cambria Math" w:hAnsi="Cambria Math"/>
+          </w:rPr>
+          <m:t xml:space="preserve"> [</m:t>
         </m:r>
         <m:f>
           <m:fPr>
@@ -780,7 +786,7 @@
         <w:rPr>
           <w:rFonts w:eastAsiaTheme="minorEastAsia"/>
           <w:noProof/>
-          <w:lang w:val="en-US"/>
+          <w:lang w:eastAsia="pl-PL"/>
         </w:rPr>
         <w:drawing>
           <wp:inline distT="0" distB="0" distL="0" distR="0">
@@ -856,7 +862,7 @@
       <w:r>
         <w:rPr>
           <w:noProof/>
-          <w:lang w:val="en-US"/>
+          <w:lang w:eastAsia="pl-PL"/>
         </w:rPr>
         <w:lastRenderedPageBreak/>
         <w:drawing>
@@ -935,7 +941,7 @@
           <w:rFonts w:eastAsiaTheme="minorEastAsia"/>
           <w:noProof/>
           <w:sz w:val="16"/>
-          <w:lang w:val="en-US"/>
+          <w:lang w:eastAsia="pl-PL"/>
         </w:rPr>
         <w:drawing>
           <wp:inline distT="0" distB="0" distL="0" distR="0">
@@ -1011,7 +1017,7 @@
       <w:r>
         <w:rPr>
           <w:noProof/>
-          <w:lang w:val="en-US"/>
+          <w:lang w:eastAsia="pl-PL"/>
         </w:rPr>
         <w:lastRenderedPageBreak/>
         <w:drawing>
@@ -1598,7 +1604,7 @@
           <w:rFonts w:eastAsiaTheme="minorEastAsia"/>
           <w:noProof/>
           <w:sz w:val="16"/>
-          <w:lang w:val="en-US"/>
+          <w:lang w:eastAsia="pl-PL"/>
         </w:rPr>
         <w:drawing>
           <wp:inline distT="0" distB="0" distL="0" distR="0">
@@ -1688,7 +1694,7 @@
       <w:r>
         <w:rPr>
           <w:noProof/>
-          <w:lang w:val="en-US"/>
+          <w:lang w:eastAsia="pl-PL"/>
         </w:rPr>
         <w:lastRenderedPageBreak/>
         <w:drawing>
@@ -1783,7 +1789,7 @@
           <w:rFonts w:eastAsiaTheme="minorEastAsia"/>
           <w:noProof/>
           <w:sz w:val="16"/>
-          <w:lang w:val="en-US"/>
+          <w:lang w:eastAsia="pl-PL"/>
         </w:rPr>
         <w:drawing>
           <wp:inline distT="0" distB="0" distL="0" distR="0">
@@ -1887,7 +1893,7 @@
       <w:r>
         <w:rPr>
           <w:noProof/>
-          <w:lang w:val="en-US"/>
+          <w:lang w:eastAsia="pl-PL"/>
         </w:rPr>
         <w:drawing>
           <wp:inline distT="0" distB="0" distL="0" distR="0">
@@ -2114,6 +2120,8 @@
           <w:u w:val="single"/>
         </w:rPr>
       </w:pPr>
+      <w:bookmarkStart w:id="0" w:name="_GoBack"/>
+      <w:bookmarkEnd w:id="0"/>
       <w:r>
         <w:rPr>
           <w:b/>
@@ -2137,6 +2145,193 @@
     <w:p>
       <w:pPr>
         <w:pStyle w:val="Akapitzlist"/>
+        <w:numPr>
+          <w:ilvl w:val="0"/>
+          <w:numId w:val="5"/>
+        </w:numPr>
+        <w:rPr>
+          <w:color w:val="000000"/>
+          <w:shd w:val="clear" w:color="auto" w:fill="FFFFFF"/>
+        </w:rPr>
+      </w:pPr>
+      <w:r>
+        <w:rPr>
+          <w:color w:val="000000"/>
+          <w:shd w:val="clear" w:color="auto" w:fill="FFFFFF"/>
+        </w:rPr>
+        <w:t>Charakterystyka przejściowa wzmacniacza operacyjnego</w:t>
+      </w:r>
+    </w:p>
+    <w:p>
+      <w:pPr>
+        <w:rPr>
+          <w:sz w:val="24"/>
+        </w:rPr>
+      </w:pPr>
+    </w:p>
+    <w:p>
+      <w:pPr>
+        <w:jc w:val="center"/>
+        <w:rPr>
+          <w:sz w:val="24"/>
+        </w:rPr>
+      </w:pPr>
+      <w:r>
+        <w:rPr>
+          <w:noProof/>
+          <w:sz w:val="24"/>
+          <w:lang w:eastAsia="pl-PL"/>
+        </w:rPr>
+        <w:drawing>
+          <wp:inline distT="0" distB="0" distL="0" distR="0">
+            <wp:extent cx="4792028" cy="3714750"/>
+            <wp:effectExtent l="0" t="0" r="0" b="0"/>
+            <wp:docPr id="2" name="Obraz 2"/>
+            <wp:cNvGraphicFramePr>
+              <a:graphicFrameLocks xmlns:a="http://schemas.openxmlformats.org/drawingml/2006/main" noChangeAspect="1"/>
+            </wp:cNvGraphicFramePr>
+            <a:graphic xmlns:a="http://schemas.openxmlformats.org/drawingml/2006/main">
+              <a:graphicData uri="http://schemas.openxmlformats.org/drawingml/2006/picture">
+                <pic:pic xmlns:pic="http://schemas.openxmlformats.org/drawingml/2006/picture">
+                  <pic:nvPicPr>
+                    <pic:cNvPr id="2" name="ch.jpg"/>
+                    <pic:cNvPicPr/>
+                  </pic:nvPicPr>
+                  <pic:blipFill>
+                    <a:blip r:embed="rId14">
+                      <a:extLst>
+                        <a:ext uri="{28A0092B-C50C-407E-A947-70E740481C1C}">
+                          <a14:useLocalDpi xmlns:a14="http://schemas.microsoft.com/office/drawing/2010/main" val="0"/>
+                        </a:ext>
+                      </a:extLst>
+                    </a:blip>
+                    <a:stretch>
+                      <a:fillRect/>
+                    </a:stretch>
+                  </pic:blipFill>
+                  <pic:spPr>
+                    <a:xfrm>
+                      <a:off x="0" y="0"/>
+                      <a:ext cx="4802094" cy="3722553"/>
+                    </a:xfrm>
+                    <a:prstGeom prst="rect">
+                      <a:avLst/>
+                    </a:prstGeom>
+                  </pic:spPr>
+                </pic:pic>
+              </a:graphicData>
+            </a:graphic>
+          </wp:inline>
+        </w:drawing>
+      </w:r>
+    </w:p>
+    <w:p>
+      <w:pPr>
+        <w:jc w:val="center"/>
+        <w:rPr>
+          <w:sz w:val="24"/>
+        </w:rPr>
+      </w:pPr>
+    </w:p>
+    <w:p>
+      <w:pPr>
+        <w:jc w:val="center"/>
+        <w:rPr>
+          <w:sz w:val="24"/>
+        </w:rPr>
+      </w:pPr>
+    </w:p>
+    <w:p>
+      <w:pPr>
+        <w:jc w:val="center"/>
+        <w:rPr>
+          <w:sz w:val="24"/>
+        </w:rPr>
+      </w:pPr>
+    </w:p>
+    <w:p>
+      <w:pPr>
+        <w:jc w:val="center"/>
+        <w:rPr>
+          <w:sz w:val="24"/>
+        </w:rPr>
+      </w:pPr>
+    </w:p>
+    <w:p>
+      <w:pPr>
+        <w:jc w:val="center"/>
+        <w:rPr>
+          <w:sz w:val="24"/>
+        </w:rPr>
+      </w:pPr>
+    </w:p>
+    <w:p>
+      <w:pPr>
+        <w:jc w:val="center"/>
+        <w:rPr>
+          <w:sz w:val="24"/>
+        </w:rPr>
+      </w:pPr>
+    </w:p>
+    <w:p>
+      <w:pPr>
+        <w:jc w:val="center"/>
+        <w:rPr>
+          <w:sz w:val="24"/>
+        </w:rPr>
+      </w:pPr>
+    </w:p>
+    <w:p>
+      <w:pPr>
+        <w:jc w:val="center"/>
+        <w:rPr>
+          <w:sz w:val="24"/>
+        </w:rPr>
+      </w:pPr>
+    </w:p>
+    <w:p>
+      <w:pPr>
+        <w:jc w:val="center"/>
+        <w:rPr>
+          <w:sz w:val="24"/>
+        </w:rPr>
+      </w:pPr>
+    </w:p>
+    <w:p>
+      <w:pPr>
+        <w:jc w:val="center"/>
+        <w:rPr>
+          <w:sz w:val="24"/>
+        </w:rPr>
+      </w:pPr>
+    </w:p>
+    <w:p>
+      <w:pPr>
+        <w:jc w:val="center"/>
+        <w:rPr>
+          <w:sz w:val="24"/>
+        </w:rPr>
+      </w:pPr>
+    </w:p>
+    <w:p>
+      <w:pPr>
+        <w:jc w:val="center"/>
+        <w:rPr>
+          <w:sz w:val="24"/>
+        </w:rPr>
+      </w:pPr>
+    </w:p>
+    <w:p>
+      <w:pPr>
+        <w:jc w:val="center"/>
+        <w:rPr>
+          <w:sz w:val="24"/>
+        </w:rPr>
+      </w:pPr>
+    </w:p>
+    <w:p>
+      <w:pPr>
+        <w:pStyle w:val="Akapitzlist"/>
         <w:rPr>
           <w:sz w:val="24"/>
         </w:rPr>
@@ -2174,13 +2369,13 @@
     </w:p>
     <w:tbl>
       <w:tblPr>
-        <w:tblW w:w="7225" w:type="dxa"/>
+        <w:tblW w:w="8501" w:type="dxa"/>
         <w:jc w:val="center"/>
         <w:tblCellMar>
           <w:left w:w="70" w:type="dxa"/>
           <w:right w:w="70" w:type="dxa"/>
         </w:tblCellMar>
-        <w:tblLook w:val="04A0"/>
+        <w:tblLook w:val="04A0" w:firstRow="1" w:lastRow="0" w:firstColumn="1" w:lastColumn="0" w:noHBand="0" w:noVBand="1"/>
       </w:tblPr>
       <w:tblGrid>
         <w:gridCol w:w="960"/>
@@ -2188,6 +2383,7 @@
         <w:gridCol w:w="1418"/>
         <w:gridCol w:w="2126"/>
         <w:gridCol w:w="1276"/>
+        <w:gridCol w:w="1276"/>
       </w:tblGrid>
       <w:tr>
         <w:trPr>
@@ -2232,7 +2428,33 @@
                 <w:szCs w:val="24"/>
                 <w:lang w:eastAsia="pl-PL"/>
               </w:rPr>
-              <w:t>f [ Hz ]</w:t>
+              <w:t xml:space="preserve">f [ </w:t>
+            </w:r>
+            <w:proofErr w:type="spellStart"/>
+            <w:r>
+              <w:rPr>
+                <w:rFonts w:ascii="Calibri" w:eastAsia="Times New Roman" w:hAnsi="Calibri" w:cs="Times New Roman"/>
+                <w:b/>
+                <w:bCs/>
+                <w:color w:val="000000"/>
+                <w:sz w:val="24"/>
+                <w:szCs w:val="24"/>
+                <w:lang w:eastAsia="pl-PL"/>
+              </w:rPr>
+              <w:t>Hz</w:t>
+            </w:r>
+            <w:proofErr w:type="spellEnd"/>
+            <w:r>
+              <w:rPr>
+                <w:rFonts w:ascii="Calibri" w:eastAsia="Times New Roman" w:hAnsi="Calibri" w:cs="Times New Roman"/>
+                <w:b/>
+                <w:bCs/>
+                <w:color w:val="000000"/>
+                <w:sz w:val="24"/>
+                <w:szCs w:val="24"/>
+                <w:lang w:eastAsia="pl-PL"/>
+              </w:rPr>
+              <w:t xml:space="preserve"> ]</w:t>
             </w:r>
           </w:p>
         </w:tc>
@@ -2264,6 +2486,7 @@
                 <w:lang w:eastAsia="pl-PL"/>
               </w:rPr>
             </w:pPr>
+            <w:proofErr w:type="spellStart"/>
             <w:r>
               <w:rPr>
                 <w:rFonts w:ascii="Calibri" w:eastAsia="Times New Roman" w:hAnsi="Calibri" w:cs="Times New Roman"/>
@@ -2274,7 +2497,20 @@
                 <w:szCs w:val="24"/>
                 <w:lang w:eastAsia="pl-PL"/>
               </w:rPr>
-              <w:t>Vwe p-p [V]</w:t>
+              <w:t>Vwe</w:t>
+            </w:r>
+            <w:proofErr w:type="spellEnd"/>
+            <w:r>
+              <w:rPr>
+                <w:rFonts w:ascii="Calibri" w:eastAsia="Times New Roman" w:hAnsi="Calibri" w:cs="Times New Roman"/>
+                <w:b/>
+                <w:bCs/>
+                <w:color w:val="000000"/>
+                <w:sz w:val="24"/>
+                <w:szCs w:val="24"/>
+                <w:lang w:eastAsia="pl-PL"/>
+              </w:rPr>
+              <w:t xml:space="preserve"> p-p [V]</w:t>
             </w:r>
           </w:p>
         </w:tc>
@@ -2306,6 +2542,7 @@
                 <w:lang w:eastAsia="pl-PL"/>
               </w:rPr>
             </w:pPr>
+            <w:proofErr w:type="spellStart"/>
             <w:r>
               <w:rPr>
                 <w:rFonts w:ascii="Calibri" w:eastAsia="Times New Roman" w:hAnsi="Calibri" w:cs="Times New Roman"/>
@@ -2316,7 +2553,20 @@
                 <w:szCs w:val="24"/>
                 <w:lang w:eastAsia="pl-PL"/>
               </w:rPr>
-              <w:t>Vwy p-p [V]</w:t>
+              <w:t>Vwy</w:t>
+            </w:r>
+            <w:proofErr w:type="spellEnd"/>
+            <w:r>
+              <w:rPr>
+                <w:rFonts w:ascii="Calibri" w:eastAsia="Times New Roman" w:hAnsi="Calibri" w:cs="Times New Roman"/>
+                <w:b/>
+                <w:bCs/>
+                <w:color w:val="000000"/>
+                <w:sz w:val="24"/>
+                <w:szCs w:val="24"/>
+                <w:lang w:eastAsia="pl-PL"/>
+              </w:rPr>
+              <w:t xml:space="preserve"> p-p [V]</w:t>
             </w:r>
           </w:p>
         </w:tc>
@@ -2348,6 +2598,7 @@
                 <w:lang w:eastAsia="pl-PL"/>
               </w:rPr>
             </w:pPr>
+            <w:proofErr w:type="spellStart"/>
             <w:r>
               <w:rPr>
                 <w:rFonts w:ascii="Calibri" w:eastAsia="Times New Roman" w:hAnsi="Calibri" w:cs="Times New Roman"/>
@@ -2358,8 +2609,9 @@
                 <w:szCs w:val="24"/>
                 <w:lang w:eastAsia="pl-PL"/>
               </w:rPr>
-              <w:t>Vwy p-p / Vwe p-p</w:t>
-            </w:r>
+              <w:t>Vwy</w:t>
+            </w:r>
+            <w:proofErr w:type="spellEnd"/>
             <w:r>
               <w:rPr>
                 <w:rFonts w:ascii="Calibri" w:eastAsia="Times New Roman" w:hAnsi="Calibri" w:cs="Times New Roman"/>
@@ -2370,6 +2622,44 @@
                 <w:szCs w:val="24"/>
                 <w:lang w:eastAsia="pl-PL"/>
               </w:rPr>
+              <w:t xml:space="preserve"> p-p / </w:t>
+            </w:r>
+            <w:proofErr w:type="spellStart"/>
+            <w:r>
+              <w:rPr>
+                <w:rFonts w:ascii="Calibri" w:eastAsia="Times New Roman" w:hAnsi="Calibri" w:cs="Times New Roman"/>
+                <w:b/>
+                <w:bCs/>
+                <w:color w:val="000000"/>
+                <w:sz w:val="24"/>
+                <w:szCs w:val="24"/>
+                <w:lang w:eastAsia="pl-PL"/>
+              </w:rPr>
+              <w:t>Vwe</w:t>
+            </w:r>
+            <w:proofErr w:type="spellEnd"/>
+            <w:r>
+              <w:rPr>
+                <w:rFonts w:ascii="Calibri" w:eastAsia="Times New Roman" w:hAnsi="Calibri" w:cs="Times New Roman"/>
+                <w:b/>
+                <w:bCs/>
+                <w:color w:val="000000"/>
+                <w:sz w:val="24"/>
+                <w:szCs w:val="24"/>
+                <w:lang w:eastAsia="pl-PL"/>
+              </w:rPr>
+              <w:t xml:space="preserve"> p-p</w:t>
+            </w:r>
+            <w:r>
+              <w:rPr>
+                <w:rFonts w:ascii="Calibri" w:eastAsia="Times New Roman" w:hAnsi="Calibri" w:cs="Times New Roman"/>
+                <w:b/>
+                <w:bCs/>
+                <w:color w:val="000000"/>
+                <w:sz w:val="24"/>
+                <w:szCs w:val="24"/>
+                <w:lang w:eastAsia="pl-PL"/>
+              </w:rPr>
               <w:t xml:space="preserve">        [V/V]</w:t>
             </w:r>
           </w:p>
@@ -2401,7 +2691,92 @@
                 <w:color w:val="000000"/>
                 <w:sz w:val="28"/>
               </w:rPr>
-              <w:t>t [us]</w:t>
+              <w:t>t [</w:t>
+            </w:r>
+            <w:proofErr w:type="spellStart"/>
+            <w:r>
+              <w:rPr>
+                <w:rFonts w:ascii="Calibri" w:hAnsi="Calibri"/>
+                <w:b/>
+                <w:color w:val="000000"/>
+                <w:sz w:val="28"/>
+              </w:rPr>
+              <w:t>us</w:t>
+            </w:r>
+            <w:proofErr w:type="spellEnd"/>
+            <w:r>
+              <w:rPr>
+                <w:rFonts w:ascii="Calibri" w:hAnsi="Calibri"/>
+                <w:b/>
+                <w:color w:val="000000"/>
+                <w:sz w:val="28"/>
+              </w:rPr>
+              <w:t>]</w:t>
+            </w:r>
+          </w:p>
+        </w:tc>
+        <w:tc>
+          <w:tcPr>
+            <w:tcW w:w="1276" w:type="dxa"/>
+            <w:tcBorders>
+              <w:top w:val="single" w:sz="4" w:space="0" w:color="auto"/>
+              <w:left w:val="nil"/>
+              <w:bottom w:val="single" w:sz="4" w:space="0" w:color="auto"/>
+              <w:right w:val="single" w:sz="4" w:space="0" w:color="auto"/>
+            </w:tcBorders>
+            <w:vAlign w:val="bottom"/>
+          </w:tcPr>
+          <w:p>
+            <w:pPr>
+              <w:jc w:val="center"/>
+              <w:rPr>
+                <w:rFonts w:ascii="Calibri" w:hAnsi="Calibri"/>
+                <w:b/>
+                <w:color w:val="000000"/>
+                <w:sz w:val="28"/>
+                <w:szCs w:val="28"/>
+              </w:rPr>
+            </w:pPr>
+            <w:r>
+              <w:rPr>
+                <w:rFonts w:ascii="Calibri" w:hAnsi="Calibri"/>
+                <w:b/>
+                <w:color w:val="000000"/>
+                <w:sz w:val="28"/>
+                <w:szCs w:val="28"/>
+              </w:rPr>
+              <w:t>Faza</w:t>
+            </w:r>
+            <w:r>
+              <w:rPr>
+                <w:rFonts w:ascii="Calibri" w:hAnsi="Calibri"/>
+                <w:b/>
+                <w:color w:val="000000"/>
+                <w:sz w:val="28"/>
+                <w:szCs w:val="28"/>
+              </w:rPr>
+              <w:t xml:space="preserve"> [</w:t>
+            </w:r>
+            <w:r>
+              <w:rPr>
+                <w:rFonts w:ascii="Calibri" w:hAnsi="Calibri"/>
+                <w:b/>
+                <w:color w:val="000000"/>
+                <w:sz w:val="28"/>
+                <w:szCs w:val="28"/>
+                <w:vertAlign w:val="superscript"/>
+              </w:rPr>
+              <w:t>O</w:t>
+            </w:r>
+            <w:r>
+              <w:rPr>
+                <w:rFonts w:ascii="Calibri" w:hAnsi="Calibri"/>
+                <w:b/>
+                <w:color w:val="000000"/>
+                <w:sz w:val="28"/>
+                <w:szCs w:val="28"/>
+              </w:rPr>
+              <w:t>]</w:t>
             </w:r>
           </w:p>
         </w:tc>
@@ -2584,6 +2959,34 @@
             </w:r>
           </w:p>
         </w:tc>
+        <w:tc>
+          <w:tcPr>
+            <w:tcW w:w="1276" w:type="dxa"/>
+            <w:tcBorders>
+              <w:top w:val="nil"/>
+              <w:left w:val="nil"/>
+              <w:bottom w:val="single" w:sz="4" w:space="0" w:color="auto"/>
+              <w:right w:val="single" w:sz="4" w:space="0" w:color="auto"/>
+            </w:tcBorders>
+            <w:vAlign w:val="bottom"/>
+          </w:tcPr>
+          <w:p>
+            <w:pPr>
+              <w:jc w:val="right"/>
+              <w:rPr>
+                <w:rFonts w:ascii="Calibri" w:hAnsi="Calibri"/>
+                <w:color w:val="000000"/>
+              </w:rPr>
+            </w:pPr>
+            <w:r>
+              <w:rPr>
+                <w:rFonts w:ascii="Calibri" w:hAnsi="Calibri"/>
+                <w:color w:val="000000"/>
+              </w:rPr>
+              <w:t>180,00</w:t>
+            </w:r>
+          </w:p>
+        </w:tc>
       </w:tr>
       <w:tr>
         <w:trPr>
@@ -2763,6 +3166,34 @@
             </w:r>
           </w:p>
         </w:tc>
+        <w:tc>
+          <w:tcPr>
+            <w:tcW w:w="1276" w:type="dxa"/>
+            <w:tcBorders>
+              <w:top w:val="nil"/>
+              <w:left w:val="nil"/>
+              <w:bottom w:val="single" w:sz="4" w:space="0" w:color="auto"/>
+              <w:right w:val="single" w:sz="4" w:space="0" w:color="auto"/>
+            </w:tcBorders>
+            <w:vAlign w:val="bottom"/>
+          </w:tcPr>
+          <w:p>
+            <w:pPr>
+              <w:jc w:val="right"/>
+              <w:rPr>
+                <w:rFonts w:ascii="Calibri" w:hAnsi="Calibri"/>
+                <w:color w:val="000000"/>
+              </w:rPr>
+            </w:pPr>
+            <w:r>
+              <w:rPr>
+                <w:rFonts w:ascii="Calibri" w:hAnsi="Calibri"/>
+                <w:color w:val="000000"/>
+              </w:rPr>
+              <w:t>180,00</w:t>
+            </w:r>
+          </w:p>
+        </w:tc>
       </w:tr>
       <w:tr>
         <w:trPr>
@@ -2942,6 +3373,34 @@
             </w:r>
           </w:p>
         </w:tc>
+        <w:tc>
+          <w:tcPr>
+            <w:tcW w:w="1276" w:type="dxa"/>
+            <w:tcBorders>
+              <w:top w:val="nil"/>
+              <w:left w:val="nil"/>
+              <w:bottom w:val="single" w:sz="4" w:space="0" w:color="auto"/>
+              <w:right w:val="single" w:sz="4" w:space="0" w:color="auto"/>
+            </w:tcBorders>
+            <w:vAlign w:val="bottom"/>
+          </w:tcPr>
+          <w:p>
+            <w:pPr>
+              <w:jc w:val="right"/>
+              <w:rPr>
+                <w:rFonts w:ascii="Calibri" w:hAnsi="Calibri"/>
+                <w:color w:val="000000"/>
+              </w:rPr>
+            </w:pPr>
+            <w:r>
+              <w:rPr>
+                <w:rFonts w:ascii="Calibri" w:hAnsi="Calibri"/>
+                <w:color w:val="000000"/>
+              </w:rPr>
+              <w:t>178,20</w:t>
+            </w:r>
+          </w:p>
+        </w:tc>
       </w:tr>
       <w:tr>
         <w:trPr>
@@ -3121,6 +3580,34 @@
             </w:r>
           </w:p>
         </w:tc>
+        <w:tc>
+          <w:tcPr>
+            <w:tcW w:w="1276" w:type="dxa"/>
+            <w:tcBorders>
+              <w:top w:val="nil"/>
+              <w:left w:val="nil"/>
+              <w:bottom w:val="single" w:sz="4" w:space="0" w:color="auto"/>
+              <w:right w:val="single" w:sz="4" w:space="0" w:color="auto"/>
+            </w:tcBorders>
+            <w:vAlign w:val="bottom"/>
+          </w:tcPr>
+          <w:p>
+            <w:pPr>
+              <w:jc w:val="right"/>
+              <w:rPr>
+                <w:rFonts w:ascii="Calibri" w:hAnsi="Calibri"/>
+                <w:color w:val="000000"/>
+              </w:rPr>
+            </w:pPr>
+            <w:r>
+              <w:rPr>
+                <w:rFonts w:ascii="Calibri" w:hAnsi="Calibri"/>
+                <w:color w:val="000000"/>
+              </w:rPr>
+              <w:t>174,96</w:t>
+            </w:r>
+          </w:p>
+        </w:tc>
       </w:tr>
       <w:tr>
         <w:trPr>
@@ -3300,6 +3787,34 @@
             </w:r>
           </w:p>
         </w:tc>
+        <w:tc>
+          <w:tcPr>
+            <w:tcW w:w="1276" w:type="dxa"/>
+            <w:tcBorders>
+              <w:top w:val="nil"/>
+              <w:left w:val="nil"/>
+              <w:bottom w:val="single" w:sz="4" w:space="0" w:color="auto"/>
+              <w:right w:val="single" w:sz="4" w:space="0" w:color="auto"/>
+            </w:tcBorders>
+            <w:vAlign w:val="bottom"/>
+          </w:tcPr>
+          <w:p>
+            <w:pPr>
+              <w:jc w:val="right"/>
+              <w:rPr>
+                <w:rFonts w:ascii="Calibri" w:hAnsi="Calibri"/>
+                <w:color w:val="000000"/>
+              </w:rPr>
+            </w:pPr>
+            <w:r>
+              <w:rPr>
+                <w:rFonts w:ascii="Calibri" w:hAnsi="Calibri"/>
+                <w:color w:val="000000"/>
+              </w:rPr>
+              <w:t>167,76</w:t>
+            </w:r>
+          </w:p>
+        </w:tc>
       </w:tr>
       <w:tr>
         <w:trPr>
@@ -3479,6 +3994,34 @@
             </w:r>
           </w:p>
         </w:tc>
+        <w:tc>
+          <w:tcPr>
+            <w:tcW w:w="1276" w:type="dxa"/>
+            <w:tcBorders>
+              <w:top w:val="nil"/>
+              <w:left w:val="nil"/>
+              <w:bottom w:val="single" w:sz="4" w:space="0" w:color="auto"/>
+              <w:right w:val="single" w:sz="4" w:space="0" w:color="auto"/>
+            </w:tcBorders>
+            <w:vAlign w:val="bottom"/>
+          </w:tcPr>
+          <w:p>
+            <w:pPr>
+              <w:jc w:val="right"/>
+              <w:rPr>
+                <w:rFonts w:ascii="Calibri" w:hAnsi="Calibri"/>
+                <w:color w:val="000000"/>
+              </w:rPr>
+            </w:pPr>
+            <w:r>
+              <w:rPr>
+                <w:rFonts w:ascii="Calibri" w:hAnsi="Calibri"/>
+                <w:color w:val="000000"/>
+              </w:rPr>
+              <w:t>146,88</w:t>
+            </w:r>
+          </w:p>
+        </w:tc>
       </w:tr>
       <w:tr>
         <w:trPr>
@@ -3658,6 +4201,34 @@
             </w:r>
           </w:p>
         </w:tc>
+        <w:tc>
+          <w:tcPr>
+            <w:tcW w:w="1276" w:type="dxa"/>
+            <w:tcBorders>
+              <w:top w:val="nil"/>
+              <w:left w:val="nil"/>
+              <w:bottom w:val="single" w:sz="4" w:space="0" w:color="auto"/>
+              <w:right w:val="single" w:sz="4" w:space="0" w:color="auto"/>
+            </w:tcBorders>
+            <w:vAlign w:val="bottom"/>
+          </w:tcPr>
+          <w:p>
+            <w:pPr>
+              <w:jc w:val="right"/>
+              <w:rPr>
+                <w:rFonts w:ascii="Calibri" w:hAnsi="Calibri"/>
+                <w:color w:val="000000"/>
+              </w:rPr>
+            </w:pPr>
+            <w:r>
+              <w:rPr>
+                <w:rFonts w:ascii="Calibri" w:hAnsi="Calibri"/>
+                <w:color w:val="000000"/>
+              </w:rPr>
+              <w:t>135,36</w:t>
+            </w:r>
+          </w:p>
+        </w:tc>
       </w:tr>
       <w:tr>
         <w:trPr>
@@ -3837,6 +4408,34 @@
             </w:r>
           </w:p>
         </w:tc>
+        <w:tc>
+          <w:tcPr>
+            <w:tcW w:w="1276" w:type="dxa"/>
+            <w:tcBorders>
+              <w:top w:val="nil"/>
+              <w:left w:val="nil"/>
+              <w:bottom w:val="single" w:sz="4" w:space="0" w:color="auto"/>
+              <w:right w:val="single" w:sz="4" w:space="0" w:color="auto"/>
+            </w:tcBorders>
+            <w:vAlign w:val="bottom"/>
+          </w:tcPr>
+          <w:p>
+            <w:pPr>
+              <w:jc w:val="right"/>
+              <w:rPr>
+                <w:rFonts w:ascii="Calibri" w:hAnsi="Calibri"/>
+                <w:color w:val="000000"/>
+              </w:rPr>
+            </w:pPr>
+            <w:r>
+              <w:rPr>
+                <w:rFonts w:ascii="Calibri" w:hAnsi="Calibri"/>
+                <w:color w:val="000000"/>
+              </w:rPr>
+              <w:t>118,08</w:t>
+            </w:r>
+          </w:p>
+        </w:tc>
       </w:tr>
       <w:tr>
         <w:trPr>
@@ -4016,6 +4615,34 @@
             </w:r>
           </w:p>
         </w:tc>
+        <w:tc>
+          <w:tcPr>
+            <w:tcW w:w="1276" w:type="dxa"/>
+            <w:tcBorders>
+              <w:top w:val="nil"/>
+              <w:left w:val="nil"/>
+              <w:bottom w:val="single" w:sz="4" w:space="0" w:color="auto"/>
+              <w:right w:val="single" w:sz="4" w:space="0" w:color="auto"/>
+            </w:tcBorders>
+            <w:vAlign w:val="bottom"/>
+          </w:tcPr>
+          <w:p>
+            <w:pPr>
+              <w:jc w:val="right"/>
+              <w:rPr>
+                <w:rFonts w:ascii="Calibri" w:hAnsi="Calibri"/>
+                <w:color w:val="000000"/>
+              </w:rPr>
+            </w:pPr>
+            <w:r>
+              <w:rPr>
+                <w:rFonts w:ascii="Calibri" w:hAnsi="Calibri"/>
+                <w:color w:val="000000"/>
+              </w:rPr>
+              <w:t>104,40</w:t>
+            </w:r>
+          </w:p>
+        </w:tc>
       </w:tr>
       <w:tr>
         <w:trPr>
@@ -4195,6 +4822,34 @@
             </w:r>
           </w:p>
         </w:tc>
+        <w:tc>
+          <w:tcPr>
+            <w:tcW w:w="1276" w:type="dxa"/>
+            <w:tcBorders>
+              <w:top w:val="nil"/>
+              <w:left w:val="nil"/>
+              <w:bottom w:val="single" w:sz="4" w:space="0" w:color="auto"/>
+              <w:right w:val="single" w:sz="4" w:space="0" w:color="auto"/>
+            </w:tcBorders>
+            <w:vAlign w:val="bottom"/>
+          </w:tcPr>
+          <w:p>
+            <w:pPr>
+              <w:jc w:val="right"/>
+              <w:rPr>
+                <w:rFonts w:ascii="Calibri" w:hAnsi="Calibri"/>
+                <w:color w:val="000000"/>
+              </w:rPr>
+            </w:pPr>
+            <w:r>
+              <w:rPr>
+                <w:rFonts w:ascii="Calibri" w:hAnsi="Calibri"/>
+                <w:color w:val="000000"/>
+              </w:rPr>
+              <w:t>84,96</w:t>
+            </w:r>
+          </w:p>
+        </w:tc>
       </w:tr>
       <w:tr>
         <w:trPr>
@@ -4374,6 +5029,34 @@
             </w:r>
           </w:p>
         </w:tc>
+        <w:tc>
+          <w:tcPr>
+            <w:tcW w:w="1276" w:type="dxa"/>
+            <w:tcBorders>
+              <w:top w:val="nil"/>
+              <w:left w:val="nil"/>
+              <w:bottom w:val="single" w:sz="4" w:space="0" w:color="auto"/>
+              <w:right w:val="single" w:sz="4" w:space="0" w:color="auto"/>
+            </w:tcBorders>
+            <w:vAlign w:val="bottom"/>
+          </w:tcPr>
+          <w:p>
+            <w:pPr>
+              <w:jc w:val="right"/>
+              <w:rPr>
+                <w:rFonts w:ascii="Calibri" w:hAnsi="Calibri"/>
+                <w:color w:val="000000"/>
+              </w:rPr>
+            </w:pPr>
+            <w:r>
+              <w:rPr>
+                <w:rFonts w:ascii="Calibri" w:hAnsi="Calibri"/>
+                <w:color w:val="000000"/>
+              </w:rPr>
+              <w:t>96,48</w:t>
+            </w:r>
+          </w:p>
+        </w:tc>
       </w:tr>
       <w:tr>
         <w:trPr>
@@ -4553,6 +5236,34 @@
             </w:r>
           </w:p>
         </w:tc>
+        <w:tc>
+          <w:tcPr>
+            <w:tcW w:w="1276" w:type="dxa"/>
+            <w:tcBorders>
+              <w:top w:val="nil"/>
+              <w:left w:val="nil"/>
+              <w:bottom w:val="single" w:sz="4" w:space="0" w:color="auto"/>
+              <w:right w:val="single" w:sz="4" w:space="0" w:color="auto"/>
+            </w:tcBorders>
+            <w:vAlign w:val="bottom"/>
+          </w:tcPr>
+          <w:p>
+            <w:pPr>
+              <w:jc w:val="right"/>
+              <w:rPr>
+                <w:rFonts w:ascii="Calibri" w:hAnsi="Calibri"/>
+                <w:color w:val="000000"/>
+              </w:rPr>
+            </w:pPr>
+            <w:r>
+              <w:rPr>
+                <w:rFonts w:ascii="Calibri" w:hAnsi="Calibri"/>
+                <w:color w:val="000000"/>
+              </w:rPr>
+              <w:t>90,00</w:t>
+            </w:r>
+          </w:p>
+        </w:tc>
       </w:tr>
       <w:tr>
         <w:trPr>
@@ -4732,6 +5443,34 @@
             </w:r>
           </w:p>
         </w:tc>
+        <w:tc>
+          <w:tcPr>
+            <w:tcW w:w="1276" w:type="dxa"/>
+            <w:tcBorders>
+              <w:top w:val="nil"/>
+              <w:left w:val="nil"/>
+              <w:bottom w:val="single" w:sz="4" w:space="0" w:color="auto"/>
+              <w:right w:val="single" w:sz="4" w:space="0" w:color="auto"/>
+            </w:tcBorders>
+            <w:vAlign w:val="bottom"/>
+          </w:tcPr>
+          <w:p>
+            <w:pPr>
+              <w:jc w:val="right"/>
+              <w:rPr>
+                <w:rFonts w:ascii="Calibri" w:hAnsi="Calibri"/>
+                <w:color w:val="000000"/>
+              </w:rPr>
+            </w:pPr>
+            <w:r>
+              <w:rPr>
+                <w:rFonts w:ascii="Calibri" w:hAnsi="Calibri"/>
+                <w:color w:val="000000"/>
+              </w:rPr>
+              <w:t>93,60</w:t>
+            </w:r>
+          </w:p>
+        </w:tc>
       </w:tr>
       <w:tr>
         <w:trPr>
@@ -4911,6 +5650,34 @@
             </w:r>
           </w:p>
         </w:tc>
+        <w:tc>
+          <w:tcPr>
+            <w:tcW w:w="1276" w:type="dxa"/>
+            <w:tcBorders>
+              <w:top w:val="nil"/>
+              <w:left w:val="nil"/>
+              <w:bottom w:val="single" w:sz="4" w:space="0" w:color="auto"/>
+              <w:right w:val="single" w:sz="4" w:space="0" w:color="auto"/>
+            </w:tcBorders>
+            <w:vAlign w:val="bottom"/>
+          </w:tcPr>
+          <w:p>
+            <w:pPr>
+              <w:jc w:val="right"/>
+              <w:rPr>
+                <w:rFonts w:ascii="Calibri" w:hAnsi="Calibri"/>
+                <w:color w:val="000000"/>
+              </w:rPr>
+            </w:pPr>
+            <w:r>
+              <w:rPr>
+                <w:rFonts w:ascii="Calibri" w:hAnsi="Calibri"/>
+                <w:color w:val="000000"/>
+              </w:rPr>
+              <w:t>79,20</w:t>
+            </w:r>
+          </w:p>
+        </w:tc>
       </w:tr>
       <w:tr>
         <w:trPr>
@@ -5090,6 +5857,34 @@
             </w:r>
           </w:p>
         </w:tc>
+        <w:tc>
+          <w:tcPr>
+            <w:tcW w:w="1276" w:type="dxa"/>
+            <w:tcBorders>
+              <w:top w:val="nil"/>
+              <w:left w:val="nil"/>
+              <w:bottom w:val="single" w:sz="4" w:space="0" w:color="auto"/>
+              <w:right w:val="single" w:sz="4" w:space="0" w:color="auto"/>
+            </w:tcBorders>
+            <w:vAlign w:val="bottom"/>
+          </w:tcPr>
+          <w:p>
+            <w:pPr>
+              <w:jc w:val="right"/>
+              <w:rPr>
+                <w:rFonts w:ascii="Calibri" w:hAnsi="Calibri"/>
+                <w:color w:val="000000"/>
+              </w:rPr>
+            </w:pPr>
+            <w:r>
+              <w:rPr>
+                <w:rFonts w:ascii="Calibri" w:hAnsi="Calibri"/>
+                <w:color w:val="000000"/>
+              </w:rPr>
+              <w:t>57,60</w:t>
+            </w:r>
+          </w:p>
+        </w:tc>
       </w:tr>
       <w:tr>
         <w:trPr>
@@ -5269,6 +6064,34 @@
             </w:r>
           </w:p>
         </w:tc>
+        <w:tc>
+          <w:tcPr>
+            <w:tcW w:w="1276" w:type="dxa"/>
+            <w:tcBorders>
+              <w:top w:val="nil"/>
+              <w:left w:val="nil"/>
+              <w:bottom w:val="single" w:sz="4" w:space="0" w:color="auto"/>
+              <w:right w:val="single" w:sz="4" w:space="0" w:color="auto"/>
+            </w:tcBorders>
+            <w:vAlign w:val="bottom"/>
+          </w:tcPr>
+          <w:p>
+            <w:pPr>
+              <w:jc w:val="right"/>
+              <w:rPr>
+                <w:rFonts w:ascii="Calibri" w:hAnsi="Calibri"/>
+                <w:color w:val="000000"/>
+              </w:rPr>
+            </w:pPr>
+            <w:r>
+              <w:rPr>
+                <w:rFonts w:ascii="Calibri" w:hAnsi="Calibri"/>
+                <w:color w:val="000000"/>
+              </w:rPr>
+              <w:t>50,40</w:t>
+            </w:r>
+          </w:p>
+        </w:tc>
       </w:tr>
     </w:tbl>
     <w:p>
@@ -5279,12 +6102,10 @@
           <w:sz w:val="24"/>
         </w:rPr>
       </w:pPr>
-      <w:bookmarkStart w:id="0" w:name="_GoBack"/>
-      <w:bookmarkEnd w:id="0"/>
       <w:r>
         <w:rPr>
           <w:noProof/>
-          <w:lang w:val="en-US"/>
+          <w:lang w:eastAsia="pl-PL"/>
         </w:rPr>
         <w:lastRenderedPageBreak/>
         <w:drawing>
@@ -5295,7 +6116,7 @@
             <wp:cNvGraphicFramePr/>
             <a:graphic xmlns:a="http://schemas.openxmlformats.org/drawingml/2006/main">
               <a:graphicData uri="http://schemas.openxmlformats.org/drawingml/2006/chart">
-                <c:chart xmlns:c="http://schemas.openxmlformats.org/drawingml/2006/chart" xmlns:r="http://schemas.openxmlformats.org/officeDocument/2006/relationships" r:id="rId14"/>
+                <c:chart xmlns:c="http://schemas.openxmlformats.org/drawingml/2006/chart" xmlns:r="http://schemas.openxmlformats.org/officeDocument/2006/relationships" r:id="rId15"/>
               </a:graphicData>
             </a:graphic>
           </wp:inline>
@@ -5355,7 +6176,9 @@
       </w:pPr>
       <w:r>
         <w:rPr>
+          <w:noProof/>
           <w:sz w:val="24"/>
+          <w:lang w:eastAsia="pl-PL"/>
         </w:rPr>
         <w:drawing>
           <wp:inline distT="0" distB="0" distL="0" distR="0">
@@ -5365,7 +6188,7 @@
             <wp:cNvGraphicFramePr/>
             <a:graphic xmlns:a="http://schemas.openxmlformats.org/drawingml/2006/main">
               <a:graphicData uri="http://schemas.openxmlformats.org/drawingml/2006/chart">
-                <c:chart xmlns:c="http://schemas.openxmlformats.org/drawingml/2006/chart" xmlns:r="http://schemas.openxmlformats.org/officeDocument/2006/relationships" r:id="rId15"/>
+                <c:chart xmlns:c="http://schemas.openxmlformats.org/drawingml/2006/chart" xmlns:r="http://schemas.openxmlformats.org/officeDocument/2006/relationships" r:id="rId16"/>
               </a:graphicData>
             </a:graphic>
           </wp:inline>
@@ -5383,7 +6206,7 @@
 </file>
 
 <file path=word/numbering.xml><?xml version="1.0" encoding="utf-8"?>
-<w:numbering xmlns:ve="http://schemas.openxmlformats.org/markup-compatibility/2006" xmlns:o="urn:schemas-microsoft-com:office:office" xmlns:r="http://schemas.openxmlformats.org/officeDocument/2006/relationships" xmlns:m="http://schemas.openxmlformats.org/officeDocument/2006/math" xmlns:v="urn:schemas-microsoft-com:vml" xmlns:wp="http://schemas.openxmlformats.org/drawingml/2006/wordprocessingDrawing" xmlns:w10="urn:schemas-microsoft-com:office:word" xmlns:w="http://schemas.openxmlformats.org/wordprocessingml/2006/main" xmlns:wne="http://schemas.microsoft.com/office/word/2006/wordml">
+<w:numbering xmlns:wpc="http://schemas.microsoft.com/office/word/2010/wordprocessingCanvas" xmlns:mc="http://schemas.openxmlformats.org/markup-compatibility/2006" xmlns:o="urn:schemas-microsoft-com:office:office" xmlns:r="http://schemas.openxmlformats.org/officeDocument/2006/relationships" xmlns:m="http://schemas.openxmlformats.org/officeDocument/2006/math" xmlns:v="urn:schemas-microsoft-com:vml" xmlns:wp14="http://schemas.microsoft.com/office/word/2010/wordprocessingDrawing" xmlns:wp="http://schemas.openxmlformats.org/drawingml/2006/wordprocessingDrawing" xmlns:w10="urn:schemas-microsoft-com:office:word" xmlns:w="http://schemas.openxmlformats.org/wordprocessingml/2006/main" xmlns:w14="http://schemas.microsoft.com/office/word/2010/wordml" xmlns:w15="http://schemas.microsoft.com/office/word/2012/wordml" xmlns:wpg="http://schemas.microsoft.com/office/word/2010/wordprocessingGroup" xmlns:wpi="http://schemas.microsoft.com/office/word/2010/wordprocessingInk" xmlns:wne="http://schemas.microsoft.com/office/word/2006/wordml" xmlns:wps="http://schemas.microsoft.com/office/word/2010/wordprocessingShape" mc:Ignorable="w14 w15 wp14">
   <w:abstractNum w:abstractNumId="0">
     <w:nsid w:val="29585645"/>
     <w:multiLevelType w:val="hybridMultilevel"/>
@@ -5673,6 +6496,97 @@
     </w:lvl>
   </w:abstractNum>
   <w:abstractNum w:abstractNumId="3">
+    <w:nsid w:val="536D4EAE"/>
+    <w:multiLevelType w:val="hybridMultilevel"/>
+    <w:tmpl w:val="DD9E817E"/>
+    <w:lvl w:ilvl="0" w:tplc="AB08C4B4">
+      <w:start w:val="1"/>
+      <w:numFmt w:val="decimal"/>
+      <w:lvlText w:val="%1."/>
+      <w:lvlJc w:val="left"/>
+      <w:pPr>
+        <w:ind w:left="1080" w:hanging="360"/>
+      </w:pPr>
+      <w:rPr>
+        <w:rFonts w:hint="default"/>
+        <w:color w:val="auto"/>
+        <w:sz w:val="24"/>
+      </w:rPr>
+    </w:lvl>
+    <w:lvl w:ilvl="1" w:tplc="04150019" w:tentative="1">
+      <w:start w:val="1"/>
+      <w:numFmt w:val="lowerLetter"/>
+      <w:lvlText w:val="%2."/>
+      <w:lvlJc w:val="left"/>
+      <w:pPr>
+        <w:ind w:left="1800" w:hanging="360"/>
+      </w:pPr>
+    </w:lvl>
+    <w:lvl w:ilvl="2" w:tplc="0415001B" w:tentative="1">
+      <w:start w:val="1"/>
+      <w:numFmt w:val="lowerRoman"/>
+      <w:lvlText w:val="%3."/>
+      <w:lvlJc w:val="right"/>
+      <w:pPr>
+        <w:ind w:left="2520" w:hanging="180"/>
+      </w:pPr>
+    </w:lvl>
+    <w:lvl w:ilvl="3" w:tplc="0415000F" w:tentative="1">
+      <w:start w:val="1"/>
+      <w:numFmt w:val="decimal"/>
+      <w:lvlText w:val="%4."/>
+      <w:lvlJc w:val="left"/>
+      <w:pPr>
+        <w:ind w:left="3240" w:hanging="360"/>
+      </w:pPr>
+    </w:lvl>
+    <w:lvl w:ilvl="4" w:tplc="04150019" w:tentative="1">
+      <w:start w:val="1"/>
+      <w:numFmt w:val="lowerLetter"/>
+      <w:lvlText w:val="%5."/>
+      <w:lvlJc w:val="left"/>
+      <w:pPr>
+        <w:ind w:left="3960" w:hanging="360"/>
+      </w:pPr>
+    </w:lvl>
+    <w:lvl w:ilvl="5" w:tplc="0415001B" w:tentative="1">
+      <w:start w:val="1"/>
+      <w:numFmt w:val="lowerRoman"/>
+      <w:lvlText w:val="%6."/>
+      <w:lvlJc w:val="right"/>
+      <w:pPr>
+        <w:ind w:left="4680" w:hanging="180"/>
+      </w:pPr>
+    </w:lvl>
+    <w:lvl w:ilvl="6" w:tplc="0415000F" w:tentative="1">
+      <w:start w:val="1"/>
+      <w:numFmt w:val="decimal"/>
+      <w:lvlText w:val="%7."/>
+      <w:lvlJc w:val="left"/>
+      <w:pPr>
+        <w:ind w:left="5400" w:hanging="360"/>
+      </w:pPr>
+    </w:lvl>
+    <w:lvl w:ilvl="7" w:tplc="04150019" w:tentative="1">
+      <w:start w:val="1"/>
+      <w:numFmt w:val="lowerLetter"/>
+      <w:lvlText w:val="%8."/>
+      <w:lvlJc w:val="left"/>
+      <w:pPr>
+        <w:ind w:left="6120" w:hanging="360"/>
+      </w:pPr>
+    </w:lvl>
+    <w:lvl w:ilvl="8" w:tplc="0415001B" w:tentative="1">
+      <w:start w:val="1"/>
+      <w:numFmt w:val="lowerRoman"/>
+      <w:lvlText w:val="%9."/>
+      <w:lvlJc w:val="right"/>
+      <w:pPr>
+        <w:ind w:left="6840" w:hanging="180"/>
+      </w:pPr>
+    </w:lvl>
+  </w:abstractNum>
+  <w:abstractNum w:abstractNumId="4">
     <w:nsid w:val="66767917"/>
     <w:multiLevelType w:val="hybridMultilevel"/>
     <w:tmpl w:val="7E668FFC"/>
@@ -5765,16 +6679,19 @@
     <w:abstractNumId w:val="0"/>
   </w:num>
   <w:num w:numId="3">
-    <w:abstractNumId w:val="3"/>
+    <w:abstractNumId w:val="4"/>
   </w:num>
   <w:num w:numId="4">
     <w:abstractNumId w:val="2"/>
+  </w:num>
+  <w:num w:numId="5">
+    <w:abstractNumId w:val="3"/>
   </w:num>
 </w:numbering>
 </file>
 
 <file path=word/styles.xml><?xml version="1.0" encoding="utf-8"?>
-<w:styles xmlns:r="http://schemas.openxmlformats.org/officeDocument/2006/relationships" xmlns:w="http://schemas.openxmlformats.org/wordprocessingml/2006/main">
+<w:styles xmlns:mc="http://schemas.openxmlformats.org/markup-compatibility/2006" xmlns:r="http://schemas.openxmlformats.org/officeDocument/2006/relationships" xmlns:w="http://schemas.openxmlformats.org/wordprocessingml/2006/main" xmlns:w14="http://schemas.microsoft.com/office/word/2010/wordml" xmlns:w15="http://schemas.microsoft.com/office/word/2012/wordml" mc:Ignorable="w14 w15">
   <w:docDefaults>
     <w:rPrDefault>
       <w:rPr>
@@ -5790,144 +6707,378 @@
       </w:pPr>
     </w:pPrDefault>
   </w:docDefaults>
-  <w:latentStyles w:defLockedState="0" w:defUIPriority="99" w:defSemiHidden="1" w:defUnhideWhenUsed="1" w:defQFormat="0" w:count="267">
-    <w:lsdException w:name="Normal" w:semiHidden="0" w:uiPriority="0" w:unhideWhenUsed="0" w:qFormat="1"/>
-    <w:lsdException w:name="heading 1" w:semiHidden="0" w:uiPriority="9" w:unhideWhenUsed="0" w:qFormat="1"/>
-    <w:lsdException w:name="heading 2" w:uiPriority="9" w:qFormat="1"/>
-    <w:lsdException w:name="heading 3" w:uiPriority="9" w:qFormat="1"/>
-    <w:lsdException w:name="heading 4" w:uiPriority="9" w:qFormat="1"/>
-    <w:lsdException w:name="heading 5" w:uiPriority="9" w:qFormat="1"/>
-    <w:lsdException w:name="heading 6" w:uiPriority="9" w:qFormat="1"/>
-    <w:lsdException w:name="heading 7" w:uiPriority="9" w:qFormat="1"/>
-    <w:lsdException w:name="heading 8" w:uiPriority="9" w:qFormat="1"/>
-    <w:lsdException w:name="heading 9" w:uiPriority="9" w:qFormat="1"/>
-    <w:lsdException w:name="toc 1" w:uiPriority="39"/>
-    <w:lsdException w:name="toc 2" w:uiPriority="39"/>
-    <w:lsdException w:name="toc 3" w:uiPriority="39"/>
-    <w:lsdException w:name="toc 4" w:uiPriority="39"/>
-    <w:lsdException w:name="toc 5" w:uiPriority="39"/>
-    <w:lsdException w:name="toc 6" w:uiPriority="39"/>
-    <w:lsdException w:name="toc 7" w:uiPriority="39"/>
-    <w:lsdException w:name="toc 8" w:uiPriority="39"/>
-    <w:lsdException w:name="toc 9" w:uiPriority="39"/>
-    <w:lsdException w:name="caption" w:uiPriority="35" w:qFormat="1"/>
-    <w:lsdException w:name="Title" w:semiHidden="0" w:uiPriority="10" w:unhideWhenUsed="0" w:qFormat="1"/>
-    <w:lsdException w:name="Default Paragraph Font" w:uiPriority="1"/>
-    <w:lsdException w:name="Subtitle" w:semiHidden="0" w:uiPriority="11" w:unhideWhenUsed="0" w:qFormat="1"/>
-    <w:lsdException w:name="Strong" w:semiHidden="0" w:uiPriority="22" w:unhideWhenUsed="0" w:qFormat="1"/>
-    <w:lsdException w:name="Emphasis" w:semiHidden="0" w:uiPriority="20" w:unhideWhenUsed="0" w:qFormat="1"/>
-    <w:lsdException w:name="Table Grid" w:semiHidden="0" w:uiPriority="39" w:unhideWhenUsed="0"/>
-    <w:lsdException w:name="Placeholder Text" w:unhideWhenUsed="0"/>
-    <w:lsdException w:name="No Spacing" w:semiHidden="0" w:uiPriority="1" w:unhideWhenUsed="0" w:qFormat="1"/>
-    <w:lsdException w:name="Light Shading" w:semiHidden="0" w:uiPriority="60" w:unhideWhenUsed="0"/>
-    <w:lsdException w:name="Light List" w:semiHidden="0" w:uiPriority="61" w:unhideWhenUsed="0"/>
-    <w:lsdException w:name="Light Grid" w:semiHidden="0" w:uiPriority="62" w:unhideWhenUsed="0"/>
-    <w:lsdException w:name="Medium Shading 1" w:semiHidden="0" w:uiPriority="63" w:unhideWhenUsed="0"/>
-    <w:lsdException w:name="Medium Shading 2" w:semiHidden="0" w:uiPriority="64" w:unhideWhenUsed="0"/>
-    <w:lsdException w:name="Medium List 1" w:semiHidden="0" w:uiPriority="65" w:unhideWhenUsed="0"/>
-    <w:lsdException w:name="Medium List 2" w:semiHidden="0" w:uiPriority="66" w:unhideWhenUsed="0"/>
-    <w:lsdException w:name="Medium Grid 1" w:semiHidden="0" w:uiPriority="67" w:unhideWhenUsed="0"/>
-    <w:lsdException w:name="Medium Grid 2" w:semiHidden="0" w:uiPriority="68" w:unhideWhenUsed="0"/>
-    <w:lsdException w:name="Medium Grid 3" w:semiHidden="0" w:uiPriority="69" w:unhideWhenUsed="0"/>
-    <w:lsdException w:name="Dark List" w:semiHidden="0" w:uiPriority="70" w:unhideWhenUsed="0"/>
-    <w:lsdException w:name="Colorful Shading" w:semiHidden="0" w:uiPriority="71" w:unhideWhenUsed="0"/>
-    <w:lsdException w:name="Colorful List" w:semiHidden="0" w:uiPriority="72" w:unhideWhenUsed="0"/>
-    <w:lsdException w:name="Colorful Grid" w:semiHidden="0" w:uiPriority="73" w:unhideWhenUsed="0"/>
-    <w:lsdException w:name="Light Shading Accent 1" w:semiHidden="0" w:uiPriority="60" w:unhideWhenUsed="0"/>
-    <w:lsdException w:name="Light List Accent 1" w:semiHidden="0" w:uiPriority="61" w:unhideWhenUsed="0"/>
-    <w:lsdException w:name="Light Grid Accent 1" w:semiHidden="0" w:uiPriority="62" w:unhideWhenUsed="0"/>
-    <w:lsdException w:name="Medium Shading 1 Accent 1" w:semiHidden="0" w:uiPriority="63" w:unhideWhenUsed="0"/>
-    <w:lsdException w:name="Medium Shading 2 Accent 1" w:semiHidden="0" w:uiPriority="64" w:unhideWhenUsed="0"/>
-    <w:lsdException w:name="Medium List 1 Accent 1" w:semiHidden="0" w:uiPriority="65" w:unhideWhenUsed="0"/>
-    <w:lsdException w:name="Revision" w:unhideWhenUsed="0"/>
-    <w:lsdException w:name="List Paragraph" w:semiHidden="0" w:uiPriority="34" w:unhideWhenUsed="0" w:qFormat="1"/>
-    <w:lsdException w:name="Quote" w:semiHidden="0" w:uiPriority="29" w:unhideWhenUsed="0" w:qFormat="1"/>
-    <w:lsdException w:name="Intense Quote" w:semiHidden="0" w:uiPriority="30" w:unhideWhenUsed="0" w:qFormat="1"/>
-    <w:lsdException w:name="Medium List 2 Accent 1" w:semiHidden="0" w:uiPriority="66" w:unhideWhenUsed="0"/>
-    <w:lsdException w:name="Medium Grid 1 Accent 1" w:semiHidden="0" w:uiPriority="67" w:unhideWhenUsed="0"/>
-    <w:lsdException w:name="Medium Grid 2 Accent 1" w:semiHidden="0" w:uiPriority="68" w:unhideWhenUsed="0"/>
-    <w:lsdException w:name="Medium Grid 3 Accent 1" w:semiHidden="0" w:uiPriority="69" w:unhideWhenUsed="0"/>
-    <w:lsdException w:name="Dark List Accent 1" w:semiHidden="0" w:uiPriority="70" w:unhideWhenUsed="0"/>
-    <w:lsdException w:name="Colorful Shading Accent 1" w:semiHidden="0" w:uiPriority="71" w:unhideWhenUsed="0"/>
-    <w:lsdException w:name="Colorful List Accent 1" w:semiHidden="0" w:uiPriority="72" w:unhideWhenUsed="0"/>
-    <w:lsdException w:name="Colorful Grid Accent 1" w:semiHidden="0" w:uiPriority="73" w:unhideWhenUsed="0"/>
-    <w:lsdException w:name="Light Shading Accent 2" w:semiHidden="0" w:uiPriority="60" w:unhideWhenUsed="0"/>
-    <w:lsdException w:name="Light List Accent 2" w:semiHidden="0" w:uiPriority="61" w:unhideWhenUsed="0"/>
-    <w:lsdException w:name="Light Grid Accent 2" w:semiHidden="0" w:uiPriority="62" w:unhideWhenUsed="0"/>
-    <w:lsdException w:name="Medium Shading 1 Accent 2" w:semiHidden="0" w:uiPriority="63" w:unhideWhenUsed="0"/>
-    <w:lsdException w:name="Medium Shading 2 Accent 2" w:semiHidden="0" w:uiPriority="64" w:unhideWhenUsed="0"/>
-    <w:lsdException w:name="Medium List 1 Accent 2" w:semiHidden="0" w:uiPriority="65" w:unhideWhenUsed="0"/>
-    <w:lsdException w:name="Medium List 2 Accent 2" w:semiHidden="0" w:uiPriority="66" w:unhideWhenUsed="0"/>
-    <w:lsdException w:name="Medium Grid 1 Accent 2" w:semiHidden="0" w:uiPriority="67" w:unhideWhenUsed="0"/>
-    <w:lsdException w:name="Medium Grid 2 Accent 2" w:semiHidden="0" w:uiPriority="68" w:unhideWhenUsed="0"/>
-    <w:lsdException w:name="Medium Grid 3 Accent 2" w:semiHidden="0" w:uiPriority="69" w:unhideWhenUsed="0"/>
-    <w:lsdException w:name="Dark List Accent 2" w:semiHidden="0" w:uiPriority="70" w:unhideWhenUsed="0"/>
-    <w:lsdException w:name="Colorful Shading Accent 2" w:semiHidden="0" w:uiPriority="71" w:unhideWhenUsed="0"/>
-    <w:lsdException w:name="Colorful List Accent 2" w:semiHidden="0" w:uiPriority="72" w:unhideWhenUsed="0"/>
-    <w:lsdException w:name="Colorful Grid Accent 2" w:semiHidden="0" w:uiPriority="73" w:unhideWhenUsed="0"/>
-    <w:lsdException w:name="Light Shading Accent 3" w:semiHidden="0" w:uiPriority="60" w:unhideWhenUsed="0"/>
-    <w:lsdException w:name="Light List Accent 3" w:semiHidden="0" w:uiPriority="61" w:unhideWhenUsed="0"/>
-    <w:lsdException w:name="Light Grid Accent 3" w:semiHidden="0" w:uiPriority="62" w:unhideWhenUsed="0"/>
-    <w:lsdException w:name="Medium Shading 1 Accent 3" w:semiHidden="0" w:uiPriority="63" w:unhideWhenUsed="0"/>
-    <w:lsdException w:name="Medium Shading 2 Accent 3" w:semiHidden="0" w:uiPriority="64" w:unhideWhenUsed="0"/>
-    <w:lsdException w:name="Medium List 1 Accent 3" w:semiHidden="0" w:uiPriority="65" w:unhideWhenUsed="0"/>
-    <w:lsdException w:name="Medium List 2 Accent 3" w:semiHidden="0" w:uiPriority="66" w:unhideWhenUsed="0"/>
-    <w:lsdException w:name="Medium Grid 1 Accent 3" w:semiHidden="0" w:uiPriority="67" w:unhideWhenUsed="0"/>
-    <w:lsdException w:name="Medium Grid 2 Accent 3" w:semiHidden="0" w:uiPriority="68" w:unhideWhenUsed="0"/>
-    <w:lsdException w:name="Medium Grid 3 Accent 3" w:semiHidden="0" w:uiPriority="69" w:unhideWhenUsed="0"/>
-    <w:lsdException w:name="Dark List Accent 3" w:semiHidden="0" w:uiPriority="70" w:unhideWhenUsed="0"/>
-    <w:lsdException w:name="Colorful Shading Accent 3" w:semiHidden="0" w:uiPriority="71" w:unhideWhenUsed="0"/>
-    <w:lsdException w:name="Colorful List Accent 3" w:semiHidden="0" w:uiPriority="72" w:unhideWhenUsed="0"/>
-    <w:lsdException w:name="Colorful Grid Accent 3" w:semiHidden="0" w:uiPriority="73" w:unhideWhenUsed="0"/>
-    <w:lsdException w:name="Light Shading Accent 4" w:semiHidden="0" w:uiPriority="60" w:unhideWhenUsed="0"/>
-    <w:lsdException w:name="Light List Accent 4" w:semiHidden="0" w:uiPriority="61" w:unhideWhenUsed="0"/>
-    <w:lsdException w:name="Light Grid Accent 4" w:semiHidden="0" w:uiPriority="62" w:unhideWhenUsed="0"/>
-    <w:lsdException w:name="Medium Shading 1 Accent 4" w:semiHidden="0" w:uiPriority="63" w:unhideWhenUsed="0"/>
-    <w:lsdException w:name="Medium Shading 2 Accent 4" w:semiHidden="0" w:uiPriority="64" w:unhideWhenUsed="0"/>
-    <w:lsdException w:name="Medium List 1 Accent 4" w:semiHidden="0" w:uiPriority="65" w:unhideWhenUsed="0"/>
-    <w:lsdException w:name="Medium List 2 Accent 4" w:semiHidden="0" w:uiPriority="66" w:unhideWhenUsed="0"/>
-    <w:lsdException w:name="Medium Grid 1 Accent 4" w:semiHidden="0" w:uiPriority="67" w:unhideWhenUsed="0"/>
-    <w:lsdException w:name="Medium Grid 2 Accent 4" w:semiHidden="0" w:uiPriority="68" w:unhideWhenUsed="0"/>
-    <w:lsdException w:name="Medium Grid 3 Accent 4" w:semiHidden="0" w:uiPriority="69" w:unhideWhenUsed="0"/>
-    <w:lsdException w:name="Dark List Accent 4" w:semiHidden="0" w:uiPriority="70" w:unhideWhenUsed="0"/>
-    <w:lsdException w:name="Colorful Shading Accent 4" w:semiHidden="0" w:uiPriority="71" w:unhideWhenUsed="0"/>
-    <w:lsdException w:name="Colorful List Accent 4" w:semiHidden="0" w:uiPriority="72" w:unhideWhenUsed="0"/>
-    <w:lsdException w:name="Colorful Grid Accent 4" w:semiHidden="0" w:uiPriority="73" w:unhideWhenUsed="0"/>
-    <w:lsdException w:name="Light Shading Accent 5" w:semiHidden="0" w:uiPriority="60" w:unhideWhenUsed="0"/>
-    <w:lsdException w:name="Light List Accent 5" w:semiHidden="0" w:uiPriority="61" w:unhideWhenUsed="0"/>
-    <w:lsdException w:name="Light Grid Accent 5" w:semiHidden="0" w:uiPriority="62" w:unhideWhenUsed="0"/>
-    <w:lsdException w:name="Medium Shading 1 Accent 5" w:semiHidden="0" w:uiPriority="63" w:unhideWhenUsed="0"/>
-    <w:lsdException w:name="Medium Shading 2 Accent 5" w:semiHidden="0" w:uiPriority="64" w:unhideWhenUsed="0"/>
-    <w:lsdException w:name="Medium List 1 Accent 5" w:semiHidden="0" w:uiPriority="65" w:unhideWhenUsed="0"/>
-    <w:lsdException w:name="Medium List 2 Accent 5" w:semiHidden="0" w:uiPriority="66" w:unhideWhenUsed="0"/>
-    <w:lsdException w:name="Medium Grid 1 Accent 5" w:semiHidden="0" w:uiPriority="67" w:unhideWhenUsed="0"/>
-    <w:lsdException w:name="Medium Grid 2 Accent 5" w:semiHidden="0" w:uiPriority="68" w:unhideWhenUsed="0"/>
-    <w:lsdException w:name="Medium Grid 3 Accent 5" w:semiHidden="0" w:uiPriority="69" w:unhideWhenUsed="0"/>
-    <w:lsdException w:name="Dark List Accent 5" w:semiHidden="0" w:uiPriority="70" w:unhideWhenUsed="0"/>
-    <w:lsdException w:name="Colorful Shading Accent 5" w:semiHidden="0" w:uiPriority="71" w:unhideWhenUsed="0"/>
-    <w:lsdException w:name="Colorful List Accent 5" w:semiHidden="0" w:uiPriority="72" w:unhideWhenUsed="0"/>
-    <w:lsdException w:name="Colorful Grid Accent 5" w:semiHidden="0" w:uiPriority="73" w:unhideWhenUsed="0"/>
-    <w:lsdException w:name="Light Shading Accent 6" w:semiHidden="0" w:uiPriority="60" w:unhideWhenUsed="0"/>
-    <w:lsdException w:name="Light List Accent 6" w:semiHidden="0" w:uiPriority="61" w:unhideWhenUsed="0"/>
-    <w:lsdException w:name="Light Grid Accent 6" w:semiHidden="0" w:uiPriority="62" w:unhideWhenUsed="0"/>
-    <w:lsdException w:name="Medium Shading 1 Accent 6" w:semiHidden="0" w:uiPriority="63" w:unhideWhenUsed="0"/>
-    <w:lsdException w:name="Medium Shading 2 Accent 6" w:semiHidden="0" w:uiPriority="64" w:unhideWhenUsed="0"/>
-    <w:lsdException w:name="Medium List 1 Accent 6" w:semiHidden="0" w:uiPriority="65" w:unhideWhenUsed="0"/>
-    <w:lsdException w:name="Medium List 2 Accent 6" w:semiHidden="0" w:uiPriority="66" w:unhideWhenUsed="0"/>
-    <w:lsdException w:name="Medium Grid 1 Accent 6" w:semiHidden="0" w:uiPriority="67" w:unhideWhenUsed="0"/>
-    <w:lsdException w:name="Medium Grid 2 Accent 6" w:semiHidden="0" w:uiPriority="68" w:unhideWhenUsed="0"/>
-    <w:lsdException w:name="Medium Grid 3 Accent 6" w:semiHidden="0" w:uiPriority="69" w:unhideWhenUsed="0"/>
-    <w:lsdException w:name="Dark List Accent 6" w:semiHidden="0" w:uiPriority="70" w:unhideWhenUsed="0"/>
-    <w:lsdException w:name="Colorful Shading Accent 6" w:semiHidden="0" w:uiPriority="71" w:unhideWhenUsed="0"/>
-    <w:lsdException w:name="Colorful List Accent 6" w:semiHidden="0" w:uiPriority="72" w:unhideWhenUsed="0"/>
-    <w:lsdException w:name="Colorful Grid Accent 6" w:semiHidden="0" w:uiPriority="73" w:unhideWhenUsed="0"/>
-    <w:lsdException w:name="Subtle Emphasis" w:semiHidden="0" w:uiPriority="19" w:unhideWhenUsed="0" w:qFormat="1"/>
-    <w:lsdException w:name="Intense Emphasis" w:semiHidden="0" w:uiPriority="21" w:unhideWhenUsed="0" w:qFormat="1"/>
-    <w:lsdException w:name="Subtle Reference" w:semiHidden="0" w:uiPriority="31" w:unhideWhenUsed="0" w:qFormat="1"/>
-    <w:lsdException w:name="Intense Reference" w:semiHidden="0" w:uiPriority="32" w:unhideWhenUsed="0" w:qFormat="1"/>
-    <w:lsdException w:name="Book Title" w:semiHidden="0" w:uiPriority="33" w:unhideWhenUsed="0" w:qFormat="1"/>
-    <w:lsdException w:name="Bibliography" w:uiPriority="37"/>
-    <w:lsdException w:name="TOC Heading" w:uiPriority="39" w:qFormat="1"/>
+  <w:latentStyles w:defLockedState="0" w:defUIPriority="99" w:defSemiHidden="0" w:defUnhideWhenUsed="0" w:defQFormat="0" w:count="371">
+    <w:lsdException w:name="Normal" w:uiPriority="0" w:qFormat="1"/>
+    <w:lsdException w:name="heading 1" w:uiPriority="9" w:qFormat="1"/>
+    <w:lsdException w:name="heading 2" w:semiHidden="1" w:uiPriority="9" w:unhideWhenUsed="1" w:qFormat="1"/>
+    <w:lsdException w:name="heading 3" w:semiHidden="1" w:uiPriority="9" w:unhideWhenUsed="1" w:qFormat="1"/>
+    <w:lsdException w:name="heading 4" w:semiHidden="1" w:uiPriority="9" w:unhideWhenUsed="1" w:qFormat="1"/>
+    <w:lsdException w:name="heading 5" w:semiHidden="1" w:uiPriority="9" w:unhideWhenUsed="1" w:qFormat="1"/>
+    <w:lsdException w:name="heading 6" w:semiHidden="1" w:uiPriority="9" w:unhideWhenUsed="1" w:qFormat="1"/>
+    <w:lsdException w:name="heading 7" w:semiHidden="1" w:uiPriority="9" w:unhideWhenUsed="1" w:qFormat="1"/>
+    <w:lsdException w:name="heading 8" w:semiHidden="1" w:uiPriority="9" w:unhideWhenUsed="1" w:qFormat="1"/>
+    <w:lsdException w:name="heading 9" w:semiHidden="1" w:uiPriority="9" w:unhideWhenUsed="1" w:qFormat="1"/>
+    <w:lsdException w:name="index 1" w:semiHidden="1" w:unhideWhenUsed="1"/>
+    <w:lsdException w:name="index 2" w:semiHidden="1" w:unhideWhenUsed="1"/>
+    <w:lsdException w:name="index 3" w:semiHidden="1" w:unhideWhenUsed="1"/>
+    <w:lsdException w:name="index 4" w:semiHidden="1" w:unhideWhenUsed="1"/>
+    <w:lsdException w:name="index 5" w:semiHidden="1" w:unhideWhenUsed="1"/>
+    <w:lsdException w:name="index 6" w:semiHidden="1" w:unhideWhenUsed="1"/>
+    <w:lsdException w:name="index 7" w:semiHidden="1" w:unhideWhenUsed="1"/>
+    <w:lsdException w:name="index 8" w:semiHidden="1" w:unhideWhenUsed="1"/>
+    <w:lsdException w:name="index 9" w:semiHidden="1" w:unhideWhenUsed="1"/>
+    <w:lsdException w:name="toc 1" w:semiHidden="1" w:uiPriority="39" w:unhideWhenUsed="1"/>
+    <w:lsdException w:name="toc 2" w:semiHidden="1" w:uiPriority="39" w:unhideWhenUsed="1"/>
+    <w:lsdException w:name="toc 3" w:semiHidden="1" w:uiPriority="39" w:unhideWhenUsed="1"/>
+    <w:lsdException w:name="toc 4" w:semiHidden="1" w:uiPriority="39" w:unhideWhenUsed="1"/>
+    <w:lsdException w:name="toc 5" w:semiHidden="1" w:uiPriority="39" w:unhideWhenUsed="1"/>
+    <w:lsdException w:name="toc 6" w:semiHidden="1" w:uiPriority="39" w:unhideWhenUsed="1"/>
+    <w:lsdException w:name="toc 7" w:semiHidden="1" w:uiPriority="39" w:unhideWhenUsed="1"/>
+    <w:lsdException w:name="toc 8" w:semiHidden="1" w:uiPriority="39" w:unhideWhenUsed="1"/>
+    <w:lsdException w:name="toc 9" w:semiHidden="1" w:uiPriority="39" w:unhideWhenUsed="1"/>
+    <w:lsdException w:name="Normal Indent" w:semiHidden="1" w:unhideWhenUsed="1"/>
+    <w:lsdException w:name="footnote text" w:semiHidden="1" w:unhideWhenUsed="1"/>
+    <w:lsdException w:name="annotation text" w:semiHidden="1" w:unhideWhenUsed="1"/>
+    <w:lsdException w:name="header" w:semiHidden="1" w:unhideWhenUsed="1"/>
+    <w:lsdException w:name="footer" w:semiHidden="1" w:unhideWhenUsed="1"/>
+    <w:lsdException w:name="index heading" w:semiHidden="1" w:unhideWhenUsed="1"/>
+    <w:lsdException w:name="caption" w:semiHidden="1" w:uiPriority="35" w:unhideWhenUsed="1" w:qFormat="1"/>
+    <w:lsdException w:name="table of figures" w:semiHidden="1" w:unhideWhenUsed="1"/>
+    <w:lsdException w:name="envelope address" w:semiHidden="1" w:unhideWhenUsed="1"/>
+    <w:lsdException w:name="envelope return" w:semiHidden="1" w:unhideWhenUsed="1"/>
+    <w:lsdException w:name="footnote reference" w:semiHidden="1" w:unhideWhenUsed="1"/>
+    <w:lsdException w:name="annotation reference" w:semiHidden="1" w:unhideWhenUsed="1"/>
+    <w:lsdException w:name="line number" w:semiHidden="1" w:unhideWhenUsed="1"/>
+    <w:lsdException w:name="page number" w:semiHidden="1" w:unhideWhenUsed="1"/>
+    <w:lsdException w:name="endnote reference" w:semiHidden="1" w:unhideWhenUsed="1"/>
+    <w:lsdException w:name="endnote text" w:semiHidden="1" w:unhideWhenUsed="1"/>
+    <w:lsdException w:name="table of authorities" w:semiHidden="1" w:unhideWhenUsed="1"/>
+    <w:lsdException w:name="macro" w:semiHidden="1" w:unhideWhenUsed="1"/>
+    <w:lsdException w:name="toa heading" w:semiHidden="1" w:unhideWhenUsed="1"/>
+    <w:lsdException w:name="List" w:semiHidden="1" w:unhideWhenUsed="1"/>
+    <w:lsdException w:name="List Bullet" w:semiHidden="1" w:unhideWhenUsed="1"/>
+    <w:lsdException w:name="List Number" w:semiHidden="1" w:unhideWhenUsed="1"/>
+    <w:lsdException w:name="List 2" w:semiHidden="1" w:unhideWhenUsed="1"/>
+    <w:lsdException w:name="List 3" w:semiHidden="1" w:unhideWhenUsed="1"/>
+    <w:lsdException w:name="List 4" w:semiHidden="1" w:unhideWhenUsed="1"/>
+    <w:lsdException w:name="List 5" w:semiHidden="1" w:unhideWhenUsed="1"/>
+    <w:lsdException w:name="List Bullet 2" w:semiHidden="1" w:unhideWhenUsed="1"/>
+    <w:lsdException w:name="List Bullet 3" w:semiHidden="1" w:unhideWhenUsed="1"/>
+    <w:lsdException w:name="List Bullet 4" w:semiHidden="1" w:unhideWhenUsed="1"/>
+    <w:lsdException w:name="List Bullet 5" w:semiHidden="1" w:unhideWhenUsed="1"/>
+    <w:lsdException w:name="List Number 2" w:semiHidden="1" w:unhideWhenUsed="1"/>
+    <w:lsdException w:name="List Number 3" w:semiHidden="1" w:unhideWhenUsed="1"/>
+    <w:lsdException w:name="List Number 4" w:semiHidden="1" w:unhideWhenUsed="1"/>
+    <w:lsdException w:name="List Number 5" w:semiHidden="1" w:unhideWhenUsed="1"/>
+    <w:lsdException w:name="Title" w:uiPriority="10" w:qFormat="1"/>
+    <w:lsdException w:name="Closing" w:semiHidden="1" w:unhideWhenUsed="1"/>
+    <w:lsdException w:name="Signature" w:semiHidden="1" w:unhideWhenUsed="1"/>
+    <w:lsdException w:name="Default Paragraph Font" w:semiHidden="1" w:uiPriority="1" w:unhideWhenUsed="1"/>
+    <w:lsdException w:name="Body Text" w:semiHidden="1" w:unhideWhenUsed="1"/>
+    <w:lsdException w:name="Body Text Indent" w:semiHidden="1" w:unhideWhenUsed="1"/>
+    <w:lsdException w:name="List Continue" w:semiHidden="1" w:unhideWhenUsed="1"/>
+    <w:lsdException w:name="List Continue 2" w:semiHidden="1" w:unhideWhenUsed="1"/>
+    <w:lsdException w:name="List Continue 3" w:semiHidden="1" w:unhideWhenUsed="1"/>
+    <w:lsdException w:name="List Continue 4" w:semiHidden="1" w:unhideWhenUsed="1"/>
+    <w:lsdException w:name="List Continue 5" w:semiHidden="1" w:unhideWhenUsed="1"/>
+    <w:lsdException w:name="Message Header" w:semiHidden="1" w:unhideWhenUsed="1"/>
+    <w:lsdException w:name="Subtitle" w:uiPriority="11" w:qFormat="1"/>
+    <w:lsdException w:name="Salutation" w:semiHidden="1" w:unhideWhenUsed="1"/>
+    <w:lsdException w:name="Date" w:semiHidden="1" w:unhideWhenUsed="1"/>
+    <w:lsdException w:name="Body Text First Indent" w:semiHidden="1" w:unhideWhenUsed="1"/>
+    <w:lsdException w:name="Body Text First Indent 2" w:semiHidden="1" w:unhideWhenUsed="1"/>
+    <w:lsdException w:name="Note Heading" w:semiHidden="1" w:unhideWhenUsed="1"/>
+    <w:lsdException w:name="Body Text 2" w:semiHidden="1" w:unhideWhenUsed="1"/>
+    <w:lsdException w:name="Body Text 3" w:semiHidden="1" w:unhideWhenUsed="1"/>
+    <w:lsdException w:name="Body Text Indent 2" w:semiHidden="1" w:unhideWhenUsed="1"/>
+    <w:lsdException w:name="Body Text Indent 3" w:semiHidden="1" w:unhideWhenUsed="1"/>
+    <w:lsdException w:name="Block Text" w:semiHidden="1" w:unhideWhenUsed="1"/>
+    <w:lsdException w:name="Hyperlink" w:semiHidden="1" w:unhideWhenUsed="1"/>
+    <w:lsdException w:name="FollowedHyperlink" w:semiHidden="1" w:unhideWhenUsed="1"/>
+    <w:lsdException w:name="Strong" w:uiPriority="22" w:qFormat="1"/>
+    <w:lsdException w:name="Emphasis" w:uiPriority="20" w:qFormat="1"/>
+    <w:lsdException w:name="Document Map" w:semiHidden="1" w:unhideWhenUsed="1"/>
+    <w:lsdException w:name="Plain Text" w:semiHidden="1" w:unhideWhenUsed="1"/>
+    <w:lsdException w:name="E-mail Signature" w:semiHidden="1" w:unhideWhenUsed="1"/>
+    <w:lsdException w:name="HTML Top of Form" w:semiHidden="1" w:unhideWhenUsed="1"/>
+    <w:lsdException w:name="HTML Bottom of Form" w:semiHidden="1" w:unhideWhenUsed="1"/>
+    <w:lsdException w:name="Normal (Web)" w:semiHidden="1" w:unhideWhenUsed="1"/>
+    <w:lsdException w:name="HTML Acronym" w:semiHidden="1" w:unhideWhenUsed="1"/>
+    <w:lsdException w:name="HTML Address" w:semiHidden="1" w:unhideWhenUsed="1"/>
+    <w:lsdException w:name="HTML Cite" w:semiHidden="1" w:unhideWhenUsed="1"/>
+    <w:lsdException w:name="HTML Code" w:semiHidden="1" w:unhideWhenUsed="1"/>
+    <w:lsdException w:name="HTML Definition" w:semiHidden="1" w:unhideWhenUsed="1"/>
+    <w:lsdException w:name="HTML Keyboard" w:semiHidden="1" w:unhideWhenUsed="1"/>
+    <w:lsdException w:name="HTML Preformatted" w:semiHidden="1" w:unhideWhenUsed="1"/>
+    <w:lsdException w:name="HTML Sample" w:semiHidden="1" w:unhideWhenUsed="1"/>
+    <w:lsdException w:name="HTML Typewriter" w:semiHidden="1" w:unhideWhenUsed="1"/>
+    <w:lsdException w:name="HTML Variable" w:semiHidden="1" w:unhideWhenUsed="1"/>
+    <w:lsdException w:name="Normal Table" w:semiHidden="1" w:unhideWhenUsed="1"/>
+    <w:lsdException w:name="annotation subject" w:semiHidden="1" w:unhideWhenUsed="1"/>
+    <w:lsdException w:name="No List" w:semiHidden="1" w:unhideWhenUsed="1"/>
+    <w:lsdException w:name="Outline List 1" w:semiHidden="1" w:unhideWhenUsed="1"/>
+    <w:lsdException w:name="Outline List 2" w:semiHidden="1" w:unhideWhenUsed="1"/>
+    <w:lsdException w:name="Outline List 3" w:semiHidden="1" w:unhideWhenUsed="1"/>
+    <w:lsdException w:name="Table Simple 1" w:semiHidden="1" w:unhideWhenUsed="1"/>
+    <w:lsdException w:name="Table Simple 2" w:semiHidden="1" w:unhideWhenUsed="1"/>
+    <w:lsdException w:name="Table Simple 3" w:semiHidden="1" w:unhideWhenUsed="1"/>
+    <w:lsdException w:name="Table Classic 1" w:semiHidden="1" w:unhideWhenUsed="1"/>
+    <w:lsdException w:name="Table Classic 2" w:semiHidden="1" w:unhideWhenUsed="1"/>
+    <w:lsdException w:name="Table Classic 3" w:semiHidden="1" w:unhideWhenUsed="1"/>
+    <w:lsdException w:name="Table Classic 4" w:semiHidden="1" w:unhideWhenUsed="1"/>
+    <w:lsdException w:name="Table Colorful 1" w:semiHidden="1" w:unhideWhenUsed="1"/>
+    <w:lsdException w:name="Table Colorful 2" w:semiHidden="1" w:unhideWhenUsed="1"/>
+    <w:lsdException w:name="Table Colorful 3" w:semiHidden="1" w:unhideWhenUsed="1"/>
+    <w:lsdException w:name="Table Columns 1" w:semiHidden="1" w:unhideWhenUsed="1"/>
+    <w:lsdException w:name="Table Columns 2" w:semiHidden="1" w:unhideWhenUsed="1"/>
+    <w:lsdException w:name="Table Columns 3" w:semiHidden="1" w:unhideWhenUsed="1"/>
+    <w:lsdException w:name="Table Columns 4" w:semiHidden="1" w:unhideWhenUsed="1"/>
+    <w:lsdException w:name="Table Columns 5" w:semiHidden="1" w:unhideWhenUsed="1"/>
+    <w:lsdException w:name="Table Grid 1" w:semiHidden="1" w:unhideWhenUsed="1"/>
+    <w:lsdException w:name="Table Grid 2" w:semiHidden="1" w:unhideWhenUsed="1"/>
+    <w:lsdException w:name="Table Grid 3" w:semiHidden="1" w:unhideWhenUsed="1"/>
+    <w:lsdException w:name="Table Grid 4" w:semiHidden="1" w:unhideWhenUsed="1"/>
+    <w:lsdException w:name="Table Grid 5" w:semiHidden="1" w:unhideWhenUsed="1"/>
+    <w:lsdException w:name="Table Grid 6" w:semiHidden="1" w:unhideWhenUsed="1"/>
+    <w:lsdException w:name="Table Grid 7" w:semiHidden="1" w:unhideWhenUsed="1"/>
+    <w:lsdException w:name="Table Grid 8" w:semiHidden="1" w:unhideWhenUsed="1"/>
+    <w:lsdException w:name="Table List 1" w:semiHidden="1" w:unhideWhenUsed="1"/>
+    <w:lsdException w:name="Table List 2" w:semiHidden="1" w:unhideWhenUsed="1"/>
+    <w:lsdException w:name="Table List 3" w:semiHidden="1" w:unhideWhenUsed="1"/>
+    <w:lsdException w:name="Table List 4" w:semiHidden="1" w:unhideWhenUsed="1"/>
+    <w:lsdException w:name="Table List 5" w:semiHidden="1" w:unhideWhenUsed="1"/>
+    <w:lsdException w:name="Table List 6" w:semiHidden="1" w:unhideWhenUsed="1"/>
+    <w:lsdException w:name="Table List 7" w:semiHidden="1" w:unhideWhenUsed="1"/>
+    <w:lsdException w:name="Table List 8" w:semiHidden="1" w:unhideWhenUsed="1"/>
+    <w:lsdException w:name="Table 3D effects 1" w:semiHidden="1" w:unhideWhenUsed="1"/>
+    <w:lsdException w:name="Table 3D effects 2" w:semiHidden="1" w:unhideWhenUsed="1"/>
+    <w:lsdException w:name="Table 3D effects 3" w:semiHidden="1" w:unhideWhenUsed="1"/>
+    <w:lsdException w:name="Table Contemporary" w:semiHidden="1" w:unhideWhenUsed="1"/>
+    <w:lsdException w:name="Table Elegant" w:semiHidden="1" w:unhideWhenUsed="1"/>
+    <w:lsdException w:name="Table Professional" w:semiHidden="1" w:unhideWhenUsed="1"/>
+    <w:lsdException w:name="Table Subtle 1" w:semiHidden="1" w:unhideWhenUsed="1"/>
+    <w:lsdException w:name="Table Subtle 2" w:semiHidden="1" w:unhideWhenUsed="1"/>
+    <w:lsdException w:name="Table Web 1" w:semiHidden="1" w:unhideWhenUsed="1"/>
+    <w:lsdException w:name="Table Web 2" w:semiHidden="1" w:unhideWhenUsed="1"/>
+    <w:lsdException w:name="Table Web 3" w:semiHidden="1" w:unhideWhenUsed="1"/>
+    <w:lsdException w:name="Balloon Text" w:semiHidden="1" w:unhideWhenUsed="1"/>
+    <w:lsdException w:name="Table Grid" w:uiPriority="39"/>
+    <w:lsdException w:name="Table Theme" w:semiHidden="1" w:unhideWhenUsed="1"/>
+    <w:lsdException w:name="Placeholder Text" w:semiHidden="1"/>
+    <w:lsdException w:name="No Spacing" w:uiPriority="1" w:qFormat="1"/>
+    <w:lsdException w:name="Light Shading" w:uiPriority="60"/>
+    <w:lsdException w:name="Light List" w:uiPriority="61"/>
+    <w:lsdException w:name="Light Grid" w:uiPriority="62"/>
+    <w:lsdException w:name="Medium Shading 1" w:uiPriority="63"/>
+    <w:lsdException w:name="Medium Shading 2" w:uiPriority="64"/>
+    <w:lsdException w:name="Medium List 1" w:uiPriority="65"/>
+    <w:lsdException w:name="Medium List 2" w:uiPriority="66"/>
+    <w:lsdException w:name="Medium Grid 1" w:uiPriority="67"/>
+    <w:lsdException w:name="Medium Grid 2" w:uiPriority="68"/>
+    <w:lsdException w:name="Medium Grid 3" w:uiPriority="69"/>
+    <w:lsdException w:name="Dark List" w:uiPriority="70"/>
+    <w:lsdException w:name="Colorful Shading" w:uiPriority="71"/>
+    <w:lsdException w:name="Colorful List" w:uiPriority="72"/>
+    <w:lsdException w:name="Colorful Grid" w:uiPriority="73"/>
+    <w:lsdException w:name="Light Shading Accent 1" w:uiPriority="60"/>
+    <w:lsdException w:name="Light List Accent 1" w:uiPriority="61"/>
+    <w:lsdException w:name="Light Grid Accent 1" w:uiPriority="62"/>
+    <w:lsdException w:name="Medium Shading 1 Accent 1" w:uiPriority="63"/>
+    <w:lsdException w:name="Medium Shading 2 Accent 1" w:uiPriority="64"/>
+    <w:lsdException w:name="Medium List 1 Accent 1" w:uiPriority="65"/>
+    <w:lsdException w:name="Revision" w:semiHidden="1"/>
+    <w:lsdException w:name="List Paragraph" w:uiPriority="34" w:qFormat="1"/>
+    <w:lsdException w:name="Quote" w:uiPriority="29" w:qFormat="1"/>
+    <w:lsdException w:name="Intense Quote" w:uiPriority="30" w:qFormat="1"/>
+    <w:lsdException w:name="Medium List 2 Accent 1" w:uiPriority="66"/>
+    <w:lsdException w:name="Medium Grid 1 Accent 1" w:uiPriority="67"/>
+    <w:lsdException w:name="Medium Grid 2 Accent 1" w:uiPriority="68"/>
+    <w:lsdException w:name="Medium Grid 3 Accent 1" w:uiPriority="69"/>
+    <w:lsdException w:name="Dark List Accent 1" w:uiPriority="70"/>
+    <w:lsdException w:name="Colorful Shading Accent 1" w:uiPriority="71"/>
+    <w:lsdException w:name="Colorful List Accent 1" w:uiPriority="72"/>
+    <w:lsdException w:name="Colorful Grid Accent 1" w:uiPriority="73"/>
+    <w:lsdException w:name="Light Shading Accent 2" w:uiPriority="60"/>
+    <w:lsdException w:name="Light List Accent 2" w:uiPriority="61"/>
+    <w:lsdException w:name="Light Grid Accent 2" w:uiPriority="62"/>
+    <w:lsdException w:name="Medium Shading 1 Accent 2" w:uiPriority="63"/>
+    <w:lsdException w:name="Medium Shading 2 Accent 2" w:uiPriority="64"/>
+    <w:lsdException w:name="Medium List 1 Accent 2" w:uiPriority="65"/>
+    <w:lsdException w:name="Medium List 2 Accent 2" w:uiPriority="66"/>
+    <w:lsdException w:name="Medium Grid 1 Accent 2" w:uiPriority="67"/>
+    <w:lsdException w:name="Medium Grid 2 Accent 2" w:uiPriority="68"/>
+    <w:lsdException w:name="Medium Grid 3 Accent 2" w:uiPriority="69"/>
+    <w:lsdException w:name="Dark List Accent 2" w:uiPriority="70"/>
+    <w:lsdException w:name="Colorful Shading Accent 2" w:uiPriority="71"/>
+    <w:lsdException w:name="Colorful List Accent 2" w:uiPriority="72"/>
+    <w:lsdException w:name="Colorful Grid Accent 2" w:uiPriority="73"/>
+    <w:lsdException w:name="Light Shading Accent 3" w:uiPriority="60"/>
+    <w:lsdException w:name="Light List Accent 3" w:uiPriority="61"/>
+    <w:lsdException w:name="Light Grid Accent 3" w:uiPriority="62"/>
+    <w:lsdException w:name="Medium Shading 1 Accent 3" w:uiPriority="63"/>
+    <w:lsdException w:name="Medium Shading 2 Accent 3" w:uiPriority="64"/>
+    <w:lsdException w:name="Medium List 1 Accent 3" w:uiPriority="65"/>
+    <w:lsdException w:name="Medium List 2 Accent 3" w:uiPriority="66"/>
+    <w:lsdException w:name="Medium Grid 1 Accent 3" w:uiPriority="67"/>
+    <w:lsdException w:name="Medium Grid 2 Accent 3" w:uiPriority="68"/>
+    <w:lsdException w:name="Medium Grid 3 Accent 3" w:uiPriority="69"/>
+    <w:lsdException w:name="Dark List Accent 3" w:uiPriority="70"/>
+    <w:lsdException w:name="Colorful Shading Accent 3" w:uiPriority="71"/>
+    <w:lsdException w:name="Colorful List Accent 3" w:uiPriority="72"/>
+    <w:lsdException w:name="Colorful Grid Accent 3" w:uiPriority="73"/>
+    <w:lsdException w:name="Light Shading Accent 4" w:uiPriority="60"/>
+    <w:lsdException w:name="Light List Accent 4" w:uiPriority="61"/>
+    <w:lsdException w:name="Light Grid Accent 4" w:uiPriority="62"/>
+    <w:lsdException w:name="Medium Shading 1 Accent 4" w:uiPriority="63"/>
+    <w:lsdException w:name="Medium Shading 2 Accent 4" w:uiPriority="64"/>
+    <w:lsdException w:name="Medium List 1 Accent 4" w:uiPriority="65"/>
+    <w:lsdException w:name="Medium List 2 Accent 4" w:uiPriority="66"/>
+    <w:lsdException w:name="Medium Grid 1 Accent 4" w:uiPriority="67"/>
+    <w:lsdException w:name="Medium Grid 2 Accent 4" w:uiPriority="68"/>
+    <w:lsdException w:name="Medium Grid 3 Accent 4" w:uiPriority="69"/>
+    <w:lsdException w:name="Dark List Accent 4" w:uiPriority="70"/>
+    <w:lsdException w:name="Colorful Shading Accent 4" w:uiPriority="71"/>
+    <w:lsdException w:name="Colorful List Accent 4" w:uiPriority="72"/>
+    <w:lsdException w:name="Colorful Grid Accent 4" w:uiPriority="73"/>
+    <w:lsdException w:name="Light Shading Accent 5" w:uiPriority="60"/>
+    <w:lsdException w:name="Light List Accent 5" w:uiPriority="61"/>
+    <w:lsdException w:name="Light Grid Accent 5" w:uiPriority="62"/>
+    <w:lsdException w:name="Medium Shading 1 Accent 5" w:uiPriority="63"/>
+    <w:lsdException w:name="Medium Shading 2 Accent 5" w:uiPriority="64"/>
+    <w:lsdException w:name="Medium List 1 Accent 5" w:uiPriority="65"/>
+    <w:lsdException w:name="Medium List 2 Accent 5" w:uiPriority="66"/>
+    <w:lsdException w:name="Medium Grid 1 Accent 5" w:uiPriority="67"/>
+    <w:lsdException w:name="Medium Grid 2 Accent 5" w:uiPriority="68"/>
+    <w:lsdException w:name="Medium Grid 3 Accent 5" w:uiPriority="69"/>
+    <w:lsdException w:name="Dark List Accent 5" w:uiPriority="70"/>
+    <w:lsdException w:name="Colorful Shading Accent 5" w:uiPriority="71"/>
+    <w:lsdException w:name="Colorful List Accent 5" w:uiPriority="72"/>
+    <w:lsdException w:name="Colorful Grid Accent 5" w:uiPriority="73"/>
+    <w:lsdException w:name="Light Shading Accent 6" w:uiPriority="60"/>
+    <w:lsdException w:name="Light List Accent 6" w:uiPriority="61"/>
+    <w:lsdException w:name="Light Grid Accent 6" w:uiPriority="62"/>
+    <w:lsdException w:name="Medium Shading 1 Accent 6" w:uiPriority="63"/>
+    <w:lsdException w:name="Medium Shading 2 Accent 6" w:uiPriority="64"/>
+    <w:lsdException w:name="Medium List 1 Accent 6" w:uiPriority="65"/>
+    <w:lsdException w:name="Medium List 2 Accent 6" w:uiPriority="66"/>
+    <w:lsdException w:name="Medium Grid 1 Accent 6" w:uiPriority="67"/>
+    <w:lsdException w:name="Medium Grid 2 Accent 6" w:uiPriority="68"/>
+    <w:lsdException w:name="Medium Grid 3 Accent 6" w:uiPriority="69"/>
+    <w:lsdException w:name="Dark List Accent 6" w:uiPriority="70"/>
+    <w:lsdException w:name="Colorful Shading Accent 6" w:uiPriority="71"/>
+    <w:lsdException w:name="Colorful List Accent 6" w:uiPriority="72"/>
+    <w:lsdException w:name="Colorful Grid Accent 6" w:uiPriority="73"/>
+    <w:lsdException w:name="Subtle Emphasis" w:uiPriority="19" w:qFormat="1"/>
+    <w:lsdException w:name="Intense Emphasis" w:uiPriority="21" w:qFormat="1"/>
+    <w:lsdException w:name="Subtle Reference" w:uiPriority="31" w:qFormat="1"/>
+    <w:lsdException w:name="Intense Reference" w:uiPriority="32" w:qFormat="1"/>
+    <w:lsdException w:name="Book Title" w:uiPriority="33" w:qFormat="1"/>
+    <w:lsdException w:name="Bibliography" w:semiHidden="1" w:uiPriority="37" w:unhideWhenUsed="1"/>
+    <w:lsdException w:name="TOC Heading" w:semiHidden="1" w:uiPriority="39" w:unhideWhenUsed="1" w:qFormat="1"/>
+    <w:lsdException w:name="Plain Table 1" w:uiPriority="41"/>
+    <w:lsdException w:name="Plain Table 2" w:uiPriority="42"/>
+    <w:lsdException w:name="Plain Table 3" w:uiPriority="43"/>
+    <w:lsdException w:name="Plain Table 4" w:uiPriority="44"/>
+    <w:lsdException w:name="Plain Table 5" w:uiPriority="45"/>
+    <w:lsdException w:name="Grid Table Light" w:uiPriority="40"/>
+    <w:lsdException w:name="Grid Table 1 Light" w:uiPriority="46"/>
+    <w:lsdException w:name="Grid Table 2" w:uiPriority="47"/>
+    <w:lsdException w:name="Grid Table 3" w:uiPriority="48"/>
+    <w:lsdException w:name="Grid Table 4" w:uiPriority="49"/>
+    <w:lsdException w:name="Grid Table 5 Dark" w:uiPriority="50"/>
+    <w:lsdException w:name="Grid Table 6 Colorful" w:uiPriority="51"/>
+    <w:lsdException w:name="Grid Table 7 Colorful" w:uiPriority="52"/>
+    <w:lsdException w:name="Grid Table 1 Light Accent 1" w:uiPriority="46"/>
+    <w:lsdException w:name="Grid Table 2 Accent 1" w:uiPriority="47"/>
+    <w:lsdException w:name="Grid Table 3 Accent 1" w:uiPriority="48"/>
+    <w:lsdException w:name="Grid Table 4 Accent 1" w:uiPriority="49"/>
+    <w:lsdException w:name="Grid Table 5 Dark Accent 1" w:uiPriority="50"/>
+    <w:lsdException w:name="Grid Table 6 Colorful Accent 1" w:uiPriority="51"/>
+    <w:lsdException w:name="Grid Table 7 Colorful Accent 1" w:uiPriority="52"/>
+    <w:lsdException w:name="Grid Table 1 Light Accent 2" w:uiPriority="46"/>
+    <w:lsdException w:name="Grid Table 2 Accent 2" w:uiPriority="47"/>
+    <w:lsdException w:name="Grid Table 3 Accent 2" w:uiPriority="48"/>
+    <w:lsdException w:name="Grid Table 4 Accent 2" w:uiPriority="49"/>
+    <w:lsdException w:name="Grid Table 5 Dark Accent 2" w:uiPriority="50"/>
+    <w:lsdException w:name="Grid Table 6 Colorful Accent 2" w:uiPriority="51"/>
+    <w:lsdException w:name="Grid Table 7 Colorful Accent 2" w:uiPriority="52"/>
+    <w:lsdException w:name="Grid Table 1 Light Accent 3" w:uiPriority="46"/>
+    <w:lsdException w:name="Grid Table 2 Accent 3" w:uiPriority="47"/>
+    <w:lsdException w:name="Grid Table 3 Accent 3" w:uiPriority="48"/>
+    <w:lsdException w:name="Grid Table 4 Accent 3" w:uiPriority="49"/>
+    <w:lsdException w:name="Grid Table 5 Dark Accent 3" w:uiPriority="50"/>
+    <w:lsdException w:name="Grid Table 6 Colorful Accent 3" w:uiPriority="51"/>
+    <w:lsdException w:name="Grid Table 7 Colorful Accent 3" w:uiPriority="52"/>
+    <w:lsdException w:name="Grid Table 1 Light Accent 4" w:uiPriority="46"/>
+    <w:lsdException w:name="Grid Table 2 Accent 4" w:uiPriority="47"/>
+    <w:lsdException w:name="Grid Table 3 Accent 4" w:uiPriority="48"/>
+    <w:lsdException w:name="Grid Table 4 Accent 4" w:uiPriority="49"/>
+    <w:lsdException w:name="Grid Table 5 Dark Accent 4" w:uiPriority="50"/>
+    <w:lsdException w:name="Grid Table 6 Colorful Accent 4" w:uiPriority="51"/>
+    <w:lsdException w:name="Grid Table 7 Colorful Accent 4" w:uiPriority="52"/>
+    <w:lsdException w:name="Grid Table 1 Light Accent 5" w:uiPriority="46"/>
+    <w:lsdException w:name="Grid Table 2 Accent 5" w:uiPriority="47"/>
+    <w:lsdException w:name="Grid Table 3 Accent 5" w:uiPriority="48"/>
+    <w:lsdException w:name="Grid Table 4 Accent 5" w:uiPriority="49"/>
+    <w:lsdException w:name="Grid Table 5 Dark Accent 5" w:uiPriority="50"/>
+    <w:lsdException w:name="Grid Table 6 Colorful Accent 5" w:uiPriority="51"/>
+    <w:lsdException w:name="Grid Table 7 Colorful Accent 5" w:uiPriority="52"/>
+    <w:lsdException w:name="Grid Table 1 Light Accent 6" w:uiPriority="46"/>
+    <w:lsdException w:name="Grid Table 2 Accent 6" w:uiPriority="47"/>
+    <w:lsdException w:name="Grid Table 3 Accent 6" w:uiPriority="48"/>
+    <w:lsdException w:name="Grid Table 4 Accent 6" w:uiPriority="49"/>
+    <w:lsdException w:name="Grid Table 5 Dark Accent 6" w:uiPriority="50"/>
+    <w:lsdException w:name="Grid Table 6 Colorful Accent 6" w:uiPriority="51"/>
+    <w:lsdException w:name="Grid Table 7 Colorful Accent 6" w:uiPriority="52"/>
+    <w:lsdException w:name="List Table 1 Light" w:uiPriority="46"/>
+    <w:lsdException w:name="List Table 2" w:uiPriority="47"/>
+    <w:lsdException w:name="List Table 3" w:uiPriority="48"/>
+    <w:lsdException w:name="List Table 4" w:uiPriority="49"/>
+    <w:lsdException w:name="List Table 5 Dark" w:uiPriority="50"/>
+    <w:lsdException w:name="List Table 6 Colorful" w:uiPriority="51"/>
+    <w:lsdException w:name="List Table 7 Colorful" w:uiPriority="52"/>
+    <w:lsdException w:name="List Table 1 Light Accent 1" w:uiPriority="46"/>
+    <w:lsdException w:name="List Table 2 Accent 1" w:uiPriority="47"/>
+    <w:lsdException w:name="List Table 3 Accent 1" w:uiPriority="48"/>
+    <w:lsdException w:name="List Table 4 Accent 1" w:uiPriority="49"/>
+    <w:lsdException w:name="List Table 5 Dark Accent 1" w:uiPriority="50"/>
+    <w:lsdException w:name="List Table 6 Colorful Accent 1" w:uiPriority="51"/>
+    <w:lsdException w:name="List Table 7 Colorful Accent 1" w:uiPriority="52"/>
+    <w:lsdException w:name="List Table 1 Light Accent 2" w:uiPriority="46"/>
+    <w:lsdException w:name="List Table 2 Accent 2" w:uiPriority="47"/>
+    <w:lsdException w:name="List Table 3 Accent 2" w:uiPriority="48"/>
+    <w:lsdException w:name="List Table 4 Accent 2" w:uiPriority="49"/>
+    <w:lsdException w:name="List Table 5 Dark Accent 2" w:uiPriority="50"/>
+    <w:lsdException w:name="List Table 6 Colorful Accent 2" w:uiPriority="51"/>
+    <w:lsdException w:name="List Table 7 Colorful Accent 2" w:uiPriority="52"/>
+    <w:lsdException w:name="List Table 1 Light Accent 3" w:uiPriority="46"/>
+    <w:lsdException w:name="List Table 2 Accent 3" w:uiPriority="47"/>
+    <w:lsdException w:name="List Table 3 Accent 3" w:uiPriority="48"/>
+    <w:lsdException w:name="List Table 4 Accent 3" w:uiPriority="49"/>
+    <w:lsdException w:name="List Table 5 Dark Accent 3" w:uiPriority="50"/>
+    <w:lsdException w:name="List Table 6 Colorful Accent 3" w:uiPriority="51"/>
+    <w:lsdException w:name="List Table 7 Colorful Accent 3" w:uiPriority="52"/>
+    <w:lsdException w:name="List Table 1 Light Accent 4" w:uiPriority="46"/>
+    <w:lsdException w:name="List Table 2 Accent 4" w:uiPriority="47"/>
+    <w:lsdException w:name="List Table 3 Accent 4" w:uiPriority="48"/>
+    <w:lsdException w:name="List Table 4 Accent 4" w:uiPriority="49"/>
+    <w:lsdException w:name="List Table 5 Dark Accent 4" w:uiPriority="50"/>
+    <w:lsdException w:name="List Table 6 Colorful Accent 4" w:uiPriority="51"/>
+    <w:lsdException w:name="List Table 7 Colorful Accent 4" w:uiPriority="52"/>
+    <w:lsdException w:name="List Table 1 Light Accent 5" w:uiPriority="46"/>
+    <w:lsdException w:name="List Table 2 Accent 5" w:uiPriority="47"/>
+    <w:lsdException w:name="List Table 3 Accent 5" w:uiPriority="48"/>
+    <w:lsdException w:name="List Table 4 Accent 5" w:uiPriority="49"/>
+    <w:lsdException w:name="List Table 5 Dark Accent 5" w:uiPriority="50"/>
+    <w:lsdException w:name="List Table 6 Colorful Accent 5" w:uiPriority="51"/>
+    <w:lsdException w:name="List Table 7 Colorful Accent 5" w:uiPriority="52"/>
+    <w:lsdException w:name="List Table 1 Light Accent 6" w:uiPriority="46"/>
+    <w:lsdException w:name="List Table 2 Accent 6" w:uiPriority="47"/>
+    <w:lsdException w:name="List Table 3 Accent 6" w:uiPriority="48"/>
+    <w:lsdException w:name="List Table 4 Accent 6" w:uiPriority="49"/>
+    <w:lsdException w:name="List Table 5 Dark Accent 6" w:uiPriority="50"/>
+    <w:lsdException w:name="List Table 6 Colorful Accent 6" w:uiPriority="51"/>
+    <w:lsdException w:name="List Table 7 Colorful Accent 6" w:uiPriority="52"/>
   </w:latentStyles>
   <w:style w:type="paragraph" w:default="1" w:styleId="Normalny">
     <w:name w:val="Normal"/>
@@ -5945,7 +7096,6 @@
     <w:uiPriority w:val="99"/>
     <w:semiHidden/>
     <w:unhideWhenUsed/>
-    <w:qFormat/>
     <w:tblPr>
       <w:tblInd w:w="0" w:type="dxa"/>
       <w:tblCellMar>
@@ -6018,8 +7168,17 @@
 
 <file path=word/charts/chart1.xml><?xml version="1.0" encoding="utf-8"?>
 <c:chartSpace xmlns:c="http://schemas.openxmlformats.org/drawingml/2006/chart" xmlns:a="http://schemas.openxmlformats.org/drawingml/2006/main" xmlns:r="http://schemas.openxmlformats.org/officeDocument/2006/relationships">
-  <c:date1904 val="1"/>
-  <c:lang val="en-US"/>
+  <c:date1904 val="0"/>
+  <c:lang val="pl-PL"/>
+  <c:roundedCorners val="0"/>
+  <mc:AlternateContent xmlns:mc="http://schemas.openxmlformats.org/markup-compatibility/2006">
+    <mc:Choice xmlns:c14="http://schemas.microsoft.com/office/drawing/2007/8/2/chart" Requires="c14">
+      <c14:style val="102"/>
+    </mc:Choice>
+    <mc:Fallback>
+      <c:style val="2"/>
+    </mc:Fallback>
+  </mc:AlternateContent>
   <c:chart>
     <c:title>
       <c:tx>
@@ -6052,6 +7211,7 @@
           </a:p>
         </c:rich>
       </c:tx>
+      <c:overlay val="0"/>
       <c:spPr>
         <a:noFill/>
         <a:ln>
@@ -6060,6 +7220,7 @@
         <a:effectLst/>
       </c:spPr>
     </c:title>
+    <c:autoTitleDeleted val="0"/>
     <c:plotArea>
       <c:layout>
         <c:manualLayout>
@@ -6074,6 +7235,7 @@
       </c:layout>
       <c:scatterChart>
         <c:scatterStyle val="smoothMarker"/>
+        <c:varyColors val="0"/>
         <c:ser>
           <c:idx val="0"/>
           <c:order val="0"/>
@@ -6217,15 +7379,24 @@
           </c:yVal>
           <c:smooth val="1"/>
         </c:ser>
-        <c:axId val="101221120"/>
-        <c:axId val="101223040"/>
+        <c:dLbls>
+          <c:showLegendKey val="0"/>
+          <c:showVal val="0"/>
+          <c:showCatName val="0"/>
+          <c:showSerName val="0"/>
+          <c:showPercent val="0"/>
+          <c:showBubbleSize val="0"/>
+        </c:dLbls>
+        <c:axId val="359564144"/>
+        <c:axId val="359565824"/>
       </c:scatterChart>
       <c:valAx>
-        <c:axId val="101221120"/>
+        <c:axId val="359564144"/>
         <c:scaling>
           <c:logBase val="10"/>
           <c:orientation val="minMax"/>
         </c:scaling>
+        <c:delete val="0"/>
         <c:axPos val="b"/>
         <c:majorGridlines>
           <c:spPr>
@@ -6268,6 +7439,7 @@
               </a:p>
             </c:rich>
           </c:tx>
+          <c:overlay val="0"/>
           <c:spPr>
             <a:noFill/>
             <a:ln>
@@ -6278,6 +7450,7 @@
         </c:title>
         <c:numFmt formatCode="General" sourceLinked="1"/>
         <c:majorTickMark val="none"/>
+        <c:minorTickMark val="none"/>
         <c:tickLblPos val="nextTo"/>
         <c:spPr>
           <a:noFill/>
@@ -6309,18 +7482,19 @@
                 <a:cs typeface="+mn-cs"/>
               </a:defRPr>
             </a:pPr>
-            <a:endParaRPr lang="en-US"/>
+            <a:endParaRPr lang="pl-PL"/>
           </a:p>
         </c:txPr>
-        <c:crossAx val="101223040"/>
+        <c:crossAx val="359565824"/>
         <c:crosses val="autoZero"/>
         <c:crossBetween val="midCat"/>
       </c:valAx>
       <c:valAx>
-        <c:axId val="101223040"/>
+        <c:axId val="359565824"/>
         <c:scaling>
           <c:orientation val="minMax"/>
         </c:scaling>
+        <c:delete val="0"/>
         <c:axPos val="l"/>
         <c:majorGridlines>
           <c:spPr>
@@ -6367,6 +7541,7 @@
               </a:p>
             </c:rich>
           </c:tx>
+          <c:overlay val="0"/>
           <c:spPr>
             <a:noFill/>
             <a:ln>
@@ -6377,6 +7552,7 @@
         </c:title>
         <c:numFmt formatCode="General" sourceLinked="1"/>
         <c:majorTickMark val="none"/>
+        <c:minorTickMark val="none"/>
         <c:tickLblPos val="nextTo"/>
         <c:spPr>
           <a:noFill/>
@@ -6408,10 +7584,10 @@
                 <a:cs typeface="+mn-cs"/>
               </a:defRPr>
             </a:pPr>
-            <a:endParaRPr lang="en-US"/>
+            <a:endParaRPr lang="pl-PL"/>
           </a:p>
         </c:txPr>
-        <c:crossAx val="101221120"/>
+        <c:crossAx val="359564144"/>
         <c:crosses val="autoZero"/>
         <c:crossBetween val="midCat"/>
       </c:valAx>
@@ -6425,6 +7601,7 @@
     </c:plotArea>
     <c:plotVisOnly val="1"/>
     <c:dispBlanksAs val="gap"/>
+    <c:showDLblsOverMax val="0"/>
   </c:chart>
   <c:spPr>
     <a:solidFill>
@@ -6448,17 +7625,28 @@
       <a:pPr>
         <a:defRPr/>
       </a:pPr>
-      <a:endParaRPr lang="en-US"/>
+      <a:endParaRPr lang="pl-PL"/>
     </a:p>
   </c:txPr>
-  <c:externalData r:id="rId1"/>
+  <c:externalData r:id="rId1">
+    <c:autoUpdate val="0"/>
+  </c:externalData>
 </c:chartSpace>
 </file>
 
 <file path=word/charts/chart2.xml><?xml version="1.0" encoding="utf-8"?>
 <c:chartSpace xmlns:c="http://schemas.openxmlformats.org/drawingml/2006/chart" xmlns:a="http://schemas.openxmlformats.org/drawingml/2006/main" xmlns:r="http://schemas.openxmlformats.org/officeDocument/2006/relationships">
-  <c:date1904 val="1"/>
-  <c:lang val="en-US"/>
+  <c:date1904 val="0"/>
+  <c:lang val="pl-PL"/>
+  <c:roundedCorners val="0"/>
+  <mc:AlternateContent xmlns:mc="http://schemas.openxmlformats.org/markup-compatibility/2006">
+    <mc:Choice xmlns:c14="http://schemas.microsoft.com/office/drawing/2007/8/2/chart" Requires="c14">
+      <c14:style val="102"/>
+    </mc:Choice>
+    <mc:Fallback>
+      <c:style val="2"/>
+    </mc:Fallback>
+  </mc:AlternateContent>
   <c:chart>
     <c:title>
       <c:tx>
@@ -6486,6 +7674,7 @@
           </a:p>
         </c:rich>
       </c:tx>
+      <c:overlay val="0"/>
       <c:spPr>
         <a:noFill/>
         <a:ln>
@@ -6494,10 +7683,12 @@
         <a:effectLst/>
       </c:spPr>
     </c:title>
+    <c:autoTitleDeleted val="0"/>
     <c:plotArea>
       <c:layout/>
       <c:scatterChart>
         <c:scatterStyle val="smoothMarker"/>
+        <c:varyColors val="0"/>
         <c:ser>
           <c:idx val="0"/>
           <c:order val="0"/>
@@ -6641,15 +7832,24 @@
           </c:yVal>
           <c:smooth val="1"/>
         </c:ser>
-        <c:axId val="101259136"/>
-        <c:axId val="101462400"/>
+        <c:dLbls>
+          <c:showLegendKey val="0"/>
+          <c:showVal val="0"/>
+          <c:showCatName val="0"/>
+          <c:showSerName val="0"/>
+          <c:showPercent val="0"/>
+          <c:showBubbleSize val="0"/>
+        </c:dLbls>
+        <c:axId val="240194480"/>
+        <c:axId val="240195040"/>
       </c:scatterChart>
       <c:valAx>
-        <c:axId val="101259136"/>
+        <c:axId val="240194480"/>
         <c:scaling>
           <c:logBase val="10"/>
           <c:orientation val="minMax"/>
         </c:scaling>
+        <c:delete val="0"/>
         <c:axPos val="b"/>
         <c:majorGridlines>
           <c:spPr>
@@ -6696,6 +7896,7 @@
               </a:p>
             </c:rich>
           </c:tx>
+          <c:overlay val="0"/>
           <c:spPr>
             <a:noFill/>
             <a:ln>
@@ -6706,6 +7907,7 @@
         </c:title>
         <c:numFmt formatCode="General" sourceLinked="1"/>
         <c:majorTickMark val="none"/>
+        <c:minorTickMark val="none"/>
         <c:tickLblPos val="nextTo"/>
         <c:spPr>
           <a:noFill/>
@@ -6737,18 +7939,19 @@
                 <a:cs typeface="+mn-cs"/>
               </a:defRPr>
             </a:pPr>
-            <a:endParaRPr lang="en-US"/>
+            <a:endParaRPr lang="pl-PL"/>
           </a:p>
         </c:txPr>
-        <c:crossAx val="101462400"/>
+        <c:crossAx val="240195040"/>
         <c:crosses val="autoZero"/>
         <c:crossBetween val="midCat"/>
       </c:valAx>
       <c:valAx>
-        <c:axId val="101462400"/>
+        <c:axId val="240195040"/>
         <c:scaling>
           <c:orientation val="minMax"/>
         </c:scaling>
+        <c:delete val="0"/>
         <c:axPos val="l"/>
         <c:majorGridlines>
           <c:spPr>
@@ -6799,6 +8002,7 @@
               </a:p>
             </c:rich>
           </c:tx>
+          <c:overlay val="0"/>
           <c:spPr>
             <a:noFill/>
             <a:ln>
@@ -6809,6 +8013,7 @@
         </c:title>
         <c:numFmt formatCode="0.00" sourceLinked="1"/>
         <c:majorTickMark val="none"/>
+        <c:minorTickMark val="none"/>
         <c:tickLblPos val="nextTo"/>
         <c:spPr>
           <a:noFill/>
@@ -6840,10 +8045,10 @@
                 <a:cs typeface="+mn-cs"/>
               </a:defRPr>
             </a:pPr>
-            <a:endParaRPr lang="en-US"/>
+            <a:endParaRPr lang="pl-PL"/>
           </a:p>
         </c:txPr>
-        <c:crossAx val="101259136"/>
+        <c:crossAx val="240194480"/>
         <c:crosses val="autoZero"/>
         <c:crossBetween val="midCat"/>
       </c:valAx>
@@ -6857,6 +8062,7 @@
     </c:plotArea>
     <c:plotVisOnly val="1"/>
     <c:dispBlanksAs val="gap"/>
+    <c:showDLblsOverMax val="0"/>
   </c:chart>
   <c:spPr>
     <a:solidFill>
@@ -6880,10 +8086,12 @@
       <a:pPr>
         <a:defRPr/>
       </a:pPr>
-      <a:endParaRPr lang="en-US"/>
+      <a:endParaRPr lang="pl-PL"/>
     </a:p>
   </c:txPr>
-  <c:externalData r:id="rId1"/>
+  <c:externalData r:id="rId1">
+    <c:autoUpdate val="0"/>
+  </c:externalData>
 </c:chartSpace>
 </file>
 
@@ -7142,7 +8350,7 @@
   <a:extraClrSchemeLst/>
   <a:extLst>
     <a:ext uri="{05A4C25C-085E-4340-85A3-A5531E510DB2}">
-      <thm15:themeFamily xmlns:thm15="http://schemas.microsoft.com/office/thememl/2012/main" xmlns="" name="Office Theme" id="{62F939B6-93AF-4DB8-9C6B-D6C7DFDC589F}" vid="{4A3C46E8-61CC-4603-A589-7422A47A8E4A}"/>
+      <thm15:themeFamily xmlns:thm15="http://schemas.microsoft.com/office/thememl/2012/main" name="Office Theme" id="{62F939B6-93AF-4DB8-9C6B-D6C7DFDC589F}" vid="{4A3C46E8-61CC-4603-A589-7422A47A8E4A}"/>
     </a:ext>
   </a:extLst>
 </a:theme>
@@ -7153,7 +8361,7 @@
 </file>
 
 <file path=customXml/itemProps1.xml><?xml version="1.0" encoding="utf-8"?>
-<ds:datastoreItem xmlns:ds="http://schemas.openxmlformats.org/officeDocument/2006/customXml" ds:itemID="{7D22F212-EB35-4769-978B-0582CF2B588D}">
+<ds:datastoreItem xmlns:ds="http://schemas.openxmlformats.org/officeDocument/2006/customXml" ds:itemID="{6EB2425A-E769-43E1-BA7D-6E5ED6440183}">
   <ds:schemaRefs>
     <ds:schemaRef ds:uri="http://schemas.openxmlformats.org/officeDocument/2006/bibliography"/>
   </ds:schemaRefs>

</xml_diff>

<commit_message>
dodano symulacje ale nie dziala poprawnie
</commit_message>
<xml_diff>
--- a/Wzmacniacze-sprawozdanie.docx
+++ b/Wzmacniacze-sprawozdanie.docx
@@ -1,6 +1,6 @@
 
 <file path=word/document.xml><?xml version="1.0" encoding="utf-8"?>
-<w:document xmlns:wpc="http://schemas.microsoft.com/office/word/2010/wordprocessingCanvas" xmlns:mc="http://schemas.openxmlformats.org/markup-compatibility/2006" xmlns:o="urn:schemas-microsoft-com:office:office" xmlns:r="http://schemas.openxmlformats.org/officeDocument/2006/relationships" xmlns:m="http://schemas.openxmlformats.org/officeDocument/2006/math" xmlns:v="urn:schemas-microsoft-com:vml" xmlns:wp14="http://schemas.microsoft.com/office/word/2010/wordprocessingDrawing" xmlns:wp="http://schemas.openxmlformats.org/drawingml/2006/wordprocessingDrawing" xmlns:w10="urn:schemas-microsoft-com:office:word" xmlns:w="http://schemas.openxmlformats.org/wordprocessingml/2006/main" xmlns:w14="http://schemas.microsoft.com/office/word/2010/wordml" xmlns:w15="http://schemas.microsoft.com/office/word/2012/wordml" xmlns:wpg="http://schemas.microsoft.com/office/word/2010/wordprocessingGroup" xmlns:wpi="http://schemas.microsoft.com/office/word/2010/wordprocessingInk" xmlns:wne="http://schemas.microsoft.com/office/word/2006/wordml" xmlns:wps="http://schemas.microsoft.com/office/word/2010/wordprocessingShape" mc:Ignorable="w14 w15 wp14">
+<w:document xmlns:ve="http://schemas.openxmlformats.org/markup-compatibility/2006" xmlns:o="urn:schemas-microsoft-com:office:office" xmlns:r="http://schemas.openxmlformats.org/officeDocument/2006/relationships" xmlns:m="http://schemas.openxmlformats.org/officeDocument/2006/math" xmlns:v="urn:schemas-microsoft-com:vml" xmlns:wp="http://schemas.openxmlformats.org/drawingml/2006/wordprocessingDrawing" xmlns:w10="urn:schemas-microsoft-com:office:word" xmlns:w="http://schemas.openxmlformats.org/wordprocessingml/2006/main" xmlns:wne="http://schemas.microsoft.com/office/word/2006/wordml">
   <w:body>
     <w:p>
       <w:pPr>
@@ -211,20 +211,19 @@
                 <m:t>R</m:t>
               </m:r>
             </m:e>
-            <m:sub>
-              <m:r>
-                <w:rPr>
-                  <w:rFonts w:ascii="Cambria Math" w:eastAsiaTheme="minorEastAsia" w:hAnsi="Cambria Math"/>
-                </w:rPr>
-                <m:t>1</m:t>
-              </m:r>
-            </m:sub>
+            <m:sub/>
           </m:sSub>
           <m:r>
             <w:rPr>
               <w:rFonts w:ascii="Cambria Math" w:eastAsiaTheme="minorEastAsia" w:hAnsi="Cambria Math"/>
             </w:rPr>
-            <m:t>=9,1k</m:t>
+            <m:t>=9</m:t>
+          </m:r>
+          <m:r>
+            <w:rPr>
+              <w:rFonts w:ascii="Cambria Math" w:eastAsiaTheme="minorEastAsia" w:hAnsi="Cambria Math"/>
+            </w:rPr>
+            <m:t>1k</m:t>
           </m:r>
           <m:r>
             <m:rPr>
@@ -342,14 +341,7 @@
                     <m:t>R</m:t>
                   </m:r>
                 </m:e>
-                <m:sub>
-                  <m:r>
-                    <w:rPr>
-                      <w:rFonts w:ascii="Cambria Math" w:hAnsi="Cambria Math"/>
-                    </w:rPr>
-                    <m:t>1</m:t>
-                  </m:r>
-                </m:sub>
+                <m:sub/>
               </m:sSub>
             </m:den>
           </m:f>
@@ -373,7 +365,7 @@
                 <w:rPr>
                   <w:rFonts w:ascii="Cambria Math" w:hAnsi="Cambria Math"/>
                 </w:rPr>
-                <m:t>3</m:t>
+                <m:t>1.5</m:t>
               </m:r>
             </m:num>
             <m:den>
@@ -381,7 +373,13 @@
                 <w:rPr>
                   <w:rFonts w:ascii="Cambria Math" w:hAnsi="Cambria Math"/>
                 </w:rPr>
-                <m:t>4*4*9100</m:t>
+                <m:t>4*2</m:t>
+              </m:r>
+              <m:r>
+                <w:rPr>
+                  <w:rFonts w:ascii="Cambria Math" w:hAnsi="Cambria Math"/>
+                </w:rPr>
+                <m:t>*9100</m:t>
               </m:r>
             </m:den>
           </m:f>
@@ -545,7 +543,7 @@
             <w:rPr>
               <w:rFonts w:ascii="Cambria Math" w:eastAsiaTheme="minorEastAsia" w:hAnsi="Cambria Math"/>
             </w:rPr>
-            <m:t>=</m:t>
+            <m:t>≪</m:t>
           </m:r>
           <m:f>
             <m:fPr>
@@ -650,19 +648,7 @@
             <w:rPr>
               <w:rFonts w:ascii="Cambria Math" w:eastAsiaTheme="minorEastAsia" w:hAnsi="Cambria Math"/>
             </w:rPr>
-            <m:t>,</m:t>
-          </m:r>
-          <m:r>
-            <w:rPr>
-              <w:rFonts w:ascii="Cambria Math" w:eastAsiaTheme="minorEastAsia" w:hAnsi="Cambria Math"/>
-            </w:rPr>
-            <m:t xml:space="preserve">     </m:t>
-          </m:r>
-          <m:r>
-            <w:rPr>
-              <w:rFonts w:ascii="Cambria Math" w:eastAsiaTheme="minorEastAsia" w:hAnsi="Cambria Math"/>
-            </w:rPr>
-            <m:t xml:space="preserve"> więc przyjmujemy</m:t>
+            <m:t>, więc przyjmujemy</m:t>
           </m:r>
         </m:oMath>
       </m:oMathPara>
@@ -1090,12 +1076,6 @@
         </w:rPr>
         <w:t>układu różniczkującego</w:t>
       </w:r>
-      <w:r>
-        <w:rPr>
-          <w:sz w:val="24"/>
-        </w:rPr>
-        <w:t xml:space="preserve"> </w:t>
-      </w:r>
     </w:p>
     <w:p>
       <w:pPr>
@@ -1133,7 +1113,7 @@
 </file>
 
 <file path=word/numbering.xml><?xml version="1.0" encoding="utf-8"?>
-<w:numbering xmlns:wpc="http://schemas.microsoft.com/office/word/2010/wordprocessingCanvas" xmlns:mc="http://schemas.openxmlformats.org/markup-compatibility/2006" xmlns:o="urn:schemas-microsoft-com:office:office" xmlns:r="http://schemas.openxmlformats.org/officeDocument/2006/relationships" xmlns:m="http://schemas.openxmlformats.org/officeDocument/2006/math" xmlns:v="urn:schemas-microsoft-com:vml" xmlns:wp14="http://schemas.microsoft.com/office/word/2010/wordprocessingDrawing" xmlns:wp="http://schemas.openxmlformats.org/drawingml/2006/wordprocessingDrawing" xmlns:w10="urn:schemas-microsoft-com:office:word" xmlns:w="http://schemas.openxmlformats.org/wordprocessingml/2006/main" xmlns:w14="http://schemas.microsoft.com/office/word/2010/wordml" xmlns:w15="http://schemas.microsoft.com/office/word/2012/wordml" xmlns:wpg="http://schemas.microsoft.com/office/word/2010/wordprocessingGroup" xmlns:wpi="http://schemas.microsoft.com/office/word/2010/wordprocessingInk" xmlns:wne="http://schemas.microsoft.com/office/word/2006/wordml" xmlns:wps="http://schemas.microsoft.com/office/word/2010/wordprocessingShape" mc:Ignorable="w14 w15 wp14">
+<w:numbering xmlns:ve="http://schemas.openxmlformats.org/markup-compatibility/2006" xmlns:o="urn:schemas-microsoft-com:office:office" xmlns:r="http://schemas.openxmlformats.org/officeDocument/2006/relationships" xmlns:m="http://schemas.openxmlformats.org/officeDocument/2006/math" xmlns:v="urn:schemas-microsoft-com:vml" xmlns:wp="http://schemas.openxmlformats.org/drawingml/2006/wordprocessingDrawing" xmlns:w10="urn:schemas-microsoft-com:office:word" xmlns:w="http://schemas.openxmlformats.org/wordprocessingml/2006/main" xmlns:wne="http://schemas.microsoft.com/office/word/2006/wordml">
   <w:abstractNum w:abstractNumId="0">
     <w:nsid w:val="29585645"/>
     <w:multiLevelType w:val="hybridMultilevel"/>
@@ -1618,7 +1598,7 @@
 </file>
 
 <file path=word/styles.xml><?xml version="1.0" encoding="utf-8"?>
-<w:styles xmlns:mc="http://schemas.openxmlformats.org/markup-compatibility/2006" xmlns:r="http://schemas.openxmlformats.org/officeDocument/2006/relationships" xmlns:w="http://schemas.openxmlformats.org/wordprocessingml/2006/main" xmlns:w14="http://schemas.microsoft.com/office/word/2010/wordml" xmlns:w15="http://schemas.microsoft.com/office/word/2012/wordml" mc:Ignorable="w14 w15">
+<w:styles xmlns:r="http://schemas.openxmlformats.org/officeDocument/2006/relationships" xmlns:w="http://schemas.openxmlformats.org/wordprocessingml/2006/main">
   <w:docDefaults>
     <w:rPrDefault>
       <w:rPr>
@@ -1634,378 +1614,144 @@
       </w:pPr>
     </w:pPrDefault>
   </w:docDefaults>
-  <w:latentStyles w:defLockedState="0" w:defUIPriority="99" w:defSemiHidden="0" w:defUnhideWhenUsed="0" w:defQFormat="0" w:count="371">
-    <w:lsdException w:name="Normal" w:uiPriority="0" w:qFormat="1"/>
-    <w:lsdException w:name="heading 1" w:uiPriority="9" w:qFormat="1"/>
-    <w:lsdException w:name="heading 2" w:semiHidden="1" w:uiPriority="9" w:unhideWhenUsed="1" w:qFormat="1"/>
-    <w:lsdException w:name="heading 3" w:semiHidden="1" w:uiPriority="9" w:unhideWhenUsed="1" w:qFormat="1"/>
-    <w:lsdException w:name="heading 4" w:semiHidden="1" w:uiPriority="9" w:unhideWhenUsed="1" w:qFormat="1"/>
-    <w:lsdException w:name="heading 5" w:semiHidden="1" w:uiPriority="9" w:unhideWhenUsed="1" w:qFormat="1"/>
-    <w:lsdException w:name="heading 6" w:semiHidden="1" w:uiPriority="9" w:unhideWhenUsed="1" w:qFormat="1"/>
-    <w:lsdException w:name="heading 7" w:semiHidden="1" w:uiPriority="9" w:unhideWhenUsed="1" w:qFormat="1"/>
-    <w:lsdException w:name="heading 8" w:semiHidden="1" w:uiPriority="9" w:unhideWhenUsed="1" w:qFormat="1"/>
-    <w:lsdException w:name="heading 9" w:semiHidden="1" w:uiPriority="9" w:unhideWhenUsed="1" w:qFormat="1"/>
-    <w:lsdException w:name="index 1" w:semiHidden="1" w:unhideWhenUsed="1"/>
-    <w:lsdException w:name="index 2" w:semiHidden="1" w:unhideWhenUsed="1"/>
-    <w:lsdException w:name="index 3" w:semiHidden="1" w:unhideWhenUsed="1"/>
-    <w:lsdException w:name="index 4" w:semiHidden="1" w:unhideWhenUsed="1"/>
-    <w:lsdException w:name="index 5" w:semiHidden="1" w:unhideWhenUsed="1"/>
-    <w:lsdException w:name="index 6" w:semiHidden="1" w:unhideWhenUsed="1"/>
-    <w:lsdException w:name="index 7" w:semiHidden="1" w:unhideWhenUsed="1"/>
-    <w:lsdException w:name="index 8" w:semiHidden="1" w:unhideWhenUsed="1"/>
-    <w:lsdException w:name="index 9" w:semiHidden="1" w:unhideWhenUsed="1"/>
-    <w:lsdException w:name="toc 1" w:semiHidden="1" w:uiPriority="39" w:unhideWhenUsed="1"/>
-    <w:lsdException w:name="toc 2" w:semiHidden="1" w:uiPriority="39" w:unhideWhenUsed="1"/>
-    <w:lsdException w:name="toc 3" w:semiHidden="1" w:uiPriority="39" w:unhideWhenUsed="1"/>
-    <w:lsdException w:name="toc 4" w:semiHidden="1" w:uiPriority="39" w:unhideWhenUsed="1"/>
-    <w:lsdException w:name="toc 5" w:semiHidden="1" w:uiPriority="39" w:unhideWhenUsed="1"/>
-    <w:lsdException w:name="toc 6" w:semiHidden="1" w:uiPriority="39" w:unhideWhenUsed="1"/>
-    <w:lsdException w:name="toc 7" w:semiHidden="1" w:uiPriority="39" w:unhideWhenUsed="1"/>
-    <w:lsdException w:name="toc 8" w:semiHidden="1" w:uiPriority="39" w:unhideWhenUsed="1"/>
-    <w:lsdException w:name="toc 9" w:semiHidden="1" w:uiPriority="39" w:unhideWhenUsed="1"/>
-    <w:lsdException w:name="Normal Indent" w:semiHidden="1" w:unhideWhenUsed="1"/>
-    <w:lsdException w:name="footnote text" w:semiHidden="1" w:unhideWhenUsed="1"/>
-    <w:lsdException w:name="annotation text" w:semiHidden="1" w:unhideWhenUsed="1"/>
-    <w:lsdException w:name="header" w:semiHidden="1" w:unhideWhenUsed="1"/>
-    <w:lsdException w:name="footer" w:semiHidden="1" w:unhideWhenUsed="1"/>
-    <w:lsdException w:name="index heading" w:semiHidden="1" w:unhideWhenUsed="1"/>
-    <w:lsdException w:name="caption" w:semiHidden="1" w:uiPriority="35" w:unhideWhenUsed="1" w:qFormat="1"/>
-    <w:lsdException w:name="table of figures" w:semiHidden="1" w:unhideWhenUsed="1"/>
-    <w:lsdException w:name="envelope address" w:semiHidden="1" w:unhideWhenUsed="1"/>
-    <w:lsdException w:name="envelope return" w:semiHidden="1" w:unhideWhenUsed="1"/>
-    <w:lsdException w:name="footnote reference" w:semiHidden="1" w:unhideWhenUsed="1"/>
-    <w:lsdException w:name="annotation reference" w:semiHidden="1" w:unhideWhenUsed="1"/>
-    <w:lsdException w:name="line number" w:semiHidden="1" w:unhideWhenUsed="1"/>
-    <w:lsdException w:name="page number" w:semiHidden="1" w:unhideWhenUsed="1"/>
-    <w:lsdException w:name="endnote reference" w:semiHidden="1" w:unhideWhenUsed="1"/>
-    <w:lsdException w:name="endnote text" w:semiHidden="1" w:unhideWhenUsed="1"/>
-    <w:lsdException w:name="table of authorities" w:semiHidden="1" w:unhideWhenUsed="1"/>
-    <w:lsdException w:name="macro" w:semiHidden="1" w:unhideWhenUsed="1"/>
-    <w:lsdException w:name="toa heading" w:semiHidden="1" w:unhideWhenUsed="1"/>
-    <w:lsdException w:name="List" w:semiHidden="1" w:unhideWhenUsed="1"/>
-    <w:lsdException w:name="List Bullet" w:semiHidden="1" w:unhideWhenUsed="1"/>
-    <w:lsdException w:name="List Number" w:semiHidden="1" w:unhideWhenUsed="1"/>
-    <w:lsdException w:name="List 2" w:semiHidden="1" w:unhideWhenUsed="1"/>
-    <w:lsdException w:name="List 3" w:semiHidden="1" w:unhideWhenUsed="1"/>
-    <w:lsdException w:name="List 4" w:semiHidden="1" w:unhideWhenUsed="1"/>
-    <w:lsdException w:name="List 5" w:semiHidden="1" w:unhideWhenUsed="1"/>
-    <w:lsdException w:name="List Bullet 2" w:semiHidden="1" w:unhideWhenUsed="1"/>
-    <w:lsdException w:name="List Bullet 3" w:semiHidden="1" w:unhideWhenUsed="1"/>
-    <w:lsdException w:name="List Bullet 4" w:semiHidden="1" w:unhideWhenUsed="1"/>
-    <w:lsdException w:name="List Bullet 5" w:semiHidden="1" w:unhideWhenUsed="1"/>
-    <w:lsdException w:name="List Number 2" w:semiHidden="1" w:unhideWhenUsed="1"/>
-    <w:lsdException w:name="List Number 3" w:semiHidden="1" w:unhideWhenUsed="1"/>
-    <w:lsdException w:name="List Number 4" w:semiHidden="1" w:unhideWhenUsed="1"/>
-    <w:lsdException w:name="List Number 5" w:semiHidden="1" w:unhideWhenUsed="1"/>
-    <w:lsdException w:name="Title" w:uiPriority="10" w:qFormat="1"/>
-    <w:lsdException w:name="Closing" w:semiHidden="1" w:unhideWhenUsed="1"/>
-    <w:lsdException w:name="Signature" w:semiHidden="1" w:unhideWhenUsed="1"/>
-    <w:lsdException w:name="Default Paragraph Font" w:semiHidden="1" w:uiPriority="1" w:unhideWhenUsed="1"/>
-    <w:lsdException w:name="Body Text" w:semiHidden="1" w:unhideWhenUsed="1"/>
-    <w:lsdException w:name="Body Text Indent" w:semiHidden="1" w:unhideWhenUsed="1"/>
-    <w:lsdException w:name="List Continue" w:semiHidden="1" w:unhideWhenUsed="1"/>
-    <w:lsdException w:name="List Continue 2" w:semiHidden="1" w:unhideWhenUsed="1"/>
-    <w:lsdException w:name="List Continue 3" w:semiHidden="1" w:unhideWhenUsed="1"/>
-    <w:lsdException w:name="List Continue 4" w:semiHidden="1" w:unhideWhenUsed="1"/>
-    <w:lsdException w:name="List Continue 5" w:semiHidden="1" w:unhideWhenUsed="1"/>
-    <w:lsdException w:name="Message Header" w:semiHidden="1" w:unhideWhenUsed="1"/>
-    <w:lsdException w:name="Subtitle" w:uiPriority="11" w:qFormat="1"/>
-    <w:lsdException w:name="Salutation" w:semiHidden="1" w:unhideWhenUsed="1"/>
-    <w:lsdException w:name="Date" w:semiHidden="1" w:unhideWhenUsed="1"/>
-    <w:lsdException w:name="Body Text First Indent" w:semiHidden="1" w:unhideWhenUsed="1"/>
-    <w:lsdException w:name="Body Text First Indent 2" w:semiHidden="1" w:unhideWhenUsed="1"/>
-    <w:lsdException w:name="Note Heading" w:semiHidden="1" w:unhideWhenUsed="1"/>
-    <w:lsdException w:name="Body Text 2" w:semiHidden="1" w:unhideWhenUsed="1"/>
-    <w:lsdException w:name="Body Text 3" w:semiHidden="1" w:unhideWhenUsed="1"/>
-    <w:lsdException w:name="Body Text Indent 2" w:semiHidden="1" w:unhideWhenUsed="1"/>
-    <w:lsdException w:name="Body Text Indent 3" w:semiHidden="1" w:unhideWhenUsed="1"/>
-    <w:lsdException w:name="Block Text" w:semiHidden="1" w:unhideWhenUsed="1"/>
-    <w:lsdException w:name="Hyperlink" w:semiHidden="1" w:unhideWhenUsed="1"/>
-    <w:lsdException w:name="FollowedHyperlink" w:semiHidden="1" w:unhideWhenUsed="1"/>
-    <w:lsdException w:name="Strong" w:uiPriority="22" w:qFormat="1"/>
-    <w:lsdException w:name="Emphasis" w:uiPriority="20" w:qFormat="1"/>
-    <w:lsdException w:name="Document Map" w:semiHidden="1" w:unhideWhenUsed="1"/>
-    <w:lsdException w:name="Plain Text" w:semiHidden="1" w:unhideWhenUsed="1"/>
-    <w:lsdException w:name="E-mail Signature" w:semiHidden="1" w:unhideWhenUsed="1"/>
-    <w:lsdException w:name="HTML Top of Form" w:semiHidden="1" w:unhideWhenUsed="1"/>
-    <w:lsdException w:name="HTML Bottom of Form" w:semiHidden="1" w:unhideWhenUsed="1"/>
-    <w:lsdException w:name="Normal (Web)" w:semiHidden="1" w:unhideWhenUsed="1"/>
-    <w:lsdException w:name="HTML Acronym" w:semiHidden="1" w:unhideWhenUsed="1"/>
-    <w:lsdException w:name="HTML Address" w:semiHidden="1" w:unhideWhenUsed="1"/>
-    <w:lsdException w:name="HTML Cite" w:semiHidden="1" w:unhideWhenUsed="1"/>
-    <w:lsdException w:name="HTML Code" w:semiHidden="1" w:unhideWhenUsed="1"/>
-    <w:lsdException w:name="HTML Definition" w:semiHidden="1" w:unhideWhenUsed="1"/>
-    <w:lsdException w:name="HTML Keyboard" w:semiHidden="1" w:unhideWhenUsed="1"/>
-    <w:lsdException w:name="HTML Preformatted" w:semiHidden="1" w:unhideWhenUsed="1"/>
-    <w:lsdException w:name="HTML Sample" w:semiHidden="1" w:unhideWhenUsed="1"/>
-    <w:lsdException w:name="HTML Typewriter" w:semiHidden="1" w:unhideWhenUsed="1"/>
-    <w:lsdException w:name="HTML Variable" w:semiHidden="1" w:unhideWhenUsed="1"/>
-    <w:lsdException w:name="Normal Table" w:semiHidden="1" w:unhideWhenUsed="1"/>
-    <w:lsdException w:name="annotation subject" w:semiHidden="1" w:unhideWhenUsed="1"/>
-    <w:lsdException w:name="No List" w:semiHidden="1" w:unhideWhenUsed="1"/>
-    <w:lsdException w:name="Outline List 1" w:semiHidden="1" w:unhideWhenUsed="1"/>
-    <w:lsdException w:name="Outline List 2" w:semiHidden="1" w:unhideWhenUsed="1"/>
-    <w:lsdException w:name="Outline List 3" w:semiHidden="1" w:unhideWhenUsed="1"/>
-    <w:lsdException w:name="Table Simple 1" w:semiHidden="1" w:unhideWhenUsed="1"/>
-    <w:lsdException w:name="Table Simple 2" w:semiHidden="1" w:unhideWhenUsed="1"/>
-    <w:lsdException w:name="Table Simple 3" w:semiHidden="1" w:unhideWhenUsed="1"/>
-    <w:lsdException w:name="Table Classic 1" w:semiHidden="1" w:unhideWhenUsed="1"/>
-    <w:lsdException w:name="Table Classic 2" w:semiHidden="1" w:unhideWhenUsed="1"/>
-    <w:lsdException w:name="Table Classic 3" w:semiHidden="1" w:unhideWhenUsed="1"/>
-    <w:lsdException w:name="Table Classic 4" w:semiHidden="1" w:unhideWhenUsed="1"/>
-    <w:lsdException w:name="Table Colorful 1" w:semiHidden="1" w:unhideWhenUsed="1"/>
-    <w:lsdException w:name="Table Colorful 2" w:semiHidden="1" w:unhideWhenUsed="1"/>
-    <w:lsdException w:name="Table Colorful 3" w:semiHidden="1" w:unhideWhenUsed="1"/>
-    <w:lsdException w:name="Table Columns 1" w:semiHidden="1" w:unhideWhenUsed="1"/>
-    <w:lsdException w:name="Table Columns 2" w:semiHidden="1" w:unhideWhenUsed="1"/>
-    <w:lsdException w:name="Table Columns 3" w:semiHidden="1" w:unhideWhenUsed="1"/>
-    <w:lsdException w:name="Table Columns 4" w:semiHidden="1" w:unhideWhenUsed="1"/>
-    <w:lsdException w:name="Table Columns 5" w:semiHidden="1" w:unhideWhenUsed="1"/>
-    <w:lsdException w:name="Table Grid 1" w:semiHidden="1" w:unhideWhenUsed="1"/>
-    <w:lsdException w:name="Table Grid 2" w:semiHidden="1" w:unhideWhenUsed="1"/>
-    <w:lsdException w:name="Table Grid 3" w:semiHidden="1" w:unhideWhenUsed="1"/>
-    <w:lsdException w:name="Table Grid 4" w:semiHidden="1" w:unhideWhenUsed="1"/>
-    <w:lsdException w:name="Table Grid 5" w:semiHidden="1" w:unhideWhenUsed="1"/>
-    <w:lsdException w:name="Table Grid 6" w:semiHidden="1" w:unhideWhenUsed="1"/>
-    <w:lsdException w:name="Table Grid 7" w:semiHidden="1" w:unhideWhenUsed="1"/>
-    <w:lsdException w:name="Table Grid 8" w:semiHidden="1" w:unhideWhenUsed="1"/>
-    <w:lsdException w:name="Table List 1" w:semiHidden="1" w:unhideWhenUsed="1"/>
-    <w:lsdException w:name="Table List 2" w:semiHidden="1" w:unhideWhenUsed="1"/>
-    <w:lsdException w:name="Table List 3" w:semiHidden="1" w:unhideWhenUsed="1"/>
-    <w:lsdException w:name="Table List 4" w:semiHidden="1" w:unhideWhenUsed="1"/>
-    <w:lsdException w:name="Table List 5" w:semiHidden="1" w:unhideWhenUsed="1"/>
-    <w:lsdException w:name="Table List 6" w:semiHidden="1" w:unhideWhenUsed="1"/>
-    <w:lsdException w:name="Table List 7" w:semiHidden="1" w:unhideWhenUsed="1"/>
-    <w:lsdException w:name="Table List 8" w:semiHidden="1" w:unhideWhenUsed="1"/>
-    <w:lsdException w:name="Table 3D effects 1" w:semiHidden="1" w:unhideWhenUsed="1"/>
-    <w:lsdException w:name="Table 3D effects 2" w:semiHidden="1" w:unhideWhenUsed="1"/>
-    <w:lsdException w:name="Table 3D effects 3" w:semiHidden="1" w:unhideWhenUsed="1"/>
-    <w:lsdException w:name="Table Contemporary" w:semiHidden="1" w:unhideWhenUsed="1"/>
-    <w:lsdException w:name="Table Elegant" w:semiHidden="1" w:unhideWhenUsed="1"/>
-    <w:lsdException w:name="Table Professional" w:semiHidden="1" w:unhideWhenUsed="1"/>
-    <w:lsdException w:name="Table Subtle 1" w:semiHidden="1" w:unhideWhenUsed="1"/>
-    <w:lsdException w:name="Table Subtle 2" w:semiHidden="1" w:unhideWhenUsed="1"/>
-    <w:lsdException w:name="Table Web 1" w:semiHidden="1" w:unhideWhenUsed="1"/>
-    <w:lsdException w:name="Table Web 2" w:semiHidden="1" w:unhideWhenUsed="1"/>
-    <w:lsdException w:name="Table Web 3" w:semiHidden="1" w:unhideWhenUsed="1"/>
-    <w:lsdException w:name="Balloon Text" w:semiHidden="1" w:unhideWhenUsed="1"/>
-    <w:lsdException w:name="Table Grid" w:uiPriority="39"/>
-    <w:lsdException w:name="Table Theme" w:semiHidden="1" w:unhideWhenUsed="1"/>
-    <w:lsdException w:name="Placeholder Text" w:semiHidden="1"/>
-    <w:lsdException w:name="No Spacing" w:uiPriority="1" w:qFormat="1"/>
-    <w:lsdException w:name="Light Shading" w:uiPriority="60"/>
-    <w:lsdException w:name="Light List" w:uiPriority="61"/>
-    <w:lsdException w:name="Light Grid" w:uiPriority="62"/>
-    <w:lsdException w:name="Medium Shading 1" w:uiPriority="63"/>
-    <w:lsdException w:name="Medium Shading 2" w:uiPriority="64"/>
-    <w:lsdException w:name="Medium List 1" w:uiPriority="65"/>
-    <w:lsdException w:name="Medium List 2" w:uiPriority="66"/>
-    <w:lsdException w:name="Medium Grid 1" w:uiPriority="67"/>
-    <w:lsdException w:name="Medium Grid 2" w:uiPriority="68"/>
-    <w:lsdException w:name="Medium Grid 3" w:uiPriority="69"/>
-    <w:lsdException w:name="Dark List" w:uiPriority="70"/>
-    <w:lsdException w:name="Colorful Shading" w:uiPriority="71"/>
-    <w:lsdException w:name="Colorful List" w:uiPriority="72"/>
-    <w:lsdException w:name="Colorful Grid" w:uiPriority="73"/>
-    <w:lsdException w:name="Light Shading Accent 1" w:uiPriority="60"/>
-    <w:lsdException w:name="Light List Accent 1" w:uiPriority="61"/>
-    <w:lsdException w:name="Light Grid Accent 1" w:uiPriority="62"/>
-    <w:lsdException w:name="Medium Shading 1 Accent 1" w:uiPriority="63"/>
-    <w:lsdException w:name="Medium Shading 2 Accent 1" w:uiPriority="64"/>
-    <w:lsdException w:name="Medium List 1 Accent 1" w:uiPriority="65"/>
-    <w:lsdException w:name="Revision" w:semiHidden="1"/>
-    <w:lsdException w:name="List Paragraph" w:uiPriority="34" w:qFormat="1"/>
-    <w:lsdException w:name="Quote" w:uiPriority="29" w:qFormat="1"/>
-    <w:lsdException w:name="Intense Quote" w:uiPriority="30" w:qFormat="1"/>
-    <w:lsdException w:name="Medium List 2 Accent 1" w:uiPriority="66"/>
-    <w:lsdException w:name="Medium Grid 1 Accent 1" w:uiPriority="67"/>
-    <w:lsdException w:name="Medium Grid 2 Accent 1" w:uiPriority="68"/>
-    <w:lsdException w:name="Medium Grid 3 Accent 1" w:uiPriority="69"/>
-    <w:lsdException w:name="Dark List Accent 1" w:uiPriority="70"/>
-    <w:lsdException w:name="Colorful Shading Accent 1" w:uiPriority="71"/>
-    <w:lsdException w:name="Colorful List Accent 1" w:uiPriority="72"/>
-    <w:lsdException w:name="Colorful Grid Accent 1" w:uiPriority="73"/>
-    <w:lsdException w:name="Light Shading Accent 2" w:uiPriority="60"/>
-    <w:lsdException w:name="Light List Accent 2" w:uiPriority="61"/>
-    <w:lsdException w:name="Light Grid Accent 2" w:uiPriority="62"/>
-    <w:lsdException w:name="Medium Shading 1 Accent 2" w:uiPriority="63"/>
-    <w:lsdException w:name="Medium Shading 2 Accent 2" w:uiPriority="64"/>
-    <w:lsdException w:name="Medium List 1 Accent 2" w:uiPriority="65"/>
-    <w:lsdException w:name="Medium List 2 Accent 2" w:uiPriority="66"/>
-    <w:lsdException w:name="Medium Grid 1 Accent 2" w:uiPriority="67"/>
-    <w:lsdException w:name="Medium Grid 2 Accent 2" w:uiPriority="68"/>
-    <w:lsdException w:name="Medium Grid 3 Accent 2" w:uiPriority="69"/>
-    <w:lsdException w:name="Dark List Accent 2" w:uiPriority="70"/>
-    <w:lsdException w:name="Colorful Shading Accent 2" w:uiPriority="71"/>
-    <w:lsdException w:name="Colorful List Accent 2" w:uiPriority="72"/>
-    <w:lsdException w:name="Colorful Grid Accent 2" w:uiPriority="73"/>
-    <w:lsdException w:name="Light Shading Accent 3" w:uiPriority="60"/>
-    <w:lsdException w:name="Light List Accent 3" w:uiPriority="61"/>
-    <w:lsdException w:name="Light Grid Accent 3" w:uiPriority="62"/>
-    <w:lsdException w:name="Medium Shading 1 Accent 3" w:uiPriority="63"/>
-    <w:lsdException w:name="Medium Shading 2 Accent 3" w:uiPriority="64"/>
-    <w:lsdException w:name="Medium List 1 Accent 3" w:uiPriority="65"/>
-    <w:lsdException w:name="Medium List 2 Accent 3" w:uiPriority="66"/>
-    <w:lsdException w:name="Medium Grid 1 Accent 3" w:uiPriority="67"/>
-    <w:lsdException w:name="Medium Grid 2 Accent 3" w:uiPriority="68"/>
-    <w:lsdException w:name="Medium Grid 3 Accent 3" w:uiPriority="69"/>
-    <w:lsdException w:name="Dark List Accent 3" w:uiPriority="70"/>
-    <w:lsdException w:name="Colorful Shading Accent 3" w:uiPriority="71"/>
-    <w:lsdException w:name="Colorful List Accent 3" w:uiPriority="72"/>
-    <w:lsdException w:name="Colorful Grid Accent 3" w:uiPriority="73"/>
-    <w:lsdException w:name="Light Shading Accent 4" w:uiPriority="60"/>
-    <w:lsdException w:name="Light List Accent 4" w:uiPriority="61"/>
-    <w:lsdException w:name="Light Grid Accent 4" w:uiPriority="62"/>
-    <w:lsdException w:name="Medium Shading 1 Accent 4" w:uiPriority="63"/>
-    <w:lsdException w:name="Medium Shading 2 Accent 4" w:uiPriority="64"/>
-    <w:lsdException w:name="Medium List 1 Accent 4" w:uiPriority="65"/>
-    <w:lsdException w:name="Medium List 2 Accent 4" w:uiPriority="66"/>
-    <w:lsdException w:name="Medium Grid 1 Accent 4" w:uiPriority="67"/>
-    <w:lsdException w:name="Medium Grid 2 Accent 4" w:uiPriority="68"/>
-    <w:lsdException w:name="Medium Grid 3 Accent 4" w:uiPriority="69"/>
-    <w:lsdException w:name="Dark List Accent 4" w:uiPriority="70"/>
-    <w:lsdException w:name="Colorful Shading Accent 4" w:uiPriority="71"/>
-    <w:lsdException w:name="Colorful List Accent 4" w:uiPriority="72"/>
-    <w:lsdException w:name="Colorful Grid Accent 4" w:uiPriority="73"/>
-    <w:lsdException w:name="Light Shading Accent 5" w:uiPriority="60"/>
-    <w:lsdException w:name="Light List Accent 5" w:uiPriority="61"/>
-    <w:lsdException w:name="Light Grid Accent 5" w:uiPriority="62"/>
-    <w:lsdException w:name="Medium Shading 1 Accent 5" w:uiPriority="63"/>
-    <w:lsdException w:name="Medium Shading 2 Accent 5" w:uiPriority="64"/>
-    <w:lsdException w:name="Medium List 1 Accent 5" w:uiPriority="65"/>
-    <w:lsdException w:name="Medium List 2 Accent 5" w:uiPriority="66"/>
-    <w:lsdException w:name="Medium Grid 1 Accent 5" w:uiPriority="67"/>
-    <w:lsdException w:name="Medium Grid 2 Accent 5" w:uiPriority="68"/>
-    <w:lsdException w:name="Medium Grid 3 Accent 5" w:uiPriority="69"/>
-    <w:lsdException w:name="Dark List Accent 5" w:uiPriority="70"/>
-    <w:lsdException w:name="Colorful Shading Accent 5" w:uiPriority="71"/>
-    <w:lsdException w:name="Colorful List Accent 5" w:uiPriority="72"/>
-    <w:lsdException w:name="Colorful Grid Accent 5" w:uiPriority="73"/>
-    <w:lsdException w:name="Light Shading Accent 6" w:uiPriority="60"/>
-    <w:lsdException w:name="Light List Accent 6" w:uiPriority="61"/>
-    <w:lsdException w:name="Light Grid Accent 6" w:uiPriority="62"/>
-    <w:lsdException w:name="Medium Shading 1 Accent 6" w:uiPriority="63"/>
-    <w:lsdException w:name="Medium Shading 2 Accent 6" w:uiPriority="64"/>
-    <w:lsdException w:name="Medium List 1 Accent 6" w:uiPriority="65"/>
-    <w:lsdException w:name="Medium List 2 Accent 6" w:uiPriority="66"/>
-    <w:lsdException w:name="Medium Grid 1 Accent 6" w:uiPriority="67"/>
-    <w:lsdException w:name="Medium Grid 2 Accent 6" w:uiPriority="68"/>
-    <w:lsdException w:name="Medium Grid 3 Accent 6" w:uiPriority="69"/>
-    <w:lsdException w:name="Dark List Accent 6" w:uiPriority="70"/>
-    <w:lsdException w:name="Colorful Shading Accent 6" w:uiPriority="71"/>
-    <w:lsdException w:name="Colorful List Accent 6" w:uiPriority="72"/>
-    <w:lsdException w:name="Colorful Grid Accent 6" w:uiPriority="73"/>
-    <w:lsdException w:name="Subtle Emphasis" w:uiPriority="19" w:qFormat="1"/>
-    <w:lsdException w:name="Intense Emphasis" w:uiPriority="21" w:qFormat="1"/>
-    <w:lsdException w:name="Subtle Reference" w:uiPriority="31" w:qFormat="1"/>
-    <w:lsdException w:name="Intense Reference" w:uiPriority="32" w:qFormat="1"/>
-    <w:lsdException w:name="Book Title" w:uiPriority="33" w:qFormat="1"/>
-    <w:lsdException w:name="Bibliography" w:semiHidden="1" w:uiPriority="37" w:unhideWhenUsed="1"/>
-    <w:lsdException w:name="TOC Heading" w:semiHidden="1" w:uiPriority="39" w:unhideWhenUsed="1" w:qFormat="1"/>
-    <w:lsdException w:name="Plain Table 1" w:uiPriority="41"/>
-    <w:lsdException w:name="Plain Table 2" w:uiPriority="42"/>
-    <w:lsdException w:name="Plain Table 3" w:uiPriority="43"/>
-    <w:lsdException w:name="Plain Table 4" w:uiPriority="44"/>
-    <w:lsdException w:name="Plain Table 5" w:uiPriority="45"/>
-    <w:lsdException w:name="Grid Table Light" w:uiPriority="40"/>
-    <w:lsdException w:name="Grid Table 1 Light" w:uiPriority="46"/>
-    <w:lsdException w:name="Grid Table 2" w:uiPriority="47"/>
-    <w:lsdException w:name="Grid Table 3" w:uiPriority="48"/>
-    <w:lsdException w:name="Grid Table 4" w:uiPriority="49"/>
-    <w:lsdException w:name="Grid Table 5 Dark" w:uiPriority="50"/>
-    <w:lsdException w:name="Grid Table 6 Colorful" w:uiPriority="51"/>
-    <w:lsdException w:name="Grid Table 7 Colorful" w:uiPriority="52"/>
-    <w:lsdException w:name="Grid Table 1 Light Accent 1" w:uiPriority="46"/>
-    <w:lsdException w:name="Grid Table 2 Accent 1" w:uiPriority="47"/>
-    <w:lsdException w:name="Grid Table 3 Accent 1" w:uiPriority="48"/>
-    <w:lsdException w:name="Grid Table 4 Accent 1" w:uiPriority="49"/>
-    <w:lsdException w:name="Grid Table 5 Dark Accent 1" w:uiPriority="50"/>
-    <w:lsdException w:name="Grid Table 6 Colorful Accent 1" w:uiPriority="51"/>
-    <w:lsdException w:name="Grid Table 7 Colorful Accent 1" w:uiPriority="52"/>
-    <w:lsdException w:name="Grid Table 1 Light Accent 2" w:uiPriority="46"/>
-    <w:lsdException w:name="Grid Table 2 Accent 2" w:uiPriority="47"/>
-    <w:lsdException w:name="Grid Table 3 Accent 2" w:uiPriority="48"/>
-    <w:lsdException w:name="Grid Table 4 Accent 2" w:uiPriority="49"/>
-    <w:lsdException w:name="Grid Table 5 Dark Accent 2" w:uiPriority="50"/>
-    <w:lsdException w:name="Grid Table 6 Colorful Accent 2" w:uiPriority="51"/>
-    <w:lsdException w:name="Grid Table 7 Colorful Accent 2" w:uiPriority="52"/>
-    <w:lsdException w:name="Grid Table 1 Light Accent 3" w:uiPriority="46"/>
-    <w:lsdException w:name="Grid Table 2 Accent 3" w:uiPriority="47"/>
-    <w:lsdException w:name="Grid Table 3 Accent 3" w:uiPriority="48"/>
-    <w:lsdException w:name="Grid Table 4 Accent 3" w:uiPriority="49"/>
-    <w:lsdException w:name="Grid Table 5 Dark Accent 3" w:uiPriority="50"/>
-    <w:lsdException w:name="Grid Table 6 Colorful Accent 3" w:uiPriority="51"/>
-    <w:lsdException w:name="Grid Table 7 Colorful Accent 3" w:uiPriority="52"/>
-    <w:lsdException w:name="Grid Table 1 Light Accent 4" w:uiPriority="46"/>
-    <w:lsdException w:name="Grid Table 2 Accent 4" w:uiPriority="47"/>
-    <w:lsdException w:name="Grid Table 3 Accent 4" w:uiPriority="48"/>
-    <w:lsdException w:name="Grid Table 4 Accent 4" w:uiPriority="49"/>
-    <w:lsdException w:name="Grid Table 5 Dark Accent 4" w:uiPriority="50"/>
-    <w:lsdException w:name="Grid Table 6 Colorful Accent 4" w:uiPriority="51"/>
-    <w:lsdException w:name="Grid Table 7 Colorful Accent 4" w:uiPriority="52"/>
-    <w:lsdException w:name="Grid Table 1 Light Accent 5" w:uiPriority="46"/>
-    <w:lsdException w:name="Grid Table 2 Accent 5" w:uiPriority="47"/>
-    <w:lsdException w:name="Grid Table 3 Accent 5" w:uiPriority="48"/>
-    <w:lsdException w:name="Grid Table 4 Accent 5" w:uiPriority="49"/>
-    <w:lsdException w:name="Grid Table 5 Dark Accent 5" w:uiPriority="50"/>
-    <w:lsdException w:name="Grid Table 6 Colorful Accent 5" w:uiPriority="51"/>
-    <w:lsdException w:name="Grid Table 7 Colorful Accent 5" w:uiPriority="52"/>
-    <w:lsdException w:name="Grid Table 1 Light Accent 6" w:uiPriority="46"/>
-    <w:lsdException w:name="Grid Table 2 Accent 6" w:uiPriority="47"/>
-    <w:lsdException w:name="Grid Table 3 Accent 6" w:uiPriority="48"/>
-    <w:lsdException w:name="Grid Table 4 Accent 6" w:uiPriority="49"/>
-    <w:lsdException w:name="Grid Table 5 Dark Accent 6" w:uiPriority="50"/>
-    <w:lsdException w:name="Grid Table 6 Colorful Accent 6" w:uiPriority="51"/>
-    <w:lsdException w:name="Grid Table 7 Colorful Accent 6" w:uiPriority="52"/>
-    <w:lsdException w:name="List Table 1 Light" w:uiPriority="46"/>
-    <w:lsdException w:name="List Table 2" w:uiPriority="47"/>
-    <w:lsdException w:name="List Table 3" w:uiPriority="48"/>
-    <w:lsdException w:name="List Table 4" w:uiPriority="49"/>
-    <w:lsdException w:name="List Table 5 Dark" w:uiPriority="50"/>
-    <w:lsdException w:name="List Table 6 Colorful" w:uiPriority="51"/>
-    <w:lsdException w:name="List Table 7 Colorful" w:uiPriority="52"/>
-    <w:lsdException w:name="List Table 1 Light Accent 1" w:uiPriority="46"/>
-    <w:lsdException w:name="List Table 2 Accent 1" w:uiPriority="47"/>
-    <w:lsdException w:name="List Table 3 Accent 1" w:uiPriority="48"/>
-    <w:lsdException w:name="List Table 4 Accent 1" w:uiPriority="49"/>
-    <w:lsdException w:name="List Table 5 Dark Accent 1" w:uiPriority="50"/>
-    <w:lsdException w:name="List Table 6 Colorful Accent 1" w:uiPriority="51"/>
-    <w:lsdException w:name="List Table 7 Colorful Accent 1" w:uiPriority="52"/>
-    <w:lsdException w:name="List Table 1 Light Accent 2" w:uiPriority="46"/>
-    <w:lsdException w:name="List Table 2 Accent 2" w:uiPriority="47"/>
-    <w:lsdException w:name="List Table 3 Accent 2" w:uiPriority="48"/>
-    <w:lsdException w:name="List Table 4 Accent 2" w:uiPriority="49"/>
-    <w:lsdException w:name="List Table 5 Dark Accent 2" w:uiPriority="50"/>
-    <w:lsdException w:name="List Table 6 Colorful Accent 2" w:uiPriority="51"/>
-    <w:lsdException w:name="List Table 7 Colorful Accent 2" w:uiPriority="52"/>
-    <w:lsdException w:name="List Table 1 Light Accent 3" w:uiPriority="46"/>
-    <w:lsdException w:name="List Table 2 Accent 3" w:uiPriority="47"/>
-    <w:lsdException w:name="List Table 3 Accent 3" w:uiPriority="48"/>
-    <w:lsdException w:name="List Table 4 Accent 3" w:uiPriority="49"/>
-    <w:lsdException w:name="List Table 5 Dark Accent 3" w:uiPriority="50"/>
-    <w:lsdException w:name="List Table 6 Colorful Accent 3" w:uiPriority="51"/>
-    <w:lsdException w:name="List Table 7 Colorful Accent 3" w:uiPriority="52"/>
-    <w:lsdException w:name="List Table 1 Light Accent 4" w:uiPriority="46"/>
-    <w:lsdException w:name="List Table 2 Accent 4" w:uiPriority="47"/>
-    <w:lsdException w:name="List Table 3 Accent 4" w:uiPriority="48"/>
-    <w:lsdException w:name="List Table 4 Accent 4" w:uiPriority="49"/>
-    <w:lsdException w:name="List Table 5 Dark Accent 4" w:uiPriority="50"/>
-    <w:lsdException w:name="List Table 6 Colorful Accent 4" w:uiPriority="51"/>
-    <w:lsdException w:name="List Table 7 Colorful Accent 4" w:uiPriority="52"/>
-    <w:lsdException w:name="List Table 1 Light Accent 5" w:uiPriority="46"/>
-    <w:lsdException w:name="List Table 2 Accent 5" w:uiPriority="47"/>
-    <w:lsdException w:name="List Table 3 Accent 5" w:uiPriority="48"/>
-    <w:lsdException w:name="List Table 4 Accent 5" w:uiPriority="49"/>
-    <w:lsdException w:name="List Table 5 Dark Accent 5" w:uiPriority="50"/>
-    <w:lsdException w:name="List Table 6 Colorful Accent 5" w:uiPriority="51"/>
-    <w:lsdException w:name="List Table 7 Colorful Accent 5" w:uiPriority="52"/>
-    <w:lsdException w:name="List Table 1 Light Accent 6" w:uiPriority="46"/>
-    <w:lsdException w:name="List Table 2 Accent 6" w:uiPriority="47"/>
-    <w:lsdException w:name="List Table 3 Accent 6" w:uiPriority="48"/>
-    <w:lsdException w:name="List Table 4 Accent 6" w:uiPriority="49"/>
-    <w:lsdException w:name="List Table 5 Dark Accent 6" w:uiPriority="50"/>
-    <w:lsdException w:name="List Table 6 Colorful Accent 6" w:uiPriority="51"/>
-    <w:lsdException w:name="List Table 7 Colorful Accent 6" w:uiPriority="52"/>
+  <w:latentStyles w:defLockedState="0" w:defUIPriority="99" w:defSemiHidden="1" w:defUnhideWhenUsed="1" w:defQFormat="0" w:count="267">
+    <w:lsdException w:name="Normal" w:semiHidden="0" w:uiPriority="0" w:unhideWhenUsed="0" w:qFormat="1"/>
+    <w:lsdException w:name="heading 1" w:semiHidden="0" w:uiPriority="9" w:unhideWhenUsed="0" w:qFormat="1"/>
+    <w:lsdException w:name="heading 2" w:uiPriority="9" w:qFormat="1"/>
+    <w:lsdException w:name="heading 3" w:uiPriority="9" w:qFormat="1"/>
+    <w:lsdException w:name="heading 4" w:uiPriority="9" w:qFormat="1"/>
+    <w:lsdException w:name="heading 5" w:uiPriority="9" w:qFormat="1"/>
+    <w:lsdException w:name="heading 6" w:uiPriority="9" w:qFormat="1"/>
+    <w:lsdException w:name="heading 7" w:uiPriority="9" w:qFormat="1"/>
+    <w:lsdException w:name="heading 8" w:uiPriority="9" w:qFormat="1"/>
+    <w:lsdException w:name="heading 9" w:uiPriority="9" w:qFormat="1"/>
+    <w:lsdException w:name="toc 1" w:uiPriority="39"/>
+    <w:lsdException w:name="toc 2" w:uiPriority="39"/>
+    <w:lsdException w:name="toc 3" w:uiPriority="39"/>
+    <w:lsdException w:name="toc 4" w:uiPriority="39"/>
+    <w:lsdException w:name="toc 5" w:uiPriority="39"/>
+    <w:lsdException w:name="toc 6" w:uiPriority="39"/>
+    <w:lsdException w:name="toc 7" w:uiPriority="39"/>
+    <w:lsdException w:name="toc 8" w:uiPriority="39"/>
+    <w:lsdException w:name="toc 9" w:uiPriority="39"/>
+    <w:lsdException w:name="caption" w:uiPriority="35" w:qFormat="1"/>
+    <w:lsdException w:name="Title" w:semiHidden="0" w:uiPriority="10" w:unhideWhenUsed="0" w:qFormat="1"/>
+    <w:lsdException w:name="Default Paragraph Font" w:uiPriority="1"/>
+    <w:lsdException w:name="Subtitle" w:semiHidden="0" w:uiPriority="11" w:unhideWhenUsed="0" w:qFormat="1"/>
+    <w:lsdException w:name="Strong" w:semiHidden="0" w:uiPriority="22" w:unhideWhenUsed="0" w:qFormat="1"/>
+    <w:lsdException w:name="Emphasis" w:semiHidden="0" w:uiPriority="20" w:unhideWhenUsed="0" w:qFormat="1"/>
+    <w:lsdException w:name="Table Grid" w:semiHidden="0" w:uiPriority="39" w:unhideWhenUsed="0"/>
+    <w:lsdException w:name="Placeholder Text" w:unhideWhenUsed="0"/>
+    <w:lsdException w:name="No Spacing" w:semiHidden="0" w:uiPriority="1" w:unhideWhenUsed="0" w:qFormat="1"/>
+    <w:lsdException w:name="Light Shading" w:semiHidden="0" w:uiPriority="60" w:unhideWhenUsed="0"/>
+    <w:lsdException w:name="Light List" w:semiHidden="0" w:uiPriority="61" w:unhideWhenUsed="0"/>
+    <w:lsdException w:name="Light Grid" w:semiHidden="0" w:uiPriority="62" w:unhideWhenUsed="0"/>
+    <w:lsdException w:name="Medium Shading 1" w:semiHidden="0" w:uiPriority="63" w:unhideWhenUsed="0"/>
+    <w:lsdException w:name="Medium Shading 2" w:semiHidden="0" w:uiPriority="64" w:unhideWhenUsed="0"/>
+    <w:lsdException w:name="Medium List 1" w:semiHidden="0" w:uiPriority="65" w:unhideWhenUsed="0"/>
+    <w:lsdException w:name="Medium List 2" w:semiHidden="0" w:uiPriority="66" w:unhideWhenUsed="0"/>
+    <w:lsdException w:name="Medium Grid 1" w:semiHidden="0" w:uiPriority="67" w:unhideWhenUsed="0"/>
+    <w:lsdException w:name="Medium Grid 2" w:semiHidden="0" w:uiPriority="68" w:unhideWhenUsed="0"/>
+    <w:lsdException w:name="Medium Grid 3" w:semiHidden="0" w:uiPriority="69" w:unhideWhenUsed="0"/>
+    <w:lsdException w:name="Dark List" w:semiHidden="0" w:uiPriority="70" w:unhideWhenUsed="0"/>
+    <w:lsdException w:name="Colorful Shading" w:semiHidden="0" w:uiPriority="71" w:unhideWhenUsed="0"/>
+    <w:lsdException w:name="Colorful List" w:semiHidden="0" w:uiPriority="72" w:unhideWhenUsed="0"/>
+    <w:lsdException w:name="Colorful Grid" w:semiHidden="0" w:uiPriority="73" w:unhideWhenUsed="0"/>
+    <w:lsdException w:name="Light Shading Accent 1" w:semiHidden="0" w:uiPriority="60" w:unhideWhenUsed="0"/>
+    <w:lsdException w:name="Light List Accent 1" w:semiHidden="0" w:uiPriority="61" w:unhideWhenUsed="0"/>
+    <w:lsdException w:name="Light Grid Accent 1" w:semiHidden="0" w:uiPriority="62" w:unhideWhenUsed="0"/>
+    <w:lsdException w:name="Medium Shading 1 Accent 1" w:semiHidden="0" w:uiPriority="63" w:unhideWhenUsed="0"/>
+    <w:lsdException w:name="Medium Shading 2 Accent 1" w:semiHidden="0" w:uiPriority="64" w:unhideWhenUsed="0"/>
+    <w:lsdException w:name="Medium List 1 Accent 1" w:semiHidden="0" w:uiPriority="65" w:unhideWhenUsed="0"/>
+    <w:lsdException w:name="Revision" w:unhideWhenUsed="0"/>
+    <w:lsdException w:name="List Paragraph" w:semiHidden="0" w:uiPriority="34" w:unhideWhenUsed="0" w:qFormat="1"/>
+    <w:lsdException w:name="Quote" w:semiHidden="0" w:uiPriority="29" w:unhideWhenUsed="0" w:qFormat="1"/>
+    <w:lsdException w:name="Intense Quote" w:semiHidden="0" w:uiPriority="30" w:unhideWhenUsed="0" w:qFormat="1"/>
+    <w:lsdException w:name="Medium List 2 Accent 1" w:semiHidden="0" w:uiPriority="66" w:unhideWhenUsed="0"/>
+    <w:lsdException w:name="Medium Grid 1 Accent 1" w:semiHidden="0" w:uiPriority="67" w:unhideWhenUsed="0"/>
+    <w:lsdException w:name="Medium Grid 2 Accent 1" w:semiHidden="0" w:uiPriority="68" w:unhideWhenUsed="0"/>
+    <w:lsdException w:name="Medium Grid 3 Accent 1" w:semiHidden="0" w:uiPriority="69" w:unhideWhenUsed="0"/>
+    <w:lsdException w:name="Dark List Accent 1" w:semiHidden="0" w:uiPriority="70" w:unhideWhenUsed="0"/>
+    <w:lsdException w:name="Colorful Shading Accent 1" w:semiHidden="0" w:uiPriority="71" w:unhideWhenUsed="0"/>
+    <w:lsdException w:name="Colorful List Accent 1" w:semiHidden="0" w:uiPriority="72" w:unhideWhenUsed="0"/>
+    <w:lsdException w:name="Colorful Grid Accent 1" w:semiHidden="0" w:uiPriority="73" w:unhideWhenUsed="0"/>
+    <w:lsdException w:name="Light Shading Accent 2" w:semiHidden="0" w:uiPriority="60" w:unhideWhenUsed="0"/>
+    <w:lsdException w:name="Light List Accent 2" w:semiHidden="0" w:uiPriority="61" w:unhideWhenUsed="0"/>
+    <w:lsdException w:name="Light Grid Accent 2" w:semiHidden="0" w:uiPriority="62" w:unhideWhenUsed="0"/>
+    <w:lsdException w:name="Medium Shading 1 Accent 2" w:semiHidden="0" w:uiPriority="63" w:unhideWhenUsed="0"/>
+    <w:lsdException w:name="Medium Shading 2 Accent 2" w:semiHidden="0" w:uiPriority="64" w:unhideWhenUsed="0"/>
+    <w:lsdException w:name="Medium List 1 Accent 2" w:semiHidden="0" w:uiPriority="65" w:unhideWhenUsed="0"/>
+    <w:lsdException w:name="Medium List 2 Accent 2" w:semiHidden="0" w:uiPriority="66" w:unhideWhenUsed="0"/>
+    <w:lsdException w:name="Medium Grid 1 Accent 2" w:semiHidden="0" w:uiPriority="67" w:unhideWhenUsed="0"/>
+    <w:lsdException w:name="Medium Grid 2 Accent 2" w:semiHidden="0" w:uiPriority="68" w:unhideWhenUsed="0"/>
+    <w:lsdException w:name="Medium Grid 3 Accent 2" w:semiHidden="0" w:uiPriority="69" w:unhideWhenUsed="0"/>
+    <w:lsdException w:name="Dark List Accent 2" w:semiHidden="0" w:uiPriority="70" w:unhideWhenUsed="0"/>
+    <w:lsdException w:name="Colorful Shading Accent 2" w:semiHidden="0" w:uiPriority="71" w:unhideWhenUsed="0"/>
+    <w:lsdException w:name="Colorful List Accent 2" w:semiHidden="0" w:uiPriority="72" w:unhideWhenUsed="0"/>
+    <w:lsdException w:name="Colorful Grid Accent 2" w:semiHidden="0" w:uiPriority="73" w:unhideWhenUsed="0"/>
+    <w:lsdException w:name="Light Shading Accent 3" w:semiHidden="0" w:uiPriority="60" w:unhideWhenUsed="0"/>
+    <w:lsdException w:name="Light List Accent 3" w:semiHidden="0" w:uiPriority="61" w:unhideWhenUsed="0"/>
+    <w:lsdException w:name="Light Grid Accent 3" w:semiHidden="0" w:uiPriority="62" w:unhideWhenUsed="0"/>
+    <w:lsdException w:name="Medium Shading 1 Accent 3" w:semiHidden="0" w:uiPriority="63" w:unhideWhenUsed="0"/>
+    <w:lsdException w:name="Medium Shading 2 Accent 3" w:semiHidden="0" w:uiPriority="64" w:unhideWhenUsed="0"/>
+    <w:lsdException w:name="Medium List 1 Accent 3" w:semiHidden="0" w:uiPriority="65" w:unhideWhenUsed="0"/>
+    <w:lsdException w:name="Medium List 2 Accent 3" w:semiHidden="0" w:uiPriority="66" w:unhideWhenUsed="0"/>
+    <w:lsdException w:name="Medium Grid 1 Accent 3" w:semiHidden="0" w:uiPriority="67" w:unhideWhenUsed="0"/>
+    <w:lsdException w:name="Medium Grid 2 Accent 3" w:semiHidden="0" w:uiPriority="68" w:unhideWhenUsed="0"/>
+    <w:lsdException w:name="Medium Grid 3 Accent 3" w:semiHidden="0" w:uiPriority="69" w:unhideWhenUsed="0"/>
+    <w:lsdException w:name="Dark List Accent 3" w:semiHidden="0" w:uiPriority="70" w:unhideWhenUsed="0"/>
+    <w:lsdException w:name="Colorful Shading Accent 3" w:semiHidden="0" w:uiPriority="71" w:unhideWhenUsed="0"/>
+    <w:lsdException w:name="Colorful List Accent 3" w:semiHidden="0" w:uiPriority="72" w:unhideWhenUsed="0"/>
+    <w:lsdException w:name="Colorful Grid Accent 3" w:semiHidden="0" w:uiPriority="73" w:unhideWhenUsed="0"/>
+    <w:lsdException w:name="Light Shading Accent 4" w:semiHidden="0" w:uiPriority="60" w:unhideWhenUsed="0"/>
+    <w:lsdException w:name="Light List Accent 4" w:semiHidden="0" w:uiPriority="61" w:unhideWhenUsed="0"/>
+    <w:lsdException w:name="Light Grid Accent 4" w:semiHidden="0" w:uiPriority="62" w:unhideWhenUsed="0"/>
+    <w:lsdException w:name="Medium Shading 1 Accent 4" w:semiHidden="0" w:uiPriority="63" w:unhideWhenUsed="0"/>
+    <w:lsdException w:name="Medium Shading 2 Accent 4" w:semiHidden="0" w:uiPriority="64" w:unhideWhenUsed="0"/>
+    <w:lsdException w:name="Medium List 1 Accent 4" w:semiHidden="0" w:uiPriority="65" w:unhideWhenUsed="0"/>
+    <w:lsdException w:name="Medium List 2 Accent 4" w:semiHidden="0" w:uiPriority="66" w:unhideWhenUsed="0"/>
+    <w:lsdException w:name="Medium Grid 1 Accent 4" w:semiHidden="0" w:uiPriority="67" w:unhideWhenUsed="0"/>
+    <w:lsdException w:name="Medium Grid 2 Accent 4" w:semiHidden="0" w:uiPriority="68" w:unhideWhenUsed="0"/>
+    <w:lsdException w:name="Medium Grid 3 Accent 4" w:semiHidden="0" w:uiPriority="69" w:unhideWhenUsed="0"/>
+    <w:lsdException w:name="Dark List Accent 4" w:semiHidden="0" w:uiPriority="70" w:unhideWhenUsed="0"/>
+    <w:lsdException w:name="Colorful Shading Accent 4" w:semiHidden="0" w:uiPriority="71" w:unhideWhenUsed="0"/>
+    <w:lsdException w:name="Colorful List Accent 4" w:semiHidden="0" w:uiPriority="72" w:unhideWhenUsed="0"/>
+    <w:lsdException w:name="Colorful Grid Accent 4" w:semiHidden="0" w:uiPriority="73" w:unhideWhenUsed="0"/>
+    <w:lsdException w:name="Light Shading Accent 5" w:semiHidden="0" w:uiPriority="60" w:unhideWhenUsed="0"/>
+    <w:lsdException w:name="Light List Accent 5" w:semiHidden="0" w:uiPriority="61" w:unhideWhenUsed="0"/>
+    <w:lsdException w:name="Light Grid Accent 5" w:semiHidden="0" w:uiPriority="62" w:unhideWhenUsed="0"/>
+    <w:lsdException w:name="Medium Shading 1 Accent 5" w:semiHidden="0" w:uiPriority="63" w:unhideWhenUsed="0"/>
+    <w:lsdException w:name="Medium Shading 2 Accent 5" w:semiHidden="0" w:uiPriority="64" w:unhideWhenUsed="0"/>
+    <w:lsdException w:name="Medium List 1 Accent 5" w:semiHidden="0" w:uiPriority="65" w:unhideWhenUsed="0"/>
+    <w:lsdException w:name="Medium List 2 Accent 5" w:semiHidden="0" w:uiPriority="66" w:unhideWhenUsed="0"/>
+    <w:lsdException w:name="Medium Grid 1 Accent 5" w:semiHidden="0" w:uiPriority="67" w:unhideWhenUsed="0"/>
+    <w:lsdException w:name="Medium Grid 2 Accent 5" w:semiHidden="0" w:uiPriority="68" w:unhideWhenUsed="0"/>
+    <w:lsdException w:name="Medium Grid 3 Accent 5" w:semiHidden="0" w:uiPriority="69" w:unhideWhenUsed="0"/>
+    <w:lsdException w:name="Dark List Accent 5" w:semiHidden="0" w:uiPriority="70" w:unhideWhenUsed="0"/>
+    <w:lsdException w:name="Colorful Shading Accent 5" w:semiHidden="0" w:uiPriority="71" w:unhideWhenUsed="0"/>
+    <w:lsdException w:name="Colorful List Accent 5" w:semiHidden="0" w:uiPriority="72" w:unhideWhenUsed="0"/>
+    <w:lsdException w:name="Colorful Grid Accent 5" w:semiHidden="0" w:uiPriority="73" w:unhideWhenUsed="0"/>
+    <w:lsdException w:name="Light Shading Accent 6" w:semiHidden="0" w:uiPriority="60" w:unhideWhenUsed="0"/>
+    <w:lsdException w:name="Light List Accent 6" w:semiHidden="0" w:uiPriority="61" w:unhideWhenUsed="0"/>
+    <w:lsdException w:name="Light Grid Accent 6" w:semiHidden="0" w:uiPriority="62" w:unhideWhenUsed="0"/>
+    <w:lsdException w:name="Medium Shading 1 Accent 6" w:semiHidden="0" w:uiPriority="63" w:unhideWhenUsed="0"/>
+    <w:lsdException w:name="Medium Shading 2 Accent 6" w:semiHidden="0" w:uiPriority="64" w:unhideWhenUsed="0"/>
+    <w:lsdException w:name="Medium List 1 Accent 6" w:semiHidden="0" w:uiPriority="65" w:unhideWhenUsed="0"/>
+    <w:lsdException w:name="Medium List 2 Accent 6" w:semiHidden="0" w:uiPriority="66" w:unhideWhenUsed="0"/>
+    <w:lsdException w:name="Medium Grid 1 Accent 6" w:semiHidden="0" w:uiPriority="67" w:unhideWhenUsed="0"/>
+    <w:lsdException w:name="Medium Grid 2 Accent 6" w:semiHidden="0" w:uiPriority="68" w:unhideWhenUsed="0"/>
+    <w:lsdException w:name="Medium Grid 3 Accent 6" w:semiHidden="0" w:uiPriority="69" w:unhideWhenUsed="0"/>
+    <w:lsdException w:name="Dark List Accent 6" w:semiHidden="0" w:uiPriority="70" w:unhideWhenUsed="0"/>
+    <w:lsdException w:name="Colorful Shading Accent 6" w:semiHidden="0" w:uiPriority="71" w:unhideWhenUsed="0"/>
+    <w:lsdException w:name="Colorful List Accent 6" w:semiHidden="0" w:uiPriority="72" w:unhideWhenUsed="0"/>
+    <w:lsdException w:name="Colorful Grid Accent 6" w:semiHidden="0" w:uiPriority="73" w:unhideWhenUsed="0"/>
+    <w:lsdException w:name="Subtle Emphasis" w:semiHidden="0" w:uiPriority="19" w:unhideWhenUsed="0" w:qFormat="1"/>
+    <w:lsdException w:name="Intense Emphasis" w:semiHidden="0" w:uiPriority="21" w:unhideWhenUsed="0" w:qFormat="1"/>
+    <w:lsdException w:name="Subtle Reference" w:semiHidden="0" w:uiPriority="31" w:unhideWhenUsed="0" w:qFormat="1"/>
+    <w:lsdException w:name="Intense Reference" w:semiHidden="0" w:uiPriority="32" w:unhideWhenUsed="0" w:qFormat="1"/>
+    <w:lsdException w:name="Book Title" w:semiHidden="0" w:uiPriority="33" w:unhideWhenUsed="0" w:qFormat="1"/>
+    <w:lsdException w:name="Bibliography" w:uiPriority="37"/>
+    <w:lsdException w:name="TOC Heading" w:uiPriority="39" w:qFormat="1"/>
   </w:latentStyles>
   <w:style w:type="paragraph" w:default="1" w:styleId="Normalny">
     <w:name w:val="Normal"/>
@@ -2023,6 +1769,7 @@
     <w:uiPriority w:val="99"/>
     <w:semiHidden/>
     <w:unhideWhenUsed/>
+    <w:qFormat/>
     <w:tblPr>
       <w:tblInd w:w="0" w:type="dxa"/>
       <w:tblCellMar>
@@ -2348,7 +2095,7 @@
   <a:extraClrSchemeLst/>
   <a:extLst>
     <a:ext uri="{05A4C25C-085E-4340-85A3-A5531E510DB2}">
-      <thm15:themeFamily xmlns:thm15="http://schemas.microsoft.com/office/thememl/2012/main" name="Office Theme" id="{62F939B6-93AF-4DB8-9C6B-D6C7DFDC589F}" vid="{4A3C46E8-61CC-4603-A589-7422A47A8E4A}"/>
+      <thm15:themeFamily xmlns:thm15="http://schemas.microsoft.com/office/thememl/2012/main" xmlns="" name="Office Theme" id="{62F939B6-93AF-4DB8-9C6B-D6C7DFDC589F}" vid="{4A3C46E8-61CC-4603-A589-7422A47A8E4A}"/>
     </a:ext>
   </a:extLst>
 </a:theme>

</xml_diff>

<commit_message>
podpis pod rysunkiem i wzorek
</commit_message>
<xml_diff>
--- a/Wzmacniacze-sprawozdanie.docx
+++ b/Wzmacniacze-sprawozdanie.docx
@@ -1,6 +1,6 @@
 
 <file path=word/document.xml><?xml version="1.0" encoding="utf-8"?>
-<w:document xmlns:ve="http://schemas.openxmlformats.org/markup-compatibility/2006" xmlns:o="urn:schemas-microsoft-com:office:office" xmlns:r="http://schemas.openxmlformats.org/officeDocument/2006/relationships" xmlns:m="http://schemas.openxmlformats.org/officeDocument/2006/math" xmlns:v="urn:schemas-microsoft-com:vml" xmlns:wp="http://schemas.openxmlformats.org/drawingml/2006/wordprocessingDrawing" xmlns:w10="urn:schemas-microsoft-com:office:word" xmlns:w="http://schemas.openxmlformats.org/wordprocessingml/2006/main" xmlns:wne="http://schemas.microsoft.com/office/word/2006/wordml">
+<w:document xmlns:wpc="http://schemas.microsoft.com/office/word/2010/wordprocessingCanvas" xmlns:mc="http://schemas.openxmlformats.org/markup-compatibility/2006" xmlns:o="urn:schemas-microsoft-com:office:office" xmlns:r="http://schemas.openxmlformats.org/officeDocument/2006/relationships" xmlns:m="http://schemas.openxmlformats.org/officeDocument/2006/math" xmlns:v="urn:schemas-microsoft-com:vml" xmlns:wp14="http://schemas.microsoft.com/office/word/2010/wordprocessingDrawing" xmlns:wp="http://schemas.openxmlformats.org/drawingml/2006/wordprocessingDrawing" xmlns:w10="urn:schemas-microsoft-com:office:word" xmlns:w="http://schemas.openxmlformats.org/wordprocessingml/2006/main" xmlns:w14="http://schemas.microsoft.com/office/word/2010/wordml" xmlns:w15="http://schemas.microsoft.com/office/word/2012/wordml" xmlns:wpg="http://schemas.microsoft.com/office/word/2010/wordprocessingGroup" xmlns:wpi="http://schemas.microsoft.com/office/word/2010/wordprocessingInk" xmlns:wne="http://schemas.microsoft.com/office/word/2006/wordml" xmlns:wps="http://schemas.microsoft.com/office/word/2010/wordprocessingShape" mc:Ignorable="w14 w15 wp14">
   <w:body>
     <w:p>
       <w:pPr>
@@ -280,7 +280,13 @@
                     <w:rPr>
                       <w:rFonts w:ascii="Cambria Math" w:hAnsi="Cambria Math"/>
                     </w:rPr>
-                    <m:t>wy p-p</m:t>
+                    <m:t>wy p-</m:t>
+                  </m:r>
+                  <m:r>
+                    <w:rPr>
+                      <w:rFonts w:ascii="Cambria Math" w:hAnsi="Cambria Math"/>
+                    </w:rPr>
+                    <m:t>p</m:t>
                   </m:r>
                 </m:sub>
               </m:sSub>
@@ -359,7 +365,7 @@
                 <w:rPr>
                   <w:rFonts w:ascii="Cambria Math" w:hAnsi="Cambria Math"/>
                 </w:rPr>
-                <m:t>1.5</m:t>
+                <m:t>3</m:t>
               </m:r>
             </m:num>
             <m:den>
@@ -367,7 +373,15 @@
                 <w:rPr>
                   <w:rFonts w:ascii="Cambria Math" w:hAnsi="Cambria Math"/>
                 </w:rPr>
-                <m:t>4*2*9100</m:t>
+                <m:t>4*4</m:t>
+              </m:r>
+              <w:bookmarkStart w:id="0" w:name="_GoBack"/>
+              <w:bookmarkEnd w:id="0"/>
+              <m:r>
+                <w:rPr>
+                  <w:rFonts w:ascii="Cambria Math" w:hAnsi="Cambria Math"/>
+                </w:rPr>
+                <m:t>*9100</m:t>
               </m:r>
             </m:den>
           </m:f>
@@ -713,7 +727,7 @@
         <w:rPr>
           <w:rFonts w:eastAsiaTheme="minorEastAsia"/>
           <w:noProof/>
-          <w:lang w:val="en-US"/>
+          <w:lang w:eastAsia="pl-PL"/>
         </w:rPr>
         <w:drawing>
           <wp:inline distT="0" distB="0" distL="0" distR="0">
@@ -768,8 +782,6 @@
           <w:rFonts w:eastAsiaTheme="minorEastAsia"/>
         </w:rPr>
       </w:pPr>
-      <w:bookmarkStart w:id="0" w:name="_GoBack"/>
-      <w:bookmarkEnd w:id="0"/>
     </w:p>
     <w:p>
       <w:pPr>
@@ -805,7 +817,7 @@
       <w:r>
         <w:rPr>
           <w:noProof/>
-          <w:lang w:val="en-US"/>
+          <w:lang w:eastAsia="pl-PL"/>
         </w:rPr>
         <w:lastRenderedPageBreak/>
         <w:drawing>
@@ -868,7 +880,14 @@
           <w:rFonts w:eastAsiaTheme="minorEastAsia"/>
           <w:sz w:val="16"/>
         </w:rPr>
-        <w:t xml:space="preserve">Rys.2 Charakterystyki Bodego </w:t>
+        <w:t>Rys.2 Charakterystyki czasowe</w:t>
+      </w:r>
+      <w:r>
+        <w:rPr>
+          <w:rFonts w:eastAsiaTheme="minorEastAsia"/>
+          <w:sz w:val="16"/>
+        </w:rPr>
+        <w:t xml:space="preserve"> </w:t>
       </w:r>
       <w:r>
         <w:rPr>
@@ -1206,7 +1225,7 @@
 </file>
 
 <file path=word/numbering.xml><?xml version="1.0" encoding="utf-8"?>
-<w:numbering xmlns:ve="http://schemas.openxmlformats.org/markup-compatibility/2006" xmlns:o="urn:schemas-microsoft-com:office:office" xmlns:r="http://schemas.openxmlformats.org/officeDocument/2006/relationships" xmlns:m="http://schemas.openxmlformats.org/officeDocument/2006/math" xmlns:v="urn:schemas-microsoft-com:vml" xmlns:wp="http://schemas.openxmlformats.org/drawingml/2006/wordprocessingDrawing" xmlns:w10="urn:schemas-microsoft-com:office:word" xmlns:w="http://schemas.openxmlformats.org/wordprocessingml/2006/main" xmlns:wne="http://schemas.microsoft.com/office/word/2006/wordml">
+<w:numbering xmlns:wpc="http://schemas.microsoft.com/office/word/2010/wordprocessingCanvas" xmlns:mc="http://schemas.openxmlformats.org/markup-compatibility/2006" xmlns:o="urn:schemas-microsoft-com:office:office" xmlns:r="http://schemas.openxmlformats.org/officeDocument/2006/relationships" xmlns:m="http://schemas.openxmlformats.org/officeDocument/2006/math" xmlns:v="urn:schemas-microsoft-com:vml" xmlns:wp14="http://schemas.microsoft.com/office/word/2010/wordprocessingDrawing" xmlns:wp="http://schemas.openxmlformats.org/drawingml/2006/wordprocessingDrawing" xmlns:w10="urn:schemas-microsoft-com:office:word" xmlns:w="http://schemas.openxmlformats.org/wordprocessingml/2006/main" xmlns:w14="http://schemas.microsoft.com/office/word/2010/wordml" xmlns:w15="http://schemas.microsoft.com/office/word/2012/wordml" xmlns:wpg="http://schemas.microsoft.com/office/word/2010/wordprocessingGroup" xmlns:wpi="http://schemas.microsoft.com/office/word/2010/wordprocessingInk" xmlns:wne="http://schemas.microsoft.com/office/word/2006/wordml" xmlns:wps="http://schemas.microsoft.com/office/word/2010/wordprocessingShape" mc:Ignorable="w14 w15 wp14">
   <w:abstractNum w:abstractNumId="0">
     <w:nsid w:val="29585645"/>
     <w:multiLevelType w:val="hybridMultilevel"/>
@@ -1691,7 +1710,7 @@
 </file>
 
 <file path=word/styles.xml><?xml version="1.0" encoding="utf-8"?>
-<w:styles xmlns:r="http://schemas.openxmlformats.org/officeDocument/2006/relationships" xmlns:w="http://schemas.openxmlformats.org/wordprocessingml/2006/main">
+<w:styles xmlns:mc="http://schemas.openxmlformats.org/markup-compatibility/2006" xmlns:r="http://schemas.openxmlformats.org/officeDocument/2006/relationships" xmlns:w="http://schemas.openxmlformats.org/wordprocessingml/2006/main" xmlns:w14="http://schemas.microsoft.com/office/word/2010/wordml" xmlns:w15="http://schemas.microsoft.com/office/word/2012/wordml" mc:Ignorable="w14 w15">
   <w:docDefaults>
     <w:rPrDefault>
       <w:rPr>
@@ -1707,144 +1726,378 @@
       </w:pPr>
     </w:pPrDefault>
   </w:docDefaults>
-  <w:latentStyles w:defLockedState="0" w:defUIPriority="99" w:defSemiHidden="1" w:defUnhideWhenUsed="1" w:defQFormat="0" w:count="267">
-    <w:lsdException w:name="Normal" w:semiHidden="0" w:uiPriority="0" w:unhideWhenUsed="0" w:qFormat="1"/>
-    <w:lsdException w:name="heading 1" w:semiHidden="0" w:uiPriority="9" w:unhideWhenUsed="0" w:qFormat="1"/>
-    <w:lsdException w:name="heading 2" w:uiPriority="9" w:qFormat="1"/>
-    <w:lsdException w:name="heading 3" w:uiPriority="9" w:qFormat="1"/>
-    <w:lsdException w:name="heading 4" w:uiPriority="9" w:qFormat="1"/>
-    <w:lsdException w:name="heading 5" w:uiPriority="9" w:qFormat="1"/>
-    <w:lsdException w:name="heading 6" w:uiPriority="9" w:qFormat="1"/>
-    <w:lsdException w:name="heading 7" w:uiPriority="9" w:qFormat="1"/>
-    <w:lsdException w:name="heading 8" w:uiPriority="9" w:qFormat="1"/>
-    <w:lsdException w:name="heading 9" w:uiPriority="9" w:qFormat="1"/>
-    <w:lsdException w:name="toc 1" w:uiPriority="39"/>
-    <w:lsdException w:name="toc 2" w:uiPriority="39"/>
-    <w:lsdException w:name="toc 3" w:uiPriority="39"/>
-    <w:lsdException w:name="toc 4" w:uiPriority="39"/>
-    <w:lsdException w:name="toc 5" w:uiPriority="39"/>
-    <w:lsdException w:name="toc 6" w:uiPriority="39"/>
-    <w:lsdException w:name="toc 7" w:uiPriority="39"/>
-    <w:lsdException w:name="toc 8" w:uiPriority="39"/>
-    <w:lsdException w:name="toc 9" w:uiPriority="39"/>
-    <w:lsdException w:name="caption" w:uiPriority="35" w:qFormat="1"/>
-    <w:lsdException w:name="Title" w:semiHidden="0" w:uiPriority="10" w:unhideWhenUsed="0" w:qFormat="1"/>
-    <w:lsdException w:name="Default Paragraph Font" w:uiPriority="1"/>
-    <w:lsdException w:name="Subtitle" w:semiHidden="0" w:uiPriority="11" w:unhideWhenUsed="0" w:qFormat="1"/>
-    <w:lsdException w:name="Strong" w:semiHidden="0" w:uiPriority="22" w:unhideWhenUsed="0" w:qFormat="1"/>
-    <w:lsdException w:name="Emphasis" w:semiHidden="0" w:uiPriority="20" w:unhideWhenUsed="0" w:qFormat="1"/>
-    <w:lsdException w:name="Table Grid" w:semiHidden="0" w:uiPriority="39" w:unhideWhenUsed="0"/>
-    <w:lsdException w:name="Placeholder Text" w:unhideWhenUsed="0"/>
-    <w:lsdException w:name="No Spacing" w:semiHidden="0" w:uiPriority="1" w:unhideWhenUsed="0" w:qFormat="1"/>
-    <w:lsdException w:name="Light Shading" w:semiHidden="0" w:uiPriority="60" w:unhideWhenUsed="0"/>
-    <w:lsdException w:name="Light List" w:semiHidden="0" w:uiPriority="61" w:unhideWhenUsed="0"/>
-    <w:lsdException w:name="Light Grid" w:semiHidden="0" w:uiPriority="62" w:unhideWhenUsed="0"/>
-    <w:lsdException w:name="Medium Shading 1" w:semiHidden="0" w:uiPriority="63" w:unhideWhenUsed="0"/>
-    <w:lsdException w:name="Medium Shading 2" w:semiHidden="0" w:uiPriority="64" w:unhideWhenUsed="0"/>
-    <w:lsdException w:name="Medium List 1" w:semiHidden="0" w:uiPriority="65" w:unhideWhenUsed="0"/>
-    <w:lsdException w:name="Medium List 2" w:semiHidden="0" w:uiPriority="66" w:unhideWhenUsed="0"/>
-    <w:lsdException w:name="Medium Grid 1" w:semiHidden="0" w:uiPriority="67" w:unhideWhenUsed="0"/>
-    <w:lsdException w:name="Medium Grid 2" w:semiHidden="0" w:uiPriority="68" w:unhideWhenUsed="0"/>
-    <w:lsdException w:name="Medium Grid 3" w:semiHidden="0" w:uiPriority="69" w:unhideWhenUsed="0"/>
-    <w:lsdException w:name="Dark List" w:semiHidden="0" w:uiPriority="70" w:unhideWhenUsed="0"/>
-    <w:lsdException w:name="Colorful Shading" w:semiHidden="0" w:uiPriority="71" w:unhideWhenUsed="0"/>
-    <w:lsdException w:name="Colorful List" w:semiHidden="0" w:uiPriority="72" w:unhideWhenUsed="0"/>
-    <w:lsdException w:name="Colorful Grid" w:semiHidden="0" w:uiPriority="73" w:unhideWhenUsed="0"/>
-    <w:lsdException w:name="Light Shading Accent 1" w:semiHidden="0" w:uiPriority="60" w:unhideWhenUsed="0"/>
-    <w:lsdException w:name="Light List Accent 1" w:semiHidden="0" w:uiPriority="61" w:unhideWhenUsed="0"/>
-    <w:lsdException w:name="Light Grid Accent 1" w:semiHidden="0" w:uiPriority="62" w:unhideWhenUsed="0"/>
-    <w:lsdException w:name="Medium Shading 1 Accent 1" w:semiHidden="0" w:uiPriority="63" w:unhideWhenUsed="0"/>
-    <w:lsdException w:name="Medium Shading 2 Accent 1" w:semiHidden="0" w:uiPriority="64" w:unhideWhenUsed="0"/>
-    <w:lsdException w:name="Medium List 1 Accent 1" w:semiHidden="0" w:uiPriority="65" w:unhideWhenUsed="0"/>
-    <w:lsdException w:name="Revision" w:unhideWhenUsed="0"/>
-    <w:lsdException w:name="List Paragraph" w:semiHidden="0" w:uiPriority="34" w:unhideWhenUsed="0" w:qFormat="1"/>
-    <w:lsdException w:name="Quote" w:semiHidden="0" w:uiPriority="29" w:unhideWhenUsed="0" w:qFormat="1"/>
-    <w:lsdException w:name="Intense Quote" w:semiHidden="0" w:uiPriority="30" w:unhideWhenUsed="0" w:qFormat="1"/>
-    <w:lsdException w:name="Medium List 2 Accent 1" w:semiHidden="0" w:uiPriority="66" w:unhideWhenUsed="0"/>
-    <w:lsdException w:name="Medium Grid 1 Accent 1" w:semiHidden="0" w:uiPriority="67" w:unhideWhenUsed="0"/>
-    <w:lsdException w:name="Medium Grid 2 Accent 1" w:semiHidden="0" w:uiPriority="68" w:unhideWhenUsed="0"/>
-    <w:lsdException w:name="Medium Grid 3 Accent 1" w:semiHidden="0" w:uiPriority="69" w:unhideWhenUsed="0"/>
-    <w:lsdException w:name="Dark List Accent 1" w:semiHidden="0" w:uiPriority="70" w:unhideWhenUsed="0"/>
-    <w:lsdException w:name="Colorful Shading Accent 1" w:semiHidden="0" w:uiPriority="71" w:unhideWhenUsed="0"/>
-    <w:lsdException w:name="Colorful List Accent 1" w:semiHidden="0" w:uiPriority="72" w:unhideWhenUsed="0"/>
-    <w:lsdException w:name="Colorful Grid Accent 1" w:semiHidden="0" w:uiPriority="73" w:unhideWhenUsed="0"/>
-    <w:lsdException w:name="Light Shading Accent 2" w:semiHidden="0" w:uiPriority="60" w:unhideWhenUsed="0"/>
-    <w:lsdException w:name="Light List Accent 2" w:semiHidden="0" w:uiPriority="61" w:unhideWhenUsed="0"/>
-    <w:lsdException w:name="Light Grid Accent 2" w:semiHidden="0" w:uiPriority="62" w:unhideWhenUsed="0"/>
-    <w:lsdException w:name="Medium Shading 1 Accent 2" w:semiHidden="0" w:uiPriority="63" w:unhideWhenUsed="0"/>
-    <w:lsdException w:name="Medium Shading 2 Accent 2" w:semiHidden="0" w:uiPriority="64" w:unhideWhenUsed="0"/>
-    <w:lsdException w:name="Medium List 1 Accent 2" w:semiHidden="0" w:uiPriority="65" w:unhideWhenUsed="0"/>
-    <w:lsdException w:name="Medium List 2 Accent 2" w:semiHidden="0" w:uiPriority="66" w:unhideWhenUsed="0"/>
-    <w:lsdException w:name="Medium Grid 1 Accent 2" w:semiHidden="0" w:uiPriority="67" w:unhideWhenUsed="0"/>
-    <w:lsdException w:name="Medium Grid 2 Accent 2" w:semiHidden="0" w:uiPriority="68" w:unhideWhenUsed="0"/>
-    <w:lsdException w:name="Medium Grid 3 Accent 2" w:semiHidden="0" w:uiPriority="69" w:unhideWhenUsed="0"/>
-    <w:lsdException w:name="Dark List Accent 2" w:semiHidden="0" w:uiPriority="70" w:unhideWhenUsed="0"/>
-    <w:lsdException w:name="Colorful Shading Accent 2" w:semiHidden="0" w:uiPriority="71" w:unhideWhenUsed="0"/>
-    <w:lsdException w:name="Colorful List Accent 2" w:semiHidden="0" w:uiPriority="72" w:unhideWhenUsed="0"/>
-    <w:lsdException w:name="Colorful Grid Accent 2" w:semiHidden="0" w:uiPriority="73" w:unhideWhenUsed="0"/>
-    <w:lsdException w:name="Light Shading Accent 3" w:semiHidden="0" w:uiPriority="60" w:unhideWhenUsed="0"/>
-    <w:lsdException w:name="Light List Accent 3" w:semiHidden="0" w:uiPriority="61" w:unhideWhenUsed="0"/>
-    <w:lsdException w:name="Light Grid Accent 3" w:semiHidden="0" w:uiPriority="62" w:unhideWhenUsed="0"/>
-    <w:lsdException w:name="Medium Shading 1 Accent 3" w:semiHidden="0" w:uiPriority="63" w:unhideWhenUsed="0"/>
-    <w:lsdException w:name="Medium Shading 2 Accent 3" w:semiHidden="0" w:uiPriority="64" w:unhideWhenUsed="0"/>
-    <w:lsdException w:name="Medium List 1 Accent 3" w:semiHidden="0" w:uiPriority="65" w:unhideWhenUsed="0"/>
-    <w:lsdException w:name="Medium List 2 Accent 3" w:semiHidden="0" w:uiPriority="66" w:unhideWhenUsed="0"/>
-    <w:lsdException w:name="Medium Grid 1 Accent 3" w:semiHidden="0" w:uiPriority="67" w:unhideWhenUsed="0"/>
-    <w:lsdException w:name="Medium Grid 2 Accent 3" w:semiHidden="0" w:uiPriority="68" w:unhideWhenUsed="0"/>
-    <w:lsdException w:name="Medium Grid 3 Accent 3" w:semiHidden="0" w:uiPriority="69" w:unhideWhenUsed="0"/>
-    <w:lsdException w:name="Dark List Accent 3" w:semiHidden="0" w:uiPriority="70" w:unhideWhenUsed="0"/>
-    <w:lsdException w:name="Colorful Shading Accent 3" w:semiHidden="0" w:uiPriority="71" w:unhideWhenUsed="0"/>
-    <w:lsdException w:name="Colorful List Accent 3" w:semiHidden="0" w:uiPriority="72" w:unhideWhenUsed="0"/>
-    <w:lsdException w:name="Colorful Grid Accent 3" w:semiHidden="0" w:uiPriority="73" w:unhideWhenUsed="0"/>
-    <w:lsdException w:name="Light Shading Accent 4" w:semiHidden="0" w:uiPriority="60" w:unhideWhenUsed="0"/>
-    <w:lsdException w:name="Light List Accent 4" w:semiHidden="0" w:uiPriority="61" w:unhideWhenUsed="0"/>
-    <w:lsdException w:name="Light Grid Accent 4" w:semiHidden="0" w:uiPriority="62" w:unhideWhenUsed="0"/>
-    <w:lsdException w:name="Medium Shading 1 Accent 4" w:semiHidden="0" w:uiPriority="63" w:unhideWhenUsed="0"/>
-    <w:lsdException w:name="Medium Shading 2 Accent 4" w:semiHidden="0" w:uiPriority="64" w:unhideWhenUsed="0"/>
-    <w:lsdException w:name="Medium List 1 Accent 4" w:semiHidden="0" w:uiPriority="65" w:unhideWhenUsed="0"/>
-    <w:lsdException w:name="Medium List 2 Accent 4" w:semiHidden="0" w:uiPriority="66" w:unhideWhenUsed="0"/>
-    <w:lsdException w:name="Medium Grid 1 Accent 4" w:semiHidden="0" w:uiPriority="67" w:unhideWhenUsed="0"/>
-    <w:lsdException w:name="Medium Grid 2 Accent 4" w:semiHidden="0" w:uiPriority="68" w:unhideWhenUsed="0"/>
-    <w:lsdException w:name="Medium Grid 3 Accent 4" w:semiHidden="0" w:uiPriority="69" w:unhideWhenUsed="0"/>
-    <w:lsdException w:name="Dark List Accent 4" w:semiHidden="0" w:uiPriority="70" w:unhideWhenUsed="0"/>
-    <w:lsdException w:name="Colorful Shading Accent 4" w:semiHidden="0" w:uiPriority="71" w:unhideWhenUsed="0"/>
-    <w:lsdException w:name="Colorful List Accent 4" w:semiHidden="0" w:uiPriority="72" w:unhideWhenUsed="0"/>
-    <w:lsdException w:name="Colorful Grid Accent 4" w:semiHidden="0" w:uiPriority="73" w:unhideWhenUsed="0"/>
-    <w:lsdException w:name="Light Shading Accent 5" w:semiHidden="0" w:uiPriority="60" w:unhideWhenUsed="0"/>
-    <w:lsdException w:name="Light List Accent 5" w:semiHidden="0" w:uiPriority="61" w:unhideWhenUsed="0"/>
-    <w:lsdException w:name="Light Grid Accent 5" w:semiHidden="0" w:uiPriority="62" w:unhideWhenUsed="0"/>
-    <w:lsdException w:name="Medium Shading 1 Accent 5" w:semiHidden="0" w:uiPriority="63" w:unhideWhenUsed="0"/>
-    <w:lsdException w:name="Medium Shading 2 Accent 5" w:semiHidden="0" w:uiPriority="64" w:unhideWhenUsed="0"/>
-    <w:lsdException w:name="Medium List 1 Accent 5" w:semiHidden="0" w:uiPriority="65" w:unhideWhenUsed="0"/>
-    <w:lsdException w:name="Medium List 2 Accent 5" w:semiHidden="0" w:uiPriority="66" w:unhideWhenUsed="0"/>
-    <w:lsdException w:name="Medium Grid 1 Accent 5" w:semiHidden="0" w:uiPriority="67" w:unhideWhenUsed="0"/>
-    <w:lsdException w:name="Medium Grid 2 Accent 5" w:semiHidden="0" w:uiPriority="68" w:unhideWhenUsed="0"/>
-    <w:lsdException w:name="Medium Grid 3 Accent 5" w:semiHidden="0" w:uiPriority="69" w:unhideWhenUsed="0"/>
-    <w:lsdException w:name="Dark List Accent 5" w:semiHidden="0" w:uiPriority="70" w:unhideWhenUsed="0"/>
-    <w:lsdException w:name="Colorful Shading Accent 5" w:semiHidden="0" w:uiPriority="71" w:unhideWhenUsed="0"/>
-    <w:lsdException w:name="Colorful List Accent 5" w:semiHidden="0" w:uiPriority="72" w:unhideWhenUsed="0"/>
-    <w:lsdException w:name="Colorful Grid Accent 5" w:semiHidden="0" w:uiPriority="73" w:unhideWhenUsed="0"/>
-    <w:lsdException w:name="Light Shading Accent 6" w:semiHidden="0" w:uiPriority="60" w:unhideWhenUsed="0"/>
-    <w:lsdException w:name="Light List Accent 6" w:semiHidden="0" w:uiPriority="61" w:unhideWhenUsed="0"/>
-    <w:lsdException w:name="Light Grid Accent 6" w:semiHidden="0" w:uiPriority="62" w:unhideWhenUsed="0"/>
-    <w:lsdException w:name="Medium Shading 1 Accent 6" w:semiHidden="0" w:uiPriority="63" w:unhideWhenUsed="0"/>
-    <w:lsdException w:name="Medium Shading 2 Accent 6" w:semiHidden="0" w:uiPriority="64" w:unhideWhenUsed="0"/>
-    <w:lsdException w:name="Medium List 1 Accent 6" w:semiHidden="0" w:uiPriority="65" w:unhideWhenUsed="0"/>
-    <w:lsdException w:name="Medium List 2 Accent 6" w:semiHidden="0" w:uiPriority="66" w:unhideWhenUsed="0"/>
-    <w:lsdException w:name="Medium Grid 1 Accent 6" w:semiHidden="0" w:uiPriority="67" w:unhideWhenUsed="0"/>
-    <w:lsdException w:name="Medium Grid 2 Accent 6" w:semiHidden="0" w:uiPriority="68" w:unhideWhenUsed="0"/>
-    <w:lsdException w:name="Medium Grid 3 Accent 6" w:semiHidden="0" w:uiPriority="69" w:unhideWhenUsed="0"/>
-    <w:lsdException w:name="Dark List Accent 6" w:semiHidden="0" w:uiPriority="70" w:unhideWhenUsed="0"/>
-    <w:lsdException w:name="Colorful Shading Accent 6" w:semiHidden="0" w:uiPriority="71" w:unhideWhenUsed="0"/>
-    <w:lsdException w:name="Colorful List Accent 6" w:semiHidden="0" w:uiPriority="72" w:unhideWhenUsed="0"/>
-    <w:lsdException w:name="Colorful Grid Accent 6" w:semiHidden="0" w:uiPriority="73" w:unhideWhenUsed="0"/>
-    <w:lsdException w:name="Subtle Emphasis" w:semiHidden="0" w:uiPriority="19" w:unhideWhenUsed="0" w:qFormat="1"/>
-    <w:lsdException w:name="Intense Emphasis" w:semiHidden="0" w:uiPriority="21" w:unhideWhenUsed="0" w:qFormat="1"/>
-    <w:lsdException w:name="Subtle Reference" w:semiHidden="0" w:uiPriority="31" w:unhideWhenUsed="0" w:qFormat="1"/>
-    <w:lsdException w:name="Intense Reference" w:semiHidden="0" w:uiPriority="32" w:unhideWhenUsed="0" w:qFormat="1"/>
-    <w:lsdException w:name="Book Title" w:semiHidden="0" w:uiPriority="33" w:unhideWhenUsed="0" w:qFormat="1"/>
-    <w:lsdException w:name="Bibliography" w:uiPriority="37"/>
-    <w:lsdException w:name="TOC Heading" w:uiPriority="39" w:qFormat="1"/>
+  <w:latentStyles w:defLockedState="0" w:defUIPriority="99" w:defSemiHidden="0" w:defUnhideWhenUsed="0" w:defQFormat="0" w:count="371">
+    <w:lsdException w:name="Normal" w:uiPriority="0" w:qFormat="1"/>
+    <w:lsdException w:name="heading 1" w:uiPriority="9" w:qFormat="1"/>
+    <w:lsdException w:name="heading 2" w:semiHidden="1" w:uiPriority="9" w:unhideWhenUsed="1" w:qFormat="1"/>
+    <w:lsdException w:name="heading 3" w:semiHidden="1" w:uiPriority="9" w:unhideWhenUsed="1" w:qFormat="1"/>
+    <w:lsdException w:name="heading 4" w:semiHidden="1" w:uiPriority="9" w:unhideWhenUsed="1" w:qFormat="1"/>
+    <w:lsdException w:name="heading 5" w:semiHidden="1" w:uiPriority="9" w:unhideWhenUsed="1" w:qFormat="1"/>
+    <w:lsdException w:name="heading 6" w:semiHidden="1" w:uiPriority="9" w:unhideWhenUsed="1" w:qFormat="1"/>
+    <w:lsdException w:name="heading 7" w:semiHidden="1" w:uiPriority="9" w:unhideWhenUsed="1" w:qFormat="1"/>
+    <w:lsdException w:name="heading 8" w:semiHidden="1" w:uiPriority="9" w:unhideWhenUsed="1" w:qFormat="1"/>
+    <w:lsdException w:name="heading 9" w:semiHidden="1" w:uiPriority="9" w:unhideWhenUsed="1" w:qFormat="1"/>
+    <w:lsdException w:name="index 1" w:semiHidden="1" w:unhideWhenUsed="1"/>
+    <w:lsdException w:name="index 2" w:semiHidden="1" w:unhideWhenUsed="1"/>
+    <w:lsdException w:name="index 3" w:semiHidden="1" w:unhideWhenUsed="1"/>
+    <w:lsdException w:name="index 4" w:semiHidden="1" w:unhideWhenUsed="1"/>
+    <w:lsdException w:name="index 5" w:semiHidden="1" w:unhideWhenUsed="1"/>
+    <w:lsdException w:name="index 6" w:semiHidden="1" w:unhideWhenUsed="1"/>
+    <w:lsdException w:name="index 7" w:semiHidden="1" w:unhideWhenUsed="1"/>
+    <w:lsdException w:name="index 8" w:semiHidden="1" w:unhideWhenUsed="1"/>
+    <w:lsdException w:name="index 9" w:semiHidden="1" w:unhideWhenUsed="1"/>
+    <w:lsdException w:name="toc 1" w:semiHidden="1" w:uiPriority="39" w:unhideWhenUsed="1"/>
+    <w:lsdException w:name="toc 2" w:semiHidden="1" w:uiPriority="39" w:unhideWhenUsed="1"/>
+    <w:lsdException w:name="toc 3" w:semiHidden="1" w:uiPriority="39" w:unhideWhenUsed="1"/>
+    <w:lsdException w:name="toc 4" w:semiHidden="1" w:uiPriority="39" w:unhideWhenUsed="1"/>
+    <w:lsdException w:name="toc 5" w:semiHidden="1" w:uiPriority="39" w:unhideWhenUsed="1"/>
+    <w:lsdException w:name="toc 6" w:semiHidden="1" w:uiPriority="39" w:unhideWhenUsed="1"/>
+    <w:lsdException w:name="toc 7" w:semiHidden="1" w:uiPriority="39" w:unhideWhenUsed="1"/>
+    <w:lsdException w:name="toc 8" w:semiHidden="1" w:uiPriority="39" w:unhideWhenUsed="1"/>
+    <w:lsdException w:name="toc 9" w:semiHidden="1" w:uiPriority="39" w:unhideWhenUsed="1"/>
+    <w:lsdException w:name="Normal Indent" w:semiHidden="1" w:unhideWhenUsed="1"/>
+    <w:lsdException w:name="footnote text" w:semiHidden="1" w:unhideWhenUsed="1"/>
+    <w:lsdException w:name="annotation text" w:semiHidden="1" w:unhideWhenUsed="1"/>
+    <w:lsdException w:name="header" w:semiHidden="1" w:unhideWhenUsed="1"/>
+    <w:lsdException w:name="footer" w:semiHidden="1" w:unhideWhenUsed="1"/>
+    <w:lsdException w:name="index heading" w:semiHidden="1" w:unhideWhenUsed="1"/>
+    <w:lsdException w:name="caption" w:semiHidden="1" w:uiPriority="35" w:unhideWhenUsed="1" w:qFormat="1"/>
+    <w:lsdException w:name="table of figures" w:semiHidden="1" w:unhideWhenUsed="1"/>
+    <w:lsdException w:name="envelope address" w:semiHidden="1" w:unhideWhenUsed="1"/>
+    <w:lsdException w:name="envelope return" w:semiHidden="1" w:unhideWhenUsed="1"/>
+    <w:lsdException w:name="footnote reference" w:semiHidden="1" w:unhideWhenUsed="1"/>
+    <w:lsdException w:name="annotation reference" w:semiHidden="1" w:unhideWhenUsed="1"/>
+    <w:lsdException w:name="line number" w:semiHidden="1" w:unhideWhenUsed="1"/>
+    <w:lsdException w:name="page number" w:semiHidden="1" w:unhideWhenUsed="1"/>
+    <w:lsdException w:name="endnote reference" w:semiHidden="1" w:unhideWhenUsed="1"/>
+    <w:lsdException w:name="endnote text" w:semiHidden="1" w:unhideWhenUsed="1"/>
+    <w:lsdException w:name="table of authorities" w:semiHidden="1" w:unhideWhenUsed="1"/>
+    <w:lsdException w:name="macro" w:semiHidden="1" w:unhideWhenUsed="1"/>
+    <w:lsdException w:name="toa heading" w:semiHidden="1" w:unhideWhenUsed="1"/>
+    <w:lsdException w:name="List" w:semiHidden="1" w:unhideWhenUsed="1"/>
+    <w:lsdException w:name="List Bullet" w:semiHidden="1" w:unhideWhenUsed="1"/>
+    <w:lsdException w:name="List Number" w:semiHidden="1" w:unhideWhenUsed="1"/>
+    <w:lsdException w:name="List 2" w:semiHidden="1" w:unhideWhenUsed="1"/>
+    <w:lsdException w:name="List 3" w:semiHidden="1" w:unhideWhenUsed="1"/>
+    <w:lsdException w:name="List 4" w:semiHidden="1" w:unhideWhenUsed="1"/>
+    <w:lsdException w:name="List 5" w:semiHidden="1" w:unhideWhenUsed="1"/>
+    <w:lsdException w:name="List Bullet 2" w:semiHidden="1" w:unhideWhenUsed="1"/>
+    <w:lsdException w:name="List Bullet 3" w:semiHidden="1" w:unhideWhenUsed="1"/>
+    <w:lsdException w:name="List Bullet 4" w:semiHidden="1" w:unhideWhenUsed="1"/>
+    <w:lsdException w:name="List Bullet 5" w:semiHidden="1" w:unhideWhenUsed="1"/>
+    <w:lsdException w:name="List Number 2" w:semiHidden="1" w:unhideWhenUsed="1"/>
+    <w:lsdException w:name="List Number 3" w:semiHidden="1" w:unhideWhenUsed="1"/>
+    <w:lsdException w:name="List Number 4" w:semiHidden="1" w:unhideWhenUsed="1"/>
+    <w:lsdException w:name="List Number 5" w:semiHidden="1" w:unhideWhenUsed="1"/>
+    <w:lsdException w:name="Title" w:uiPriority="10" w:qFormat="1"/>
+    <w:lsdException w:name="Closing" w:semiHidden="1" w:unhideWhenUsed="1"/>
+    <w:lsdException w:name="Signature" w:semiHidden="1" w:unhideWhenUsed="1"/>
+    <w:lsdException w:name="Default Paragraph Font" w:semiHidden="1" w:uiPriority="1" w:unhideWhenUsed="1"/>
+    <w:lsdException w:name="Body Text" w:semiHidden="1" w:unhideWhenUsed="1"/>
+    <w:lsdException w:name="Body Text Indent" w:semiHidden="1" w:unhideWhenUsed="1"/>
+    <w:lsdException w:name="List Continue" w:semiHidden="1" w:unhideWhenUsed="1"/>
+    <w:lsdException w:name="List Continue 2" w:semiHidden="1" w:unhideWhenUsed="1"/>
+    <w:lsdException w:name="List Continue 3" w:semiHidden="1" w:unhideWhenUsed="1"/>
+    <w:lsdException w:name="List Continue 4" w:semiHidden="1" w:unhideWhenUsed="1"/>
+    <w:lsdException w:name="List Continue 5" w:semiHidden="1" w:unhideWhenUsed="1"/>
+    <w:lsdException w:name="Message Header" w:semiHidden="1" w:unhideWhenUsed="1"/>
+    <w:lsdException w:name="Subtitle" w:uiPriority="11" w:qFormat="1"/>
+    <w:lsdException w:name="Salutation" w:semiHidden="1" w:unhideWhenUsed="1"/>
+    <w:lsdException w:name="Date" w:semiHidden="1" w:unhideWhenUsed="1"/>
+    <w:lsdException w:name="Body Text First Indent" w:semiHidden="1" w:unhideWhenUsed="1"/>
+    <w:lsdException w:name="Body Text First Indent 2" w:semiHidden="1" w:unhideWhenUsed="1"/>
+    <w:lsdException w:name="Note Heading" w:semiHidden="1" w:unhideWhenUsed="1"/>
+    <w:lsdException w:name="Body Text 2" w:semiHidden="1" w:unhideWhenUsed="1"/>
+    <w:lsdException w:name="Body Text 3" w:semiHidden="1" w:unhideWhenUsed="1"/>
+    <w:lsdException w:name="Body Text Indent 2" w:semiHidden="1" w:unhideWhenUsed="1"/>
+    <w:lsdException w:name="Body Text Indent 3" w:semiHidden="1" w:unhideWhenUsed="1"/>
+    <w:lsdException w:name="Block Text" w:semiHidden="1" w:unhideWhenUsed="1"/>
+    <w:lsdException w:name="Hyperlink" w:semiHidden="1" w:unhideWhenUsed="1"/>
+    <w:lsdException w:name="FollowedHyperlink" w:semiHidden="1" w:unhideWhenUsed="1"/>
+    <w:lsdException w:name="Strong" w:uiPriority="22" w:qFormat="1"/>
+    <w:lsdException w:name="Emphasis" w:uiPriority="20" w:qFormat="1"/>
+    <w:lsdException w:name="Document Map" w:semiHidden="1" w:unhideWhenUsed="1"/>
+    <w:lsdException w:name="Plain Text" w:semiHidden="1" w:unhideWhenUsed="1"/>
+    <w:lsdException w:name="E-mail Signature" w:semiHidden="1" w:unhideWhenUsed="1"/>
+    <w:lsdException w:name="HTML Top of Form" w:semiHidden="1" w:unhideWhenUsed="1"/>
+    <w:lsdException w:name="HTML Bottom of Form" w:semiHidden="1" w:unhideWhenUsed="1"/>
+    <w:lsdException w:name="Normal (Web)" w:semiHidden="1" w:unhideWhenUsed="1"/>
+    <w:lsdException w:name="HTML Acronym" w:semiHidden="1" w:unhideWhenUsed="1"/>
+    <w:lsdException w:name="HTML Address" w:semiHidden="1" w:unhideWhenUsed="1"/>
+    <w:lsdException w:name="HTML Cite" w:semiHidden="1" w:unhideWhenUsed="1"/>
+    <w:lsdException w:name="HTML Code" w:semiHidden="1" w:unhideWhenUsed="1"/>
+    <w:lsdException w:name="HTML Definition" w:semiHidden="1" w:unhideWhenUsed="1"/>
+    <w:lsdException w:name="HTML Keyboard" w:semiHidden="1" w:unhideWhenUsed="1"/>
+    <w:lsdException w:name="HTML Preformatted" w:semiHidden="1" w:unhideWhenUsed="1"/>
+    <w:lsdException w:name="HTML Sample" w:semiHidden="1" w:unhideWhenUsed="1"/>
+    <w:lsdException w:name="HTML Typewriter" w:semiHidden="1" w:unhideWhenUsed="1"/>
+    <w:lsdException w:name="HTML Variable" w:semiHidden="1" w:unhideWhenUsed="1"/>
+    <w:lsdException w:name="Normal Table" w:semiHidden="1" w:unhideWhenUsed="1"/>
+    <w:lsdException w:name="annotation subject" w:semiHidden="1" w:unhideWhenUsed="1"/>
+    <w:lsdException w:name="No List" w:semiHidden="1" w:unhideWhenUsed="1"/>
+    <w:lsdException w:name="Outline List 1" w:semiHidden="1" w:unhideWhenUsed="1"/>
+    <w:lsdException w:name="Outline List 2" w:semiHidden="1" w:unhideWhenUsed="1"/>
+    <w:lsdException w:name="Outline List 3" w:semiHidden="1" w:unhideWhenUsed="1"/>
+    <w:lsdException w:name="Table Simple 1" w:semiHidden="1" w:unhideWhenUsed="1"/>
+    <w:lsdException w:name="Table Simple 2" w:semiHidden="1" w:unhideWhenUsed="1"/>
+    <w:lsdException w:name="Table Simple 3" w:semiHidden="1" w:unhideWhenUsed="1"/>
+    <w:lsdException w:name="Table Classic 1" w:semiHidden="1" w:unhideWhenUsed="1"/>
+    <w:lsdException w:name="Table Classic 2" w:semiHidden="1" w:unhideWhenUsed="1"/>
+    <w:lsdException w:name="Table Classic 3" w:semiHidden="1" w:unhideWhenUsed="1"/>
+    <w:lsdException w:name="Table Classic 4" w:semiHidden="1" w:unhideWhenUsed="1"/>
+    <w:lsdException w:name="Table Colorful 1" w:semiHidden="1" w:unhideWhenUsed="1"/>
+    <w:lsdException w:name="Table Colorful 2" w:semiHidden="1" w:unhideWhenUsed="1"/>
+    <w:lsdException w:name="Table Colorful 3" w:semiHidden="1" w:unhideWhenUsed="1"/>
+    <w:lsdException w:name="Table Columns 1" w:semiHidden="1" w:unhideWhenUsed="1"/>
+    <w:lsdException w:name="Table Columns 2" w:semiHidden="1" w:unhideWhenUsed="1"/>
+    <w:lsdException w:name="Table Columns 3" w:semiHidden="1" w:unhideWhenUsed="1"/>
+    <w:lsdException w:name="Table Columns 4" w:semiHidden="1" w:unhideWhenUsed="1"/>
+    <w:lsdException w:name="Table Columns 5" w:semiHidden="1" w:unhideWhenUsed="1"/>
+    <w:lsdException w:name="Table Grid 1" w:semiHidden="1" w:unhideWhenUsed="1"/>
+    <w:lsdException w:name="Table Grid 2" w:semiHidden="1" w:unhideWhenUsed="1"/>
+    <w:lsdException w:name="Table Grid 3" w:semiHidden="1" w:unhideWhenUsed="1"/>
+    <w:lsdException w:name="Table Grid 4" w:semiHidden="1" w:unhideWhenUsed="1"/>
+    <w:lsdException w:name="Table Grid 5" w:semiHidden="1" w:unhideWhenUsed="1"/>
+    <w:lsdException w:name="Table Grid 6" w:semiHidden="1" w:unhideWhenUsed="1"/>
+    <w:lsdException w:name="Table Grid 7" w:semiHidden="1" w:unhideWhenUsed="1"/>
+    <w:lsdException w:name="Table Grid 8" w:semiHidden="1" w:unhideWhenUsed="1"/>
+    <w:lsdException w:name="Table List 1" w:semiHidden="1" w:unhideWhenUsed="1"/>
+    <w:lsdException w:name="Table List 2" w:semiHidden="1" w:unhideWhenUsed="1"/>
+    <w:lsdException w:name="Table List 3" w:semiHidden="1" w:unhideWhenUsed="1"/>
+    <w:lsdException w:name="Table List 4" w:semiHidden="1" w:unhideWhenUsed="1"/>
+    <w:lsdException w:name="Table List 5" w:semiHidden="1" w:unhideWhenUsed="1"/>
+    <w:lsdException w:name="Table List 6" w:semiHidden="1" w:unhideWhenUsed="1"/>
+    <w:lsdException w:name="Table List 7" w:semiHidden="1" w:unhideWhenUsed="1"/>
+    <w:lsdException w:name="Table List 8" w:semiHidden="1" w:unhideWhenUsed="1"/>
+    <w:lsdException w:name="Table 3D effects 1" w:semiHidden="1" w:unhideWhenUsed="1"/>
+    <w:lsdException w:name="Table 3D effects 2" w:semiHidden="1" w:unhideWhenUsed="1"/>
+    <w:lsdException w:name="Table 3D effects 3" w:semiHidden="1" w:unhideWhenUsed="1"/>
+    <w:lsdException w:name="Table Contemporary" w:semiHidden="1" w:unhideWhenUsed="1"/>
+    <w:lsdException w:name="Table Elegant" w:semiHidden="1" w:unhideWhenUsed="1"/>
+    <w:lsdException w:name="Table Professional" w:semiHidden="1" w:unhideWhenUsed="1"/>
+    <w:lsdException w:name="Table Subtle 1" w:semiHidden="1" w:unhideWhenUsed="1"/>
+    <w:lsdException w:name="Table Subtle 2" w:semiHidden="1" w:unhideWhenUsed="1"/>
+    <w:lsdException w:name="Table Web 1" w:semiHidden="1" w:unhideWhenUsed="1"/>
+    <w:lsdException w:name="Table Web 2" w:semiHidden="1" w:unhideWhenUsed="1"/>
+    <w:lsdException w:name="Table Web 3" w:semiHidden="1" w:unhideWhenUsed="1"/>
+    <w:lsdException w:name="Balloon Text" w:semiHidden="1" w:unhideWhenUsed="1"/>
+    <w:lsdException w:name="Table Grid" w:uiPriority="39"/>
+    <w:lsdException w:name="Table Theme" w:semiHidden="1" w:unhideWhenUsed="1"/>
+    <w:lsdException w:name="Placeholder Text" w:semiHidden="1"/>
+    <w:lsdException w:name="No Spacing" w:uiPriority="1" w:qFormat="1"/>
+    <w:lsdException w:name="Light Shading" w:uiPriority="60"/>
+    <w:lsdException w:name="Light List" w:uiPriority="61"/>
+    <w:lsdException w:name="Light Grid" w:uiPriority="62"/>
+    <w:lsdException w:name="Medium Shading 1" w:uiPriority="63"/>
+    <w:lsdException w:name="Medium Shading 2" w:uiPriority="64"/>
+    <w:lsdException w:name="Medium List 1" w:uiPriority="65"/>
+    <w:lsdException w:name="Medium List 2" w:uiPriority="66"/>
+    <w:lsdException w:name="Medium Grid 1" w:uiPriority="67"/>
+    <w:lsdException w:name="Medium Grid 2" w:uiPriority="68"/>
+    <w:lsdException w:name="Medium Grid 3" w:uiPriority="69"/>
+    <w:lsdException w:name="Dark List" w:uiPriority="70"/>
+    <w:lsdException w:name="Colorful Shading" w:uiPriority="71"/>
+    <w:lsdException w:name="Colorful List" w:uiPriority="72"/>
+    <w:lsdException w:name="Colorful Grid" w:uiPriority="73"/>
+    <w:lsdException w:name="Light Shading Accent 1" w:uiPriority="60"/>
+    <w:lsdException w:name="Light List Accent 1" w:uiPriority="61"/>
+    <w:lsdException w:name="Light Grid Accent 1" w:uiPriority="62"/>
+    <w:lsdException w:name="Medium Shading 1 Accent 1" w:uiPriority="63"/>
+    <w:lsdException w:name="Medium Shading 2 Accent 1" w:uiPriority="64"/>
+    <w:lsdException w:name="Medium List 1 Accent 1" w:uiPriority="65"/>
+    <w:lsdException w:name="Revision" w:semiHidden="1"/>
+    <w:lsdException w:name="List Paragraph" w:uiPriority="34" w:qFormat="1"/>
+    <w:lsdException w:name="Quote" w:uiPriority="29" w:qFormat="1"/>
+    <w:lsdException w:name="Intense Quote" w:uiPriority="30" w:qFormat="1"/>
+    <w:lsdException w:name="Medium List 2 Accent 1" w:uiPriority="66"/>
+    <w:lsdException w:name="Medium Grid 1 Accent 1" w:uiPriority="67"/>
+    <w:lsdException w:name="Medium Grid 2 Accent 1" w:uiPriority="68"/>
+    <w:lsdException w:name="Medium Grid 3 Accent 1" w:uiPriority="69"/>
+    <w:lsdException w:name="Dark List Accent 1" w:uiPriority="70"/>
+    <w:lsdException w:name="Colorful Shading Accent 1" w:uiPriority="71"/>
+    <w:lsdException w:name="Colorful List Accent 1" w:uiPriority="72"/>
+    <w:lsdException w:name="Colorful Grid Accent 1" w:uiPriority="73"/>
+    <w:lsdException w:name="Light Shading Accent 2" w:uiPriority="60"/>
+    <w:lsdException w:name="Light List Accent 2" w:uiPriority="61"/>
+    <w:lsdException w:name="Light Grid Accent 2" w:uiPriority="62"/>
+    <w:lsdException w:name="Medium Shading 1 Accent 2" w:uiPriority="63"/>
+    <w:lsdException w:name="Medium Shading 2 Accent 2" w:uiPriority="64"/>
+    <w:lsdException w:name="Medium List 1 Accent 2" w:uiPriority="65"/>
+    <w:lsdException w:name="Medium List 2 Accent 2" w:uiPriority="66"/>
+    <w:lsdException w:name="Medium Grid 1 Accent 2" w:uiPriority="67"/>
+    <w:lsdException w:name="Medium Grid 2 Accent 2" w:uiPriority="68"/>
+    <w:lsdException w:name="Medium Grid 3 Accent 2" w:uiPriority="69"/>
+    <w:lsdException w:name="Dark List Accent 2" w:uiPriority="70"/>
+    <w:lsdException w:name="Colorful Shading Accent 2" w:uiPriority="71"/>
+    <w:lsdException w:name="Colorful List Accent 2" w:uiPriority="72"/>
+    <w:lsdException w:name="Colorful Grid Accent 2" w:uiPriority="73"/>
+    <w:lsdException w:name="Light Shading Accent 3" w:uiPriority="60"/>
+    <w:lsdException w:name="Light List Accent 3" w:uiPriority="61"/>
+    <w:lsdException w:name="Light Grid Accent 3" w:uiPriority="62"/>
+    <w:lsdException w:name="Medium Shading 1 Accent 3" w:uiPriority="63"/>
+    <w:lsdException w:name="Medium Shading 2 Accent 3" w:uiPriority="64"/>
+    <w:lsdException w:name="Medium List 1 Accent 3" w:uiPriority="65"/>
+    <w:lsdException w:name="Medium List 2 Accent 3" w:uiPriority="66"/>
+    <w:lsdException w:name="Medium Grid 1 Accent 3" w:uiPriority="67"/>
+    <w:lsdException w:name="Medium Grid 2 Accent 3" w:uiPriority="68"/>
+    <w:lsdException w:name="Medium Grid 3 Accent 3" w:uiPriority="69"/>
+    <w:lsdException w:name="Dark List Accent 3" w:uiPriority="70"/>
+    <w:lsdException w:name="Colorful Shading Accent 3" w:uiPriority="71"/>
+    <w:lsdException w:name="Colorful List Accent 3" w:uiPriority="72"/>
+    <w:lsdException w:name="Colorful Grid Accent 3" w:uiPriority="73"/>
+    <w:lsdException w:name="Light Shading Accent 4" w:uiPriority="60"/>
+    <w:lsdException w:name="Light List Accent 4" w:uiPriority="61"/>
+    <w:lsdException w:name="Light Grid Accent 4" w:uiPriority="62"/>
+    <w:lsdException w:name="Medium Shading 1 Accent 4" w:uiPriority="63"/>
+    <w:lsdException w:name="Medium Shading 2 Accent 4" w:uiPriority="64"/>
+    <w:lsdException w:name="Medium List 1 Accent 4" w:uiPriority="65"/>
+    <w:lsdException w:name="Medium List 2 Accent 4" w:uiPriority="66"/>
+    <w:lsdException w:name="Medium Grid 1 Accent 4" w:uiPriority="67"/>
+    <w:lsdException w:name="Medium Grid 2 Accent 4" w:uiPriority="68"/>
+    <w:lsdException w:name="Medium Grid 3 Accent 4" w:uiPriority="69"/>
+    <w:lsdException w:name="Dark List Accent 4" w:uiPriority="70"/>
+    <w:lsdException w:name="Colorful Shading Accent 4" w:uiPriority="71"/>
+    <w:lsdException w:name="Colorful List Accent 4" w:uiPriority="72"/>
+    <w:lsdException w:name="Colorful Grid Accent 4" w:uiPriority="73"/>
+    <w:lsdException w:name="Light Shading Accent 5" w:uiPriority="60"/>
+    <w:lsdException w:name="Light List Accent 5" w:uiPriority="61"/>
+    <w:lsdException w:name="Light Grid Accent 5" w:uiPriority="62"/>
+    <w:lsdException w:name="Medium Shading 1 Accent 5" w:uiPriority="63"/>
+    <w:lsdException w:name="Medium Shading 2 Accent 5" w:uiPriority="64"/>
+    <w:lsdException w:name="Medium List 1 Accent 5" w:uiPriority="65"/>
+    <w:lsdException w:name="Medium List 2 Accent 5" w:uiPriority="66"/>
+    <w:lsdException w:name="Medium Grid 1 Accent 5" w:uiPriority="67"/>
+    <w:lsdException w:name="Medium Grid 2 Accent 5" w:uiPriority="68"/>
+    <w:lsdException w:name="Medium Grid 3 Accent 5" w:uiPriority="69"/>
+    <w:lsdException w:name="Dark List Accent 5" w:uiPriority="70"/>
+    <w:lsdException w:name="Colorful Shading Accent 5" w:uiPriority="71"/>
+    <w:lsdException w:name="Colorful List Accent 5" w:uiPriority="72"/>
+    <w:lsdException w:name="Colorful Grid Accent 5" w:uiPriority="73"/>
+    <w:lsdException w:name="Light Shading Accent 6" w:uiPriority="60"/>
+    <w:lsdException w:name="Light List Accent 6" w:uiPriority="61"/>
+    <w:lsdException w:name="Light Grid Accent 6" w:uiPriority="62"/>
+    <w:lsdException w:name="Medium Shading 1 Accent 6" w:uiPriority="63"/>
+    <w:lsdException w:name="Medium Shading 2 Accent 6" w:uiPriority="64"/>
+    <w:lsdException w:name="Medium List 1 Accent 6" w:uiPriority="65"/>
+    <w:lsdException w:name="Medium List 2 Accent 6" w:uiPriority="66"/>
+    <w:lsdException w:name="Medium Grid 1 Accent 6" w:uiPriority="67"/>
+    <w:lsdException w:name="Medium Grid 2 Accent 6" w:uiPriority="68"/>
+    <w:lsdException w:name="Medium Grid 3 Accent 6" w:uiPriority="69"/>
+    <w:lsdException w:name="Dark List Accent 6" w:uiPriority="70"/>
+    <w:lsdException w:name="Colorful Shading Accent 6" w:uiPriority="71"/>
+    <w:lsdException w:name="Colorful List Accent 6" w:uiPriority="72"/>
+    <w:lsdException w:name="Colorful Grid Accent 6" w:uiPriority="73"/>
+    <w:lsdException w:name="Subtle Emphasis" w:uiPriority="19" w:qFormat="1"/>
+    <w:lsdException w:name="Intense Emphasis" w:uiPriority="21" w:qFormat="1"/>
+    <w:lsdException w:name="Subtle Reference" w:uiPriority="31" w:qFormat="1"/>
+    <w:lsdException w:name="Intense Reference" w:uiPriority="32" w:qFormat="1"/>
+    <w:lsdException w:name="Book Title" w:uiPriority="33" w:qFormat="1"/>
+    <w:lsdException w:name="Bibliography" w:semiHidden="1" w:uiPriority="37" w:unhideWhenUsed="1"/>
+    <w:lsdException w:name="TOC Heading" w:semiHidden="1" w:uiPriority="39" w:unhideWhenUsed="1" w:qFormat="1"/>
+    <w:lsdException w:name="Plain Table 1" w:uiPriority="41"/>
+    <w:lsdException w:name="Plain Table 2" w:uiPriority="42"/>
+    <w:lsdException w:name="Plain Table 3" w:uiPriority="43"/>
+    <w:lsdException w:name="Plain Table 4" w:uiPriority="44"/>
+    <w:lsdException w:name="Plain Table 5" w:uiPriority="45"/>
+    <w:lsdException w:name="Grid Table Light" w:uiPriority="40"/>
+    <w:lsdException w:name="Grid Table 1 Light" w:uiPriority="46"/>
+    <w:lsdException w:name="Grid Table 2" w:uiPriority="47"/>
+    <w:lsdException w:name="Grid Table 3" w:uiPriority="48"/>
+    <w:lsdException w:name="Grid Table 4" w:uiPriority="49"/>
+    <w:lsdException w:name="Grid Table 5 Dark" w:uiPriority="50"/>
+    <w:lsdException w:name="Grid Table 6 Colorful" w:uiPriority="51"/>
+    <w:lsdException w:name="Grid Table 7 Colorful" w:uiPriority="52"/>
+    <w:lsdException w:name="Grid Table 1 Light Accent 1" w:uiPriority="46"/>
+    <w:lsdException w:name="Grid Table 2 Accent 1" w:uiPriority="47"/>
+    <w:lsdException w:name="Grid Table 3 Accent 1" w:uiPriority="48"/>
+    <w:lsdException w:name="Grid Table 4 Accent 1" w:uiPriority="49"/>
+    <w:lsdException w:name="Grid Table 5 Dark Accent 1" w:uiPriority="50"/>
+    <w:lsdException w:name="Grid Table 6 Colorful Accent 1" w:uiPriority="51"/>
+    <w:lsdException w:name="Grid Table 7 Colorful Accent 1" w:uiPriority="52"/>
+    <w:lsdException w:name="Grid Table 1 Light Accent 2" w:uiPriority="46"/>
+    <w:lsdException w:name="Grid Table 2 Accent 2" w:uiPriority="47"/>
+    <w:lsdException w:name="Grid Table 3 Accent 2" w:uiPriority="48"/>
+    <w:lsdException w:name="Grid Table 4 Accent 2" w:uiPriority="49"/>
+    <w:lsdException w:name="Grid Table 5 Dark Accent 2" w:uiPriority="50"/>
+    <w:lsdException w:name="Grid Table 6 Colorful Accent 2" w:uiPriority="51"/>
+    <w:lsdException w:name="Grid Table 7 Colorful Accent 2" w:uiPriority="52"/>
+    <w:lsdException w:name="Grid Table 1 Light Accent 3" w:uiPriority="46"/>
+    <w:lsdException w:name="Grid Table 2 Accent 3" w:uiPriority="47"/>
+    <w:lsdException w:name="Grid Table 3 Accent 3" w:uiPriority="48"/>
+    <w:lsdException w:name="Grid Table 4 Accent 3" w:uiPriority="49"/>
+    <w:lsdException w:name="Grid Table 5 Dark Accent 3" w:uiPriority="50"/>
+    <w:lsdException w:name="Grid Table 6 Colorful Accent 3" w:uiPriority="51"/>
+    <w:lsdException w:name="Grid Table 7 Colorful Accent 3" w:uiPriority="52"/>
+    <w:lsdException w:name="Grid Table 1 Light Accent 4" w:uiPriority="46"/>
+    <w:lsdException w:name="Grid Table 2 Accent 4" w:uiPriority="47"/>
+    <w:lsdException w:name="Grid Table 3 Accent 4" w:uiPriority="48"/>
+    <w:lsdException w:name="Grid Table 4 Accent 4" w:uiPriority="49"/>
+    <w:lsdException w:name="Grid Table 5 Dark Accent 4" w:uiPriority="50"/>
+    <w:lsdException w:name="Grid Table 6 Colorful Accent 4" w:uiPriority="51"/>
+    <w:lsdException w:name="Grid Table 7 Colorful Accent 4" w:uiPriority="52"/>
+    <w:lsdException w:name="Grid Table 1 Light Accent 5" w:uiPriority="46"/>
+    <w:lsdException w:name="Grid Table 2 Accent 5" w:uiPriority="47"/>
+    <w:lsdException w:name="Grid Table 3 Accent 5" w:uiPriority="48"/>
+    <w:lsdException w:name="Grid Table 4 Accent 5" w:uiPriority="49"/>
+    <w:lsdException w:name="Grid Table 5 Dark Accent 5" w:uiPriority="50"/>
+    <w:lsdException w:name="Grid Table 6 Colorful Accent 5" w:uiPriority="51"/>
+    <w:lsdException w:name="Grid Table 7 Colorful Accent 5" w:uiPriority="52"/>
+    <w:lsdException w:name="Grid Table 1 Light Accent 6" w:uiPriority="46"/>
+    <w:lsdException w:name="Grid Table 2 Accent 6" w:uiPriority="47"/>
+    <w:lsdException w:name="Grid Table 3 Accent 6" w:uiPriority="48"/>
+    <w:lsdException w:name="Grid Table 4 Accent 6" w:uiPriority="49"/>
+    <w:lsdException w:name="Grid Table 5 Dark Accent 6" w:uiPriority="50"/>
+    <w:lsdException w:name="Grid Table 6 Colorful Accent 6" w:uiPriority="51"/>
+    <w:lsdException w:name="Grid Table 7 Colorful Accent 6" w:uiPriority="52"/>
+    <w:lsdException w:name="List Table 1 Light" w:uiPriority="46"/>
+    <w:lsdException w:name="List Table 2" w:uiPriority="47"/>
+    <w:lsdException w:name="List Table 3" w:uiPriority="48"/>
+    <w:lsdException w:name="List Table 4" w:uiPriority="49"/>
+    <w:lsdException w:name="List Table 5 Dark" w:uiPriority="50"/>
+    <w:lsdException w:name="List Table 6 Colorful" w:uiPriority="51"/>
+    <w:lsdException w:name="List Table 7 Colorful" w:uiPriority="52"/>
+    <w:lsdException w:name="List Table 1 Light Accent 1" w:uiPriority="46"/>
+    <w:lsdException w:name="List Table 2 Accent 1" w:uiPriority="47"/>
+    <w:lsdException w:name="List Table 3 Accent 1" w:uiPriority="48"/>
+    <w:lsdException w:name="List Table 4 Accent 1" w:uiPriority="49"/>
+    <w:lsdException w:name="List Table 5 Dark Accent 1" w:uiPriority="50"/>
+    <w:lsdException w:name="List Table 6 Colorful Accent 1" w:uiPriority="51"/>
+    <w:lsdException w:name="List Table 7 Colorful Accent 1" w:uiPriority="52"/>
+    <w:lsdException w:name="List Table 1 Light Accent 2" w:uiPriority="46"/>
+    <w:lsdException w:name="List Table 2 Accent 2" w:uiPriority="47"/>
+    <w:lsdException w:name="List Table 3 Accent 2" w:uiPriority="48"/>
+    <w:lsdException w:name="List Table 4 Accent 2" w:uiPriority="49"/>
+    <w:lsdException w:name="List Table 5 Dark Accent 2" w:uiPriority="50"/>
+    <w:lsdException w:name="List Table 6 Colorful Accent 2" w:uiPriority="51"/>
+    <w:lsdException w:name="List Table 7 Colorful Accent 2" w:uiPriority="52"/>
+    <w:lsdException w:name="List Table 1 Light Accent 3" w:uiPriority="46"/>
+    <w:lsdException w:name="List Table 2 Accent 3" w:uiPriority="47"/>
+    <w:lsdException w:name="List Table 3 Accent 3" w:uiPriority="48"/>
+    <w:lsdException w:name="List Table 4 Accent 3" w:uiPriority="49"/>
+    <w:lsdException w:name="List Table 5 Dark Accent 3" w:uiPriority="50"/>
+    <w:lsdException w:name="List Table 6 Colorful Accent 3" w:uiPriority="51"/>
+    <w:lsdException w:name="List Table 7 Colorful Accent 3" w:uiPriority="52"/>
+    <w:lsdException w:name="List Table 1 Light Accent 4" w:uiPriority="46"/>
+    <w:lsdException w:name="List Table 2 Accent 4" w:uiPriority="47"/>
+    <w:lsdException w:name="List Table 3 Accent 4" w:uiPriority="48"/>
+    <w:lsdException w:name="List Table 4 Accent 4" w:uiPriority="49"/>
+    <w:lsdException w:name="List Table 5 Dark Accent 4" w:uiPriority="50"/>
+    <w:lsdException w:name="List Table 6 Colorful Accent 4" w:uiPriority="51"/>
+    <w:lsdException w:name="List Table 7 Colorful Accent 4" w:uiPriority="52"/>
+    <w:lsdException w:name="List Table 1 Light Accent 5" w:uiPriority="46"/>
+    <w:lsdException w:name="List Table 2 Accent 5" w:uiPriority="47"/>
+    <w:lsdException w:name="List Table 3 Accent 5" w:uiPriority="48"/>
+    <w:lsdException w:name="List Table 4 Accent 5" w:uiPriority="49"/>
+    <w:lsdException w:name="List Table 5 Dark Accent 5" w:uiPriority="50"/>
+    <w:lsdException w:name="List Table 6 Colorful Accent 5" w:uiPriority="51"/>
+    <w:lsdException w:name="List Table 7 Colorful Accent 5" w:uiPriority="52"/>
+    <w:lsdException w:name="List Table 1 Light Accent 6" w:uiPriority="46"/>
+    <w:lsdException w:name="List Table 2 Accent 6" w:uiPriority="47"/>
+    <w:lsdException w:name="List Table 3 Accent 6" w:uiPriority="48"/>
+    <w:lsdException w:name="List Table 4 Accent 6" w:uiPriority="49"/>
+    <w:lsdException w:name="List Table 5 Dark Accent 6" w:uiPriority="50"/>
+    <w:lsdException w:name="List Table 6 Colorful Accent 6" w:uiPriority="51"/>
+    <w:lsdException w:name="List Table 7 Colorful Accent 6" w:uiPriority="52"/>
   </w:latentStyles>
   <w:style w:type="paragraph" w:default="1" w:styleId="Normalny">
     <w:name w:val="Normal"/>
@@ -1862,7 +2115,6 @@
     <w:uiPriority w:val="99"/>
     <w:semiHidden/>
     <w:unhideWhenUsed/>
-    <w:qFormat/>
     <w:tblPr>
       <w:tblInd w:w="0" w:type="dxa"/>
       <w:tblCellMar>
@@ -2188,7 +2440,7 @@
   <a:extraClrSchemeLst/>
   <a:extLst>
     <a:ext uri="{05A4C25C-085E-4340-85A3-A5531E510DB2}">
-      <thm15:themeFamily xmlns="" xmlns:thm15="http://schemas.microsoft.com/office/thememl/2012/main" name="Office Theme" id="{62F939B6-93AF-4DB8-9C6B-D6C7DFDC589F}" vid="{4A3C46E8-61CC-4603-A589-7422A47A8E4A}"/>
+      <thm15:themeFamily xmlns:thm15="http://schemas.microsoft.com/office/thememl/2012/main" name="Office Theme" id="{62F939B6-93AF-4DB8-9C6B-D6C7DFDC589F}" vid="{4A3C46E8-61CC-4603-A589-7422A47A8E4A}"/>
     </a:ext>
   </a:extLst>
 </a:theme>
@@ -2199,7 +2451,7 @@
 </file>
 
 <file path=customXml/itemProps1.xml><?xml version="1.0" encoding="utf-8"?>
-<ds:datastoreItem xmlns:ds="http://schemas.openxmlformats.org/officeDocument/2006/customXml" ds:itemID="{C4684B28-B7AA-43A6-B8EB-A4A43844137C}">
+<ds:datastoreItem xmlns:ds="http://schemas.openxmlformats.org/officeDocument/2006/customXml" ds:itemID="{78205C6C-5AF8-440A-A66B-156018236B94}">
   <ds:schemaRefs>
     <ds:schemaRef ds:uri="http://schemas.openxmlformats.org/officeDocument/2006/bibliography"/>
   </ds:schemaRefs>

</xml_diff>

<commit_message>
Dodano 1 wykres + wnioski
</commit_message>
<xml_diff>
--- a/Wzmacniacze-sprawozdanie.docx
+++ b/Wzmacniacze-sprawozdanie.docx
@@ -1,6 +1,6 @@
 
 <file path=word/document.xml><?xml version="1.0" encoding="utf-8"?>
-<w:document xmlns:wpc="http://schemas.microsoft.com/office/word/2010/wordprocessingCanvas" xmlns:mc="http://schemas.openxmlformats.org/markup-compatibility/2006" xmlns:o="urn:schemas-microsoft-com:office:office" xmlns:r="http://schemas.openxmlformats.org/officeDocument/2006/relationships" xmlns:m="http://schemas.openxmlformats.org/officeDocument/2006/math" xmlns:v="urn:schemas-microsoft-com:vml" xmlns:wp14="http://schemas.microsoft.com/office/word/2010/wordprocessingDrawing" xmlns:wp="http://schemas.openxmlformats.org/drawingml/2006/wordprocessingDrawing" xmlns:w10="urn:schemas-microsoft-com:office:word" xmlns:w="http://schemas.openxmlformats.org/wordprocessingml/2006/main" xmlns:w14="http://schemas.microsoft.com/office/word/2010/wordml" xmlns:w15="http://schemas.microsoft.com/office/word/2012/wordml" xmlns:wpg="http://schemas.microsoft.com/office/word/2010/wordprocessingGroup" xmlns:wpi="http://schemas.microsoft.com/office/word/2010/wordprocessingInk" xmlns:wne="http://schemas.microsoft.com/office/word/2006/wordml" xmlns:wps="http://schemas.microsoft.com/office/word/2010/wordprocessingShape" mc:Ignorable="w14 w15 wp14">
+<w:document xmlns:ve="http://schemas.openxmlformats.org/markup-compatibility/2006" xmlns:o="urn:schemas-microsoft-com:office:office" xmlns:r="http://schemas.openxmlformats.org/officeDocument/2006/relationships" xmlns:m="http://schemas.openxmlformats.org/officeDocument/2006/math" xmlns:v="urn:schemas-microsoft-com:vml" xmlns:wp="http://schemas.openxmlformats.org/drawingml/2006/wordprocessingDrawing" xmlns:w10="urn:schemas-microsoft-com:office:word" xmlns:w="http://schemas.openxmlformats.org/wordprocessingml/2006/main" xmlns:wne="http://schemas.microsoft.com/office/word/2006/wordml">
   <w:body>
     <w:p>
       <w:pPr>
@@ -717,7 +717,7 @@
         <w:rPr>
           <w:rFonts w:eastAsiaTheme="minorEastAsia"/>
           <w:noProof/>
-          <w:lang w:eastAsia="pl-PL"/>
+          <w:lang w:val="en-US"/>
         </w:rPr>
         <w:drawing>
           <wp:inline distT="0" distB="0" distL="0" distR="0">
@@ -807,7 +807,7 @@
       <w:r>
         <w:rPr>
           <w:noProof/>
-          <w:lang w:eastAsia="pl-PL"/>
+          <w:lang w:val="en-US"/>
         </w:rPr>
         <w:lastRenderedPageBreak/>
         <w:drawing>
@@ -889,86 +889,57 @@
           <w:u w:val="single"/>
         </w:rPr>
       </w:pPr>
-    </w:p>
-    <w:p>
-      <w:pPr>
-        <w:jc w:val="center"/>
+      <w:r>
         <w:rPr>
-          <w:b/>
-          <w:sz w:val="40"/>
-          <w:u w:val="single"/>
+          <w:noProof/>
+          <w:lang w:val="en-US"/>
         </w:rPr>
-      </w:pPr>
-    </w:p>
-    <w:p>
-      <w:pPr>
-        <w:jc w:val="center"/>
-        <w:rPr>
-          <w:b/>
-          <w:sz w:val="40"/>
-          <w:u w:val="single"/>
-        </w:rPr>
-      </w:pPr>
-    </w:p>
-    <w:p>
-      <w:pPr>
-        <w:jc w:val="center"/>
-        <w:rPr>
-          <w:b/>
-          <w:sz w:val="40"/>
-          <w:u w:val="single"/>
-        </w:rPr>
-      </w:pPr>
-    </w:p>
-    <w:p>
-      <w:pPr>
-        <w:jc w:val="center"/>
-        <w:rPr>
-          <w:b/>
-          <w:sz w:val="40"/>
-          <w:u w:val="single"/>
-        </w:rPr>
-      </w:pPr>
-    </w:p>
-    <w:p>
-      <w:pPr>
-        <w:jc w:val="center"/>
-        <w:rPr>
-          <w:b/>
-          <w:sz w:val="40"/>
-          <w:u w:val="single"/>
-        </w:rPr>
-      </w:pPr>
-    </w:p>
-    <w:p>
-      <w:pPr>
-        <w:jc w:val="center"/>
-        <w:rPr>
-          <w:b/>
-          <w:sz w:val="40"/>
-          <w:u w:val="single"/>
-        </w:rPr>
-      </w:pPr>
-    </w:p>
-    <w:p>
-      <w:pPr>
-        <w:jc w:val="center"/>
-        <w:rPr>
-          <w:b/>
-          <w:sz w:val="40"/>
-          <w:u w:val="single"/>
-        </w:rPr>
-      </w:pPr>
-    </w:p>
-    <w:p>
-      <w:pPr>
-        <w:jc w:val="center"/>
-        <w:rPr>
-          <w:b/>
-          <w:sz w:val="40"/>
-          <w:u w:val="single"/>
-        </w:rPr>
-      </w:pPr>
+        <w:drawing>
+          <wp:inline distT="0" distB="0" distL="0" distR="0">
+            <wp:extent cx="5731510" cy="3902305"/>
+            <wp:effectExtent l="19050" t="0" r="2540" b="0"/>
+            <wp:docPr id="4" name="Obraz 4" descr="http://puu.sh/gMfmh/e2c91fa06c.png"/>
+            <wp:cNvGraphicFramePr>
+              <a:graphicFrameLocks xmlns:a="http://schemas.openxmlformats.org/drawingml/2006/main" noChangeAspect="1"/>
+            </wp:cNvGraphicFramePr>
+            <a:graphic xmlns:a="http://schemas.openxmlformats.org/drawingml/2006/main">
+              <a:graphicData uri="http://schemas.openxmlformats.org/drawingml/2006/picture">
+                <pic:pic xmlns:pic="http://schemas.openxmlformats.org/drawingml/2006/picture">
+                  <pic:nvPicPr>
+                    <pic:cNvPr id="0" name="Picture 4" descr="http://puu.sh/gMfmh/e2c91fa06c.png"/>
+                    <pic:cNvPicPr>
+                      <a:picLocks noChangeAspect="1" noChangeArrowheads="1"/>
+                    </pic:cNvPicPr>
+                  </pic:nvPicPr>
+                  <pic:blipFill>
+                    <a:blip r:embed="rId8"/>
+                    <a:srcRect/>
+                    <a:stretch>
+                      <a:fillRect/>
+                    </a:stretch>
+                  </pic:blipFill>
+                  <pic:spPr bwMode="auto">
+                    <a:xfrm>
+                      <a:off x="0" y="0"/>
+                      <a:ext cx="5731510" cy="3902305"/>
+                    </a:xfrm>
+                    <a:prstGeom prst="rect">
+                      <a:avLst/>
+                    </a:prstGeom>
+                    <a:noFill/>
+                    <a:ln w="9525">
+                      <a:noFill/>
+                      <a:miter lim="800000"/>
+                      <a:headEnd/>
+                      <a:tailEnd/>
+                    </a:ln>
+                  </pic:spPr>
+                </pic:pic>
+              </a:graphicData>
+            </a:graphic>
+          </wp:inline>
+        </w:drawing>
+      </w:r>
     </w:p>
     <w:p>
       <w:pPr>
@@ -1042,7 +1013,7 @@
           <w:noProof/>
           <w:color w:val="000000"/>
           <w:shd w:val="clear" w:color="auto" w:fill="FFFFFF"/>
-          <w:lang w:eastAsia="pl-PL"/>
+          <w:lang w:val="en-US"/>
         </w:rPr>
         <w:drawing>
           <wp:inline distT="0" distB="0" distL="0" distR="0">
@@ -1062,7 +1033,7 @@
                     </pic:cNvPicPr>
                   </pic:nvPicPr>
                   <pic:blipFill>
-                    <a:blip r:embed="rId8"/>
+                    <a:blip r:embed="rId9"/>
                     <a:srcRect/>
                     <a:stretch>
                       <a:fillRect/>
@@ -1151,7 +1122,7 @@
       <w:r>
         <w:rPr>
           <w:noProof/>
-          <w:lang w:eastAsia="pl-PL"/>
+          <w:lang w:val="en-US"/>
         </w:rPr>
         <w:drawing>
           <wp:inline distT="0" distB="0" distL="0" distR="0">
@@ -1171,7 +1142,7 @@
                     </pic:cNvPicPr>
                   </pic:nvPicPr>
                   <pic:blipFill>
-                    <a:blip r:embed="rId9"/>
+                    <a:blip r:embed="rId10"/>
                     <a:srcRect/>
                     <a:stretch>
                       <a:fillRect/>
@@ -1241,7 +1212,7 @@
           <w:left w:w="70" w:type="dxa"/>
           <w:right w:w="70" w:type="dxa"/>
         </w:tblCellMar>
-        <w:tblLook w:val="04A0" w:firstRow="1" w:lastRow="0" w:firstColumn="1" w:lastColumn="0" w:noHBand="0" w:noVBand="1"/>
+        <w:tblLook w:val="04A0"/>
       </w:tblPr>
       <w:tblGrid>
         <w:gridCol w:w="1120"/>
@@ -1294,10 +1265,27 @@
                 <w:szCs w:val="24"/>
                 <w:lang w:eastAsia="pl-PL"/>
               </w:rPr>
-              <w:t xml:space="preserve">f [ </w:t>
-            </w:r>
-            <w:proofErr w:type="spellStart"/>
-            <w:r>
+              <w:t>f [ Hz ]</w:t>
+            </w:r>
+          </w:p>
+        </w:tc>
+        <w:tc>
+          <w:tcPr>
+            <w:tcW w:w="1357" w:type="dxa"/>
+            <w:tcBorders>
+              <w:top w:val="single" w:sz="4" w:space="0" w:color="auto"/>
+              <w:left w:val="nil"/>
+              <w:bottom w:val="single" w:sz="4" w:space="0" w:color="auto"/>
+              <w:right w:val="single" w:sz="4" w:space="0" w:color="auto"/>
+            </w:tcBorders>
+            <w:shd w:val="clear" w:color="auto" w:fill="auto"/>
+            <w:noWrap/>
+            <w:vAlign w:val="bottom"/>
+            <w:hideMark/>
+          </w:tcPr>
+          <w:p>
+            <w:pPr>
+              <w:spacing w:after="0" w:line="240" w:lineRule="auto"/>
               <w:rPr>
                 <w:rFonts w:ascii="Calibri" w:eastAsia="Times New Roman" w:hAnsi="Calibri" w:cs="Times New Roman"/>
                 <w:b/>
@@ -1307,9 +1295,7 @@
                 <w:szCs w:val="24"/>
                 <w:lang w:eastAsia="pl-PL"/>
               </w:rPr>
-              <w:t>Hz</w:t>
-            </w:r>
-            <w:proofErr w:type="spellEnd"/>
+            </w:pPr>
             <w:r>
               <w:rPr>
                 <w:rFonts w:ascii="Calibri" w:eastAsia="Times New Roman" w:hAnsi="Calibri" w:cs="Times New Roman"/>
@@ -1320,13 +1306,13 @@
                 <w:szCs w:val="24"/>
                 <w:lang w:eastAsia="pl-PL"/>
               </w:rPr>
-              <w:t xml:space="preserve"> ]</w:t>
-            </w:r>
-          </w:p>
-        </w:tc>
-        <w:tc>
-          <w:tcPr>
-            <w:tcW w:w="1357" w:type="dxa"/>
+              <w:t>Vwe p-p [V]</w:t>
+            </w:r>
+          </w:p>
+        </w:tc>
+        <w:tc>
+          <w:tcPr>
+            <w:tcW w:w="1366" w:type="dxa"/>
             <w:tcBorders>
               <w:top w:val="single" w:sz="4" w:space="0" w:color="auto"/>
               <w:left w:val="nil"/>
@@ -1351,7 +1337,6 @@
                 <w:lang w:eastAsia="pl-PL"/>
               </w:rPr>
             </w:pPr>
-            <w:proofErr w:type="spellStart"/>
             <w:r>
               <w:rPr>
                 <w:rFonts w:ascii="Calibri" w:eastAsia="Times New Roman" w:hAnsi="Calibri" w:cs="Times New Roman"/>
@@ -1362,10 +1347,27 @@
                 <w:szCs w:val="24"/>
                 <w:lang w:eastAsia="pl-PL"/>
               </w:rPr>
-              <w:t>Vwe</w:t>
-            </w:r>
-            <w:proofErr w:type="spellEnd"/>
-            <w:r>
+              <w:t>Vwy p-p [V]</w:t>
+            </w:r>
+          </w:p>
+        </w:tc>
+        <w:tc>
+          <w:tcPr>
+            <w:tcW w:w="2019" w:type="dxa"/>
+            <w:tcBorders>
+              <w:top w:val="single" w:sz="4" w:space="0" w:color="auto"/>
+              <w:left w:val="nil"/>
+              <w:bottom w:val="single" w:sz="4" w:space="0" w:color="auto"/>
+              <w:right w:val="single" w:sz="4" w:space="0" w:color="auto"/>
+            </w:tcBorders>
+            <w:shd w:val="clear" w:color="auto" w:fill="auto"/>
+            <w:noWrap/>
+            <w:vAlign w:val="bottom"/>
+            <w:hideMark/>
+          </w:tcPr>
+          <w:p>
+            <w:pPr>
+              <w:spacing w:after="0" w:line="240" w:lineRule="auto"/>
               <w:rPr>
                 <w:rFonts w:ascii="Calibri" w:eastAsia="Times New Roman" w:hAnsi="Calibri" w:cs="Times New Roman"/>
                 <w:b/>
@@ -1375,27 +1377,8 @@
                 <w:szCs w:val="24"/>
                 <w:lang w:eastAsia="pl-PL"/>
               </w:rPr>
-              <w:t xml:space="preserve"> p-p [V]</w:t>
-            </w:r>
-          </w:p>
-        </w:tc>
-        <w:tc>
-          <w:tcPr>
-            <w:tcW w:w="1366" w:type="dxa"/>
-            <w:tcBorders>
-              <w:top w:val="single" w:sz="4" w:space="0" w:color="auto"/>
-              <w:left w:val="nil"/>
-              <w:bottom w:val="single" w:sz="4" w:space="0" w:color="auto"/>
-              <w:right w:val="single" w:sz="4" w:space="0" w:color="auto"/>
-            </w:tcBorders>
-            <w:shd w:val="clear" w:color="auto" w:fill="auto"/>
-            <w:noWrap/>
-            <w:vAlign w:val="bottom"/>
-            <w:hideMark/>
-          </w:tcPr>
-          <w:p>
-            <w:pPr>
-              <w:spacing w:after="0" w:line="240" w:lineRule="auto"/>
+            </w:pPr>
+            <w:r>
               <w:rPr>
                 <w:rFonts w:ascii="Calibri" w:eastAsia="Times New Roman" w:hAnsi="Calibri" w:cs="Times New Roman"/>
                 <w:b/>
@@ -1405,173 +1388,45 @@
                 <w:szCs w:val="24"/>
                 <w:lang w:eastAsia="pl-PL"/>
               </w:rPr>
-            </w:pPr>
-            <w:proofErr w:type="spellStart"/>
-            <w:r>
+              <w:t>Vwy p-p / Vwe p-p</w:t>
+            </w:r>
+          </w:p>
+        </w:tc>
+        <w:tc>
+          <w:tcPr>
+            <w:tcW w:w="976" w:type="dxa"/>
+            <w:tcBorders>
+              <w:top w:val="single" w:sz="4" w:space="0" w:color="auto"/>
+              <w:left w:val="nil"/>
+              <w:bottom w:val="single" w:sz="4" w:space="0" w:color="auto"/>
+              <w:right w:val="single" w:sz="4" w:space="0" w:color="auto"/>
+            </w:tcBorders>
+            <w:shd w:val="clear" w:color="auto" w:fill="auto"/>
+            <w:noWrap/>
+            <w:vAlign w:val="bottom"/>
+            <w:hideMark/>
+          </w:tcPr>
+          <w:p>
+            <w:pPr>
+              <w:spacing w:after="0" w:line="240" w:lineRule="auto"/>
+              <w:jc w:val="center"/>
               <w:rPr>
                 <w:rFonts w:ascii="Calibri" w:eastAsia="Times New Roman" w:hAnsi="Calibri" w:cs="Times New Roman"/>
                 <w:b/>
                 <w:bCs/>
                 <w:color w:val="000000"/>
-                <w:sz w:val="24"/>
-                <w:szCs w:val="24"/>
-                <w:lang w:eastAsia="pl-PL"/>
-              </w:rPr>
-              <w:t>Vwy</w:t>
-            </w:r>
-            <w:proofErr w:type="spellEnd"/>
+                <w:lang w:eastAsia="pl-PL"/>
+              </w:rPr>
+            </w:pPr>
             <w:r>
               <w:rPr>
                 <w:rFonts w:ascii="Calibri" w:eastAsia="Times New Roman" w:hAnsi="Calibri" w:cs="Times New Roman"/>
                 <w:b/>
                 <w:bCs/>
                 <w:color w:val="000000"/>
-                <w:sz w:val="24"/>
-                <w:szCs w:val="24"/>
-                <w:lang w:eastAsia="pl-PL"/>
-              </w:rPr>
-              <w:t xml:space="preserve"> p-p [V]</w:t>
-            </w:r>
-          </w:p>
-        </w:tc>
-        <w:tc>
-          <w:tcPr>
-            <w:tcW w:w="2019" w:type="dxa"/>
-            <w:tcBorders>
-              <w:top w:val="single" w:sz="4" w:space="0" w:color="auto"/>
-              <w:left w:val="nil"/>
-              <w:bottom w:val="single" w:sz="4" w:space="0" w:color="auto"/>
-              <w:right w:val="single" w:sz="4" w:space="0" w:color="auto"/>
-            </w:tcBorders>
-            <w:shd w:val="clear" w:color="auto" w:fill="auto"/>
-            <w:noWrap/>
-            <w:vAlign w:val="bottom"/>
-            <w:hideMark/>
-          </w:tcPr>
-          <w:p>
-            <w:pPr>
-              <w:spacing w:after="0" w:line="240" w:lineRule="auto"/>
-              <w:rPr>
-                <w:rFonts w:ascii="Calibri" w:eastAsia="Times New Roman" w:hAnsi="Calibri" w:cs="Times New Roman"/>
-                <w:b/>
-                <w:bCs/>
-                <w:color w:val="000000"/>
-                <w:sz w:val="24"/>
-                <w:szCs w:val="24"/>
-                <w:lang w:eastAsia="pl-PL"/>
-              </w:rPr>
-            </w:pPr>
-            <w:proofErr w:type="spellStart"/>
-            <w:r>
-              <w:rPr>
-                <w:rFonts w:ascii="Calibri" w:eastAsia="Times New Roman" w:hAnsi="Calibri" w:cs="Times New Roman"/>
-                <w:b/>
-                <w:bCs/>
-                <w:color w:val="000000"/>
-                <w:sz w:val="24"/>
-                <w:szCs w:val="24"/>
-                <w:lang w:eastAsia="pl-PL"/>
-              </w:rPr>
-              <w:t>Vwy</w:t>
-            </w:r>
-            <w:proofErr w:type="spellEnd"/>
-            <w:r>
-              <w:rPr>
-                <w:rFonts w:ascii="Calibri" w:eastAsia="Times New Roman" w:hAnsi="Calibri" w:cs="Times New Roman"/>
-                <w:b/>
-                <w:bCs/>
-                <w:color w:val="000000"/>
-                <w:sz w:val="24"/>
-                <w:szCs w:val="24"/>
-                <w:lang w:eastAsia="pl-PL"/>
-              </w:rPr>
-              <w:t xml:space="preserve"> p-p / </w:t>
-            </w:r>
-            <w:proofErr w:type="spellStart"/>
-            <w:r>
-              <w:rPr>
-                <w:rFonts w:ascii="Calibri" w:eastAsia="Times New Roman" w:hAnsi="Calibri" w:cs="Times New Roman"/>
-                <w:b/>
-                <w:bCs/>
-                <w:color w:val="000000"/>
-                <w:sz w:val="24"/>
-                <w:szCs w:val="24"/>
-                <w:lang w:eastAsia="pl-PL"/>
-              </w:rPr>
-              <w:t>Vwe</w:t>
-            </w:r>
-            <w:proofErr w:type="spellEnd"/>
-            <w:r>
-              <w:rPr>
-                <w:rFonts w:ascii="Calibri" w:eastAsia="Times New Roman" w:hAnsi="Calibri" w:cs="Times New Roman"/>
-                <w:b/>
-                <w:bCs/>
-                <w:color w:val="000000"/>
-                <w:sz w:val="24"/>
-                <w:szCs w:val="24"/>
-                <w:lang w:eastAsia="pl-PL"/>
-              </w:rPr>
-              <w:t xml:space="preserve"> p-p</w:t>
-            </w:r>
-          </w:p>
-        </w:tc>
-        <w:tc>
-          <w:tcPr>
-            <w:tcW w:w="976" w:type="dxa"/>
-            <w:tcBorders>
-              <w:top w:val="single" w:sz="4" w:space="0" w:color="auto"/>
-              <w:left w:val="nil"/>
-              <w:bottom w:val="single" w:sz="4" w:space="0" w:color="auto"/>
-              <w:right w:val="single" w:sz="4" w:space="0" w:color="auto"/>
-            </w:tcBorders>
-            <w:shd w:val="clear" w:color="auto" w:fill="auto"/>
-            <w:noWrap/>
-            <w:vAlign w:val="bottom"/>
-            <w:hideMark/>
-          </w:tcPr>
-          <w:p>
-            <w:pPr>
-              <w:spacing w:after="0" w:line="240" w:lineRule="auto"/>
-              <w:jc w:val="center"/>
-              <w:rPr>
-                <w:rFonts w:ascii="Calibri" w:eastAsia="Times New Roman" w:hAnsi="Calibri" w:cs="Times New Roman"/>
-                <w:b/>
-                <w:bCs/>
-                <w:color w:val="000000"/>
-                <w:lang w:eastAsia="pl-PL"/>
-              </w:rPr>
-            </w:pPr>
-            <w:r>
-              <w:rPr>
-                <w:rFonts w:ascii="Calibri" w:eastAsia="Times New Roman" w:hAnsi="Calibri" w:cs="Times New Roman"/>
-                <w:b/>
-                <w:bCs/>
-                <w:color w:val="000000"/>
-                <w:lang w:eastAsia="pl-PL"/>
-              </w:rPr>
-              <w:t>t[</w:t>
-            </w:r>
-            <w:proofErr w:type="spellStart"/>
-            <w:r>
-              <w:rPr>
-                <w:rFonts w:ascii="Calibri" w:eastAsia="Times New Roman" w:hAnsi="Calibri" w:cs="Times New Roman"/>
-                <w:b/>
-                <w:bCs/>
-                <w:color w:val="000000"/>
-                <w:lang w:eastAsia="pl-PL"/>
-              </w:rPr>
-              <w:t>us</w:t>
-            </w:r>
-            <w:proofErr w:type="spellEnd"/>
-            <w:r>
-              <w:rPr>
-                <w:rFonts w:ascii="Calibri" w:eastAsia="Times New Roman" w:hAnsi="Calibri" w:cs="Times New Roman"/>
-                <w:b/>
-                <w:bCs/>
-                <w:color w:val="000000"/>
-                <w:lang w:eastAsia="pl-PL"/>
-              </w:rPr>
-              <w:t>]</w:t>
+                <w:lang w:eastAsia="pl-PL"/>
+              </w:rPr>
+              <w:t>t[us]</w:t>
             </w:r>
           </w:p>
         </w:tc>
@@ -5439,8 +5294,6 @@
           <w:sz w:val="24"/>
         </w:rPr>
       </w:pPr>
-      <w:bookmarkStart w:id="0" w:name="_GoBack"/>
-      <w:bookmarkEnd w:id="0"/>
     </w:p>
     <w:p>
       <w:pPr>
@@ -5463,70 +5316,13 @@
       <w:r>
         <w:rPr>
           <w:noProof/>
-          <w:lang w:eastAsia="pl-PL"/>
+          <w:lang w:val="en-US"/>
         </w:rPr>
         <w:drawing>
-          <wp:inline distT="0" distB="0" distL="0" distR="0" wp14:anchorId="30283270" wp14:editId="227ECA57">
+          <wp:inline distT="0" distB="0" distL="0" distR="0">
             <wp:extent cx="5219700" cy="2762250"/>
             <wp:effectExtent l="0" t="0" r="0" b="0"/>
             <wp:docPr id="1" name="Wykres 1"/>
-            <wp:cNvGraphicFramePr/>
-            <a:graphic xmlns:a="http://schemas.openxmlformats.org/drawingml/2006/main">
-              <a:graphicData uri="http://schemas.openxmlformats.org/drawingml/2006/chart">
-                <c:chart xmlns:c="http://schemas.openxmlformats.org/drawingml/2006/chart" xmlns:r="http://schemas.openxmlformats.org/officeDocument/2006/relationships" r:id="rId10"/>
-              </a:graphicData>
-            </a:graphic>
-          </wp:inline>
-        </w:drawing>
-      </w:r>
-    </w:p>
-    <w:p>
-      <w:pPr>
-        <w:pStyle w:val="Akapitzlist"/>
-        <w:ind w:left="0"/>
-        <w:rPr>
-          <w:sz w:val="24"/>
-        </w:rPr>
-      </w:pPr>
-    </w:p>
-    <w:p>
-      <w:pPr>
-        <w:pStyle w:val="Akapitzlist"/>
-        <w:ind w:left="0"/>
-        <w:rPr>
-          <w:sz w:val="24"/>
-        </w:rPr>
-      </w:pPr>
-    </w:p>
-    <w:p>
-      <w:pPr>
-        <w:pStyle w:val="Akapitzlist"/>
-        <w:ind w:left="0"/>
-        <w:rPr>
-          <w:sz w:val="24"/>
-        </w:rPr>
-      </w:pPr>
-    </w:p>
-    <w:p>
-      <w:pPr>
-        <w:pStyle w:val="Akapitzlist"/>
-        <w:ind w:left="0"/>
-        <w:jc w:val="center"/>
-        <w:rPr>
-          <w:sz w:val="24"/>
-        </w:rPr>
-      </w:pPr>
-      <w:r>
-        <w:rPr>
-          <w:noProof/>
-          <w:lang w:eastAsia="pl-PL"/>
-        </w:rPr>
-        <w:lastRenderedPageBreak/>
-        <w:drawing>
-          <wp:inline distT="0" distB="0" distL="0" distR="0" wp14:anchorId="0229CB44" wp14:editId="5D393E5E">
-            <wp:extent cx="5238751" cy="2819400"/>
-            <wp:effectExtent l="0" t="0" r="0" b="0"/>
-            <wp:docPr id="2" name="Wykres 2"/>
             <wp:cNvGraphicFramePr/>
             <a:graphic xmlns:a="http://schemas.openxmlformats.org/drawingml/2006/main">
               <a:graphicData uri="http://schemas.openxmlformats.org/drawingml/2006/chart">
@@ -5539,6 +5335,73 @@
     </w:p>
     <w:p>
       <w:pPr>
+        <w:pStyle w:val="Akapitzlist"/>
+        <w:ind w:left="0"/>
+        <w:rPr>
+          <w:sz w:val="24"/>
+        </w:rPr>
+      </w:pPr>
+    </w:p>
+    <w:p>
+      <w:pPr>
+        <w:pStyle w:val="Akapitzlist"/>
+        <w:ind w:left="0"/>
+        <w:rPr>
+          <w:sz w:val="24"/>
+        </w:rPr>
+      </w:pPr>
+    </w:p>
+    <w:p>
+      <w:pPr>
+        <w:pStyle w:val="Akapitzlist"/>
+        <w:ind w:left="0"/>
+        <w:rPr>
+          <w:sz w:val="24"/>
+        </w:rPr>
+      </w:pPr>
+    </w:p>
+    <w:p>
+      <w:pPr>
+        <w:pStyle w:val="Akapitzlist"/>
+        <w:ind w:left="0"/>
+        <w:jc w:val="center"/>
+        <w:rPr>
+          <w:sz w:val="24"/>
+        </w:rPr>
+      </w:pPr>
+      <w:r>
+        <w:rPr>
+          <w:noProof/>
+          <w:lang w:val="en-US"/>
+        </w:rPr>
+        <w:lastRenderedPageBreak/>
+        <w:drawing>
+          <wp:inline distT="0" distB="0" distL="0" distR="0">
+            <wp:extent cx="5238751" cy="2819400"/>
+            <wp:effectExtent l="0" t="0" r="0" b="0"/>
+            <wp:docPr id="2" name="Wykres 2"/>
+            <wp:cNvGraphicFramePr/>
+            <a:graphic xmlns:a="http://schemas.openxmlformats.org/drawingml/2006/main">
+              <a:graphicData uri="http://schemas.openxmlformats.org/drawingml/2006/chart">
+                <c:chart xmlns:c="http://schemas.openxmlformats.org/drawingml/2006/chart" xmlns:r="http://schemas.openxmlformats.org/officeDocument/2006/relationships" r:id="rId12"/>
+              </a:graphicData>
+            </a:graphic>
+          </wp:inline>
+        </w:drawing>
+      </w:r>
+    </w:p>
+    <w:p>
+      <w:pPr>
+        <w:jc w:val="center"/>
+        <w:rPr>
+          <w:b/>
+          <w:sz w:val="40"/>
+          <w:u w:val="single"/>
+        </w:rPr>
+      </w:pPr>
+    </w:p>
+    <w:p>
+      <w:pPr>
         <w:jc w:val="center"/>
         <w:rPr>
           <w:b/>
@@ -5566,14 +5429,12 @@
           <w:sz w:val="24"/>
         </w:rPr>
       </w:pPr>
-      <w:proofErr w:type="spellStart"/>
       <w:r>
         <w:rPr>
           <w:sz w:val="24"/>
         </w:rPr>
-        <w:t>Df</w:t>
+        <w:t>Zgodnie z rysunkiem 3 możemy wnioskować , iż charakterystyki czasowe są zgodne z oczekiwaniami – układ różniczkuje poprawnie, sygnał wyjściowy jest odwrócony z uwagi na ujemne sprzężenie zwrotne.</w:t>
       </w:r>
-      <w:proofErr w:type="spellEnd"/>
     </w:p>
     <w:p>
       <w:pPr>
@@ -5586,14 +5447,64 @@
           <w:sz w:val="24"/>
         </w:rPr>
       </w:pPr>
-      <w:proofErr w:type="spellStart"/>
       <w:r>
         <w:rPr>
           <w:sz w:val="24"/>
         </w:rPr>
-        <w:t>Fd</w:t>
+        <w:t xml:space="preserve">Rysunek 4 pokazuje nam do jakiej częstotliwości układ pracuje poprawnie. Częstotliowść graniczna </w:t>
       </w:r>
-      <w:proofErr w:type="spellEnd"/>
+      <m:oMath>
+        <m:sSub>
+          <m:sSubPr>
+            <m:ctrlPr>
+              <w:rPr>
+                <w:rFonts w:ascii="Cambria Math" w:hAnsi="Cambria Math"/>
+                <w:i/>
+                <w:sz w:val="24"/>
+              </w:rPr>
+            </m:ctrlPr>
+          </m:sSubPr>
+          <m:e>
+            <m:r>
+              <w:rPr>
+                <w:rFonts w:ascii="Cambria Math" w:hAnsi="Cambria Math"/>
+                <w:sz w:val="24"/>
+              </w:rPr>
+              <m:t>F</m:t>
+            </m:r>
+          </m:e>
+          <m:sub>
+            <m:r>
+              <w:rPr>
+                <w:rFonts w:ascii="Cambria Math" w:hAnsi="Cambria Math"/>
+                <w:sz w:val="24"/>
+              </w:rPr>
+              <m:t>g</m:t>
+            </m:r>
+          </m:sub>
+        </m:sSub>
+      </m:oMath>
+      <w:r>
+        <w:rPr>
+          <w:rFonts w:eastAsiaTheme="minorEastAsia"/>
+          <w:sz w:val="24"/>
+        </w:rPr>
+        <w:t xml:space="preserve"> wynosi około 5 k</w:t>
+      </w:r>
+      <w:r>
+        <w:rPr>
+          <w:rFonts w:eastAsiaTheme="minorEastAsia"/>
+          <w:sz w:val="24"/>
+        </w:rPr>
+        <w:t>Hz</w:t>
+      </w:r>
+      <w:r>
+        <w:rPr>
+          <w:rFonts w:eastAsiaTheme="minorEastAsia"/>
+          <w:sz w:val="24"/>
+        </w:rPr>
+        <w:t xml:space="preserve"> co potwierdza charakterystyks amplitudowo-częstotliwościowa ( pierwsze oznaki nieliniowości charakterystyki).</w:t>
+      </w:r>
     </w:p>
     <w:p>
       <w:pPr>
@@ -5610,35 +5521,8 @@
         <w:rPr>
           <w:sz w:val="24"/>
         </w:rPr>
-        <w:t>F</w:t>
+        <w:t>Porównując charakterystyki Bodego otrzymane na podstawie symulacji oraz pomiarów możemy zauważyć różnicę w zakresie częstotliwości poprawnego różniczkowania. Dla uzyskanych pomiarów zakres jest wyraźnie krótszy ( dla symulacji do około 10 kHz , a dla pomiarów 2 razy mniej ). Możemy domniemywać , iż jest to związane z niedokładnością wykonanych podzespołów.</w:t>
       </w:r>
-    </w:p>
-    <w:p>
-      <w:pPr>
-        <w:pStyle w:val="Akapitzlist"/>
-        <w:numPr>
-          <w:ilvl w:val="0"/>
-          <w:numId w:val="8"/>
-        </w:numPr>
-        <w:rPr>
-          <w:sz w:val="24"/>
-        </w:rPr>
-      </w:pPr>
-      <w:r>
-        <w:rPr>
-          <w:sz w:val="24"/>
-        </w:rPr>
-        <w:t>F</w:t>
-      </w:r>
-    </w:p>
-    <w:p>
-      <w:pPr>
-        <w:pStyle w:val="Akapitzlist"/>
-        <w:ind w:left="1800"/>
-        <w:rPr>
-          <w:sz w:val="24"/>
-        </w:rPr>
-      </w:pPr>
     </w:p>
     <w:sectPr>
       <w:pgSz w:w="11906" w:h="16838"/>
@@ -5651,7 +5535,7 @@
 </file>
 
 <file path=word/numbering.xml><?xml version="1.0" encoding="utf-8"?>
-<w:numbering xmlns:wpc="http://schemas.microsoft.com/office/word/2010/wordprocessingCanvas" xmlns:mc="http://schemas.openxmlformats.org/markup-compatibility/2006" xmlns:o="urn:schemas-microsoft-com:office:office" xmlns:r="http://schemas.openxmlformats.org/officeDocument/2006/relationships" xmlns:m="http://schemas.openxmlformats.org/officeDocument/2006/math" xmlns:v="urn:schemas-microsoft-com:vml" xmlns:wp14="http://schemas.microsoft.com/office/word/2010/wordprocessingDrawing" xmlns:wp="http://schemas.openxmlformats.org/drawingml/2006/wordprocessingDrawing" xmlns:w10="urn:schemas-microsoft-com:office:word" xmlns:w="http://schemas.openxmlformats.org/wordprocessingml/2006/main" xmlns:w14="http://schemas.microsoft.com/office/word/2010/wordml" xmlns:w15="http://schemas.microsoft.com/office/word/2012/wordml" xmlns:wpg="http://schemas.microsoft.com/office/word/2010/wordprocessingGroup" xmlns:wpi="http://schemas.microsoft.com/office/word/2010/wordprocessingInk" xmlns:wne="http://schemas.microsoft.com/office/word/2006/wordml" xmlns:wps="http://schemas.microsoft.com/office/word/2010/wordprocessingShape" mc:Ignorable="w14 w15 wp14">
+<w:numbering xmlns:ve="http://schemas.openxmlformats.org/markup-compatibility/2006" xmlns:o="urn:schemas-microsoft-com:office:office" xmlns:r="http://schemas.openxmlformats.org/officeDocument/2006/relationships" xmlns:m="http://schemas.openxmlformats.org/officeDocument/2006/math" xmlns:v="urn:schemas-microsoft-com:vml" xmlns:wp="http://schemas.openxmlformats.org/drawingml/2006/wordprocessingDrawing" xmlns:w10="urn:schemas-microsoft-com:office:word" xmlns:w="http://schemas.openxmlformats.org/wordprocessingml/2006/main" xmlns:wne="http://schemas.microsoft.com/office/word/2006/wordml">
   <w:abstractNum w:abstractNumId="0">
     <w:nsid w:val="03DF36D7"/>
     <w:multiLevelType w:val="hybridMultilevel"/>
@@ -6413,7 +6297,7 @@
 </file>
 
 <file path=word/styles.xml><?xml version="1.0" encoding="utf-8"?>
-<w:styles xmlns:mc="http://schemas.openxmlformats.org/markup-compatibility/2006" xmlns:r="http://schemas.openxmlformats.org/officeDocument/2006/relationships" xmlns:w="http://schemas.openxmlformats.org/wordprocessingml/2006/main" xmlns:w14="http://schemas.microsoft.com/office/word/2010/wordml" xmlns:w15="http://schemas.microsoft.com/office/word/2012/wordml" mc:Ignorable="w14 w15">
+<w:styles xmlns:r="http://schemas.openxmlformats.org/officeDocument/2006/relationships" xmlns:w="http://schemas.openxmlformats.org/wordprocessingml/2006/main">
   <w:docDefaults>
     <w:rPrDefault>
       <w:rPr>
@@ -6429,378 +6313,144 @@
       </w:pPr>
     </w:pPrDefault>
   </w:docDefaults>
-  <w:latentStyles w:defLockedState="0" w:defUIPriority="99" w:defSemiHidden="0" w:defUnhideWhenUsed="0" w:defQFormat="0" w:count="371">
-    <w:lsdException w:name="Normal" w:uiPriority="0" w:qFormat="1"/>
-    <w:lsdException w:name="heading 1" w:uiPriority="9" w:qFormat="1"/>
-    <w:lsdException w:name="heading 2" w:semiHidden="1" w:uiPriority="9" w:unhideWhenUsed="1" w:qFormat="1"/>
-    <w:lsdException w:name="heading 3" w:semiHidden="1" w:uiPriority="9" w:unhideWhenUsed="1" w:qFormat="1"/>
-    <w:lsdException w:name="heading 4" w:semiHidden="1" w:uiPriority="9" w:unhideWhenUsed="1" w:qFormat="1"/>
-    <w:lsdException w:name="heading 5" w:semiHidden="1" w:uiPriority="9" w:unhideWhenUsed="1" w:qFormat="1"/>
-    <w:lsdException w:name="heading 6" w:semiHidden="1" w:uiPriority="9" w:unhideWhenUsed="1" w:qFormat="1"/>
-    <w:lsdException w:name="heading 7" w:semiHidden="1" w:uiPriority="9" w:unhideWhenUsed="1" w:qFormat="1"/>
-    <w:lsdException w:name="heading 8" w:semiHidden="1" w:uiPriority="9" w:unhideWhenUsed="1" w:qFormat="1"/>
-    <w:lsdException w:name="heading 9" w:semiHidden="1" w:uiPriority="9" w:unhideWhenUsed="1" w:qFormat="1"/>
-    <w:lsdException w:name="index 1" w:semiHidden="1" w:unhideWhenUsed="1"/>
-    <w:lsdException w:name="index 2" w:semiHidden="1" w:unhideWhenUsed="1"/>
-    <w:lsdException w:name="index 3" w:semiHidden="1" w:unhideWhenUsed="1"/>
-    <w:lsdException w:name="index 4" w:semiHidden="1" w:unhideWhenUsed="1"/>
-    <w:lsdException w:name="index 5" w:semiHidden="1" w:unhideWhenUsed="1"/>
-    <w:lsdException w:name="index 6" w:semiHidden="1" w:unhideWhenUsed="1"/>
-    <w:lsdException w:name="index 7" w:semiHidden="1" w:unhideWhenUsed="1"/>
-    <w:lsdException w:name="index 8" w:semiHidden="1" w:unhideWhenUsed="1"/>
-    <w:lsdException w:name="index 9" w:semiHidden="1" w:unhideWhenUsed="1"/>
-    <w:lsdException w:name="toc 1" w:semiHidden="1" w:uiPriority="39" w:unhideWhenUsed="1"/>
-    <w:lsdException w:name="toc 2" w:semiHidden="1" w:uiPriority="39" w:unhideWhenUsed="1"/>
-    <w:lsdException w:name="toc 3" w:semiHidden="1" w:uiPriority="39" w:unhideWhenUsed="1"/>
-    <w:lsdException w:name="toc 4" w:semiHidden="1" w:uiPriority="39" w:unhideWhenUsed="1"/>
-    <w:lsdException w:name="toc 5" w:semiHidden="1" w:uiPriority="39" w:unhideWhenUsed="1"/>
-    <w:lsdException w:name="toc 6" w:semiHidden="1" w:uiPriority="39" w:unhideWhenUsed="1"/>
-    <w:lsdException w:name="toc 7" w:semiHidden="1" w:uiPriority="39" w:unhideWhenUsed="1"/>
-    <w:lsdException w:name="toc 8" w:semiHidden="1" w:uiPriority="39" w:unhideWhenUsed="1"/>
-    <w:lsdException w:name="toc 9" w:semiHidden="1" w:uiPriority="39" w:unhideWhenUsed="1"/>
-    <w:lsdException w:name="Normal Indent" w:semiHidden="1" w:unhideWhenUsed="1"/>
-    <w:lsdException w:name="footnote text" w:semiHidden="1" w:unhideWhenUsed="1"/>
-    <w:lsdException w:name="annotation text" w:semiHidden="1" w:unhideWhenUsed="1"/>
-    <w:lsdException w:name="header" w:semiHidden="1" w:unhideWhenUsed="1"/>
-    <w:lsdException w:name="footer" w:semiHidden="1" w:unhideWhenUsed="1"/>
-    <w:lsdException w:name="index heading" w:semiHidden="1" w:unhideWhenUsed="1"/>
-    <w:lsdException w:name="caption" w:semiHidden="1" w:uiPriority="35" w:unhideWhenUsed="1" w:qFormat="1"/>
-    <w:lsdException w:name="table of figures" w:semiHidden="1" w:unhideWhenUsed="1"/>
-    <w:lsdException w:name="envelope address" w:semiHidden="1" w:unhideWhenUsed="1"/>
-    <w:lsdException w:name="envelope return" w:semiHidden="1" w:unhideWhenUsed="1"/>
-    <w:lsdException w:name="footnote reference" w:semiHidden="1" w:unhideWhenUsed="1"/>
-    <w:lsdException w:name="annotation reference" w:semiHidden="1" w:unhideWhenUsed="1"/>
-    <w:lsdException w:name="line number" w:semiHidden="1" w:unhideWhenUsed="1"/>
-    <w:lsdException w:name="page number" w:semiHidden="1" w:unhideWhenUsed="1"/>
-    <w:lsdException w:name="endnote reference" w:semiHidden="1" w:unhideWhenUsed="1"/>
-    <w:lsdException w:name="endnote text" w:semiHidden="1" w:unhideWhenUsed="1"/>
-    <w:lsdException w:name="table of authorities" w:semiHidden="1" w:unhideWhenUsed="1"/>
-    <w:lsdException w:name="macro" w:semiHidden="1" w:unhideWhenUsed="1"/>
-    <w:lsdException w:name="toa heading" w:semiHidden="1" w:unhideWhenUsed="1"/>
-    <w:lsdException w:name="List" w:semiHidden="1" w:unhideWhenUsed="1"/>
-    <w:lsdException w:name="List Bullet" w:semiHidden="1" w:unhideWhenUsed="1"/>
-    <w:lsdException w:name="List Number" w:semiHidden="1" w:unhideWhenUsed="1"/>
-    <w:lsdException w:name="List 2" w:semiHidden="1" w:unhideWhenUsed="1"/>
-    <w:lsdException w:name="List 3" w:semiHidden="1" w:unhideWhenUsed="1"/>
-    <w:lsdException w:name="List 4" w:semiHidden="1" w:unhideWhenUsed="1"/>
-    <w:lsdException w:name="List 5" w:semiHidden="1" w:unhideWhenUsed="1"/>
-    <w:lsdException w:name="List Bullet 2" w:semiHidden="1" w:unhideWhenUsed="1"/>
-    <w:lsdException w:name="List Bullet 3" w:semiHidden="1" w:unhideWhenUsed="1"/>
-    <w:lsdException w:name="List Bullet 4" w:semiHidden="1" w:unhideWhenUsed="1"/>
-    <w:lsdException w:name="List Bullet 5" w:semiHidden="1" w:unhideWhenUsed="1"/>
-    <w:lsdException w:name="List Number 2" w:semiHidden="1" w:unhideWhenUsed="1"/>
-    <w:lsdException w:name="List Number 3" w:semiHidden="1" w:unhideWhenUsed="1"/>
-    <w:lsdException w:name="List Number 4" w:semiHidden="1" w:unhideWhenUsed="1"/>
-    <w:lsdException w:name="List Number 5" w:semiHidden="1" w:unhideWhenUsed="1"/>
-    <w:lsdException w:name="Title" w:uiPriority="10" w:qFormat="1"/>
-    <w:lsdException w:name="Closing" w:semiHidden="1" w:unhideWhenUsed="1"/>
-    <w:lsdException w:name="Signature" w:semiHidden="1" w:unhideWhenUsed="1"/>
-    <w:lsdException w:name="Default Paragraph Font" w:semiHidden="1" w:uiPriority="1" w:unhideWhenUsed="1"/>
-    <w:lsdException w:name="Body Text" w:semiHidden="1" w:unhideWhenUsed="1"/>
-    <w:lsdException w:name="Body Text Indent" w:semiHidden="1" w:unhideWhenUsed="1"/>
-    <w:lsdException w:name="List Continue" w:semiHidden="1" w:unhideWhenUsed="1"/>
-    <w:lsdException w:name="List Continue 2" w:semiHidden="1" w:unhideWhenUsed="1"/>
-    <w:lsdException w:name="List Continue 3" w:semiHidden="1" w:unhideWhenUsed="1"/>
-    <w:lsdException w:name="List Continue 4" w:semiHidden="1" w:unhideWhenUsed="1"/>
-    <w:lsdException w:name="List Continue 5" w:semiHidden="1" w:unhideWhenUsed="1"/>
-    <w:lsdException w:name="Message Header" w:semiHidden="1" w:unhideWhenUsed="1"/>
-    <w:lsdException w:name="Subtitle" w:uiPriority="11" w:qFormat="1"/>
-    <w:lsdException w:name="Salutation" w:semiHidden="1" w:unhideWhenUsed="1"/>
-    <w:lsdException w:name="Date" w:semiHidden="1" w:unhideWhenUsed="1"/>
-    <w:lsdException w:name="Body Text First Indent" w:semiHidden="1" w:unhideWhenUsed="1"/>
-    <w:lsdException w:name="Body Text First Indent 2" w:semiHidden="1" w:unhideWhenUsed="1"/>
-    <w:lsdException w:name="Note Heading" w:semiHidden="1" w:unhideWhenUsed="1"/>
-    <w:lsdException w:name="Body Text 2" w:semiHidden="1" w:unhideWhenUsed="1"/>
-    <w:lsdException w:name="Body Text 3" w:semiHidden="1" w:unhideWhenUsed="1"/>
-    <w:lsdException w:name="Body Text Indent 2" w:semiHidden="1" w:unhideWhenUsed="1"/>
-    <w:lsdException w:name="Body Text Indent 3" w:semiHidden="1" w:unhideWhenUsed="1"/>
-    <w:lsdException w:name="Block Text" w:semiHidden="1" w:unhideWhenUsed="1"/>
-    <w:lsdException w:name="Hyperlink" w:semiHidden="1" w:unhideWhenUsed="1"/>
-    <w:lsdException w:name="FollowedHyperlink" w:semiHidden="1" w:unhideWhenUsed="1"/>
-    <w:lsdException w:name="Strong" w:uiPriority="22" w:qFormat="1"/>
-    <w:lsdException w:name="Emphasis" w:uiPriority="20" w:qFormat="1"/>
-    <w:lsdException w:name="Document Map" w:semiHidden="1" w:unhideWhenUsed="1"/>
-    <w:lsdException w:name="Plain Text" w:semiHidden="1" w:unhideWhenUsed="1"/>
-    <w:lsdException w:name="E-mail Signature" w:semiHidden="1" w:unhideWhenUsed="1"/>
-    <w:lsdException w:name="HTML Top of Form" w:semiHidden="1" w:unhideWhenUsed="1"/>
-    <w:lsdException w:name="HTML Bottom of Form" w:semiHidden="1" w:unhideWhenUsed="1"/>
-    <w:lsdException w:name="Normal (Web)" w:semiHidden="1" w:unhideWhenUsed="1"/>
-    <w:lsdException w:name="HTML Acronym" w:semiHidden="1" w:unhideWhenUsed="1"/>
-    <w:lsdException w:name="HTML Address" w:semiHidden="1" w:unhideWhenUsed="1"/>
-    <w:lsdException w:name="HTML Cite" w:semiHidden="1" w:unhideWhenUsed="1"/>
-    <w:lsdException w:name="HTML Code" w:semiHidden="1" w:unhideWhenUsed="1"/>
-    <w:lsdException w:name="HTML Definition" w:semiHidden="1" w:unhideWhenUsed="1"/>
-    <w:lsdException w:name="HTML Keyboard" w:semiHidden="1" w:unhideWhenUsed="1"/>
-    <w:lsdException w:name="HTML Preformatted" w:semiHidden="1" w:unhideWhenUsed="1"/>
-    <w:lsdException w:name="HTML Sample" w:semiHidden="1" w:unhideWhenUsed="1"/>
-    <w:lsdException w:name="HTML Typewriter" w:semiHidden="1" w:unhideWhenUsed="1"/>
-    <w:lsdException w:name="HTML Variable" w:semiHidden="1" w:unhideWhenUsed="1"/>
-    <w:lsdException w:name="Normal Table" w:semiHidden="1" w:unhideWhenUsed="1"/>
-    <w:lsdException w:name="annotation subject" w:semiHidden="1" w:unhideWhenUsed="1"/>
-    <w:lsdException w:name="No List" w:semiHidden="1" w:unhideWhenUsed="1"/>
-    <w:lsdException w:name="Outline List 1" w:semiHidden="1" w:unhideWhenUsed="1"/>
-    <w:lsdException w:name="Outline List 2" w:semiHidden="1" w:unhideWhenUsed="1"/>
-    <w:lsdException w:name="Outline List 3" w:semiHidden="1" w:unhideWhenUsed="1"/>
-    <w:lsdException w:name="Table Simple 1" w:semiHidden="1" w:unhideWhenUsed="1"/>
-    <w:lsdException w:name="Table Simple 2" w:semiHidden="1" w:unhideWhenUsed="1"/>
-    <w:lsdException w:name="Table Simple 3" w:semiHidden="1" w:unhideWhenUsed="1"/>
-    <w:lsdException w:name="Table Classic 1" w:semiHidden="1" w:unhideWhenUsed="1"/>
-    <w:lsdException w:name="Table Classic 2" w:semiHidden="1" w:unhideWhenUsed="1"/>
-    <w:lsdException w:name="Table Classic 3" w:semiHidden="1" w:unhideWhenUsed="1"/>
-    <w:lsdException w:name="Table Classic 4" w:semiHidden="1" w:unhideWhenUsed="1"/>
-    <w:lsdException w:name="Table Colorful 1" w:semiHidden="1" w:unhideWhenUsed="1"/>
-    <w:lsdException w:name="Table Colorful 2" w:semiHidden="1" w:unhideWhenUsed="1"/>
-    <w:lsdException w:name="Table Colorful 3" w:semiHidden="1" w:unhideWhenUsed="1"/>
-    <w:lsdException w:name="Table Columns 1" w:semiHidden="1" w:unhideWhenUsed="1"/>
-    <w:lsdException w:name="Table Columns 2" w:semiHidden="1" w:unhideWhenUsed="1"/>
-    <w:lsdException w:name="Table Columns 3" w:semiHidden="1" w:unhideWhenUsed="1"/>
-    <w:lsdException w:name="Table Columns 4" w:semiHidden="1" w:unhideWhenUsed="1"/>
-    <w:lsdException w:name="Table Columns 5" w:semiHidden="1" w:unhideWhenUsed="1"/>
-    <w:lsdException w:name="Table Grid 1" w:semiHidden="1" w:unhideWhenUsed="1"/>
-    <w:lsdException w:name="Table Grid 2" w:semiHidden="1" w:unhideWhenUsed="1"/>
-    <w:lsdException w:name="Table Grid 3" w:semiHidden="1" w:unhideWhenUsed="1"/>
-    <w:lsdException w:name="Table Grid 4" w:semiHidden="1" w:unhideWhenUsed="1"/>
-    <w:lsdException w:name="Table Grid 5" w:semiHidden="1" w:unhideWhenUsed="1"/>
-    <w:lsdException w:name="Table Grid 6" w:semiHidden="1" w:unhideWhenUsed="1"/>
-    <w:lsdException w:name="Table Grid 7" w:semiHidden="1" w:unhideWhenUsed="1"/>
-    <w:lsdException w:name="Table Grid 8" w:semiHidden="1" w:unhideWhenUsed="1"/>
-    <w:lsdException w:name="Table List 1" w:semiHidden="1" w:unhideWhenUsed="1"/>
-    <w:lsdException w:name="Table List 2" w:semiHidden="1" w:unhideWhenUsed="1"/>
-    <w:lsdException w:name="Table List 3" w:semiHidden="1" w:unhideWhenUsed="1"/>
-    <w:lsdException w:name="Table List 4" w:semiHidden="1" w:unhideWhenUsed="1"/>
-    <w:lsdException w:name="Table List 5" w:semiHidden="1" w:unhideWhenUsed="1"/>
-    <w:lsdException w:name="Table List 6" w:semiHidden="1" w:unhideWhenUsed="1"/>
-    <w:lsdException w:name="Table List 7" w:semiHidden="1" w:unhideWhenUsed="1"/>
-    <w:lsdException w:name="Table List 8" w:semiHidden="1" w:unhideWhenUsed="1"/>
-    <w:lsdException w:name="Table 3D effects 1" w:semiHidden="1" w:unhideWhenUsed="1"/>
-    <w:lsdException w:name="Table 3D effects 2" w:semiHidden="1" w:unhideWhenUsed="1"/>
-    <w:lsdException w:name="Table 3D effects 3" w:semiHidden="1" w:unhideWhenUsed="1"/>
-    <w:lsdException w:name="Table Contemporary" w:semiHidden="1" w:unhideWhenUsed="1"/>
-    <w:lsdException w:name="Table Elegant" w:semiHidden="1" w:unhideWhenUsed="1"/>
-    <w:lsdException w:name="Table Professional" w:semiHidden="1" w:unhideWhenUsed="1"/>
-    <w:lsdException w:name="Table Subtle 1" w:semiHidden="1" w:unhideWhenUsed="1"/>
-    <w:lsdException w:name="Table Subtle 2" w:semiHidden="1" w:unhideWhenUsed="1"/>
-    <w:lsdException w:name="Table Web 1" w:semiHidden="1" w:unhideWhenUsed="1"/>
-    <w:lsdException w:name="Table Web 2" w:semiHidden="1" w:unhideWhenUsed="1"/>
-    <w:lsdException w:name="Table Web 3" w:semiHidden="1" w:unhideWhenUsed="1"/>
-    <w:lsdException w:name="Balloon Text" w:semiHidden="1" w:unhideWhenUsed="1"/>
-    <w:lsdException w:name="Table Grid" w:uiPriority="39"/>
-    <w:lsdException w:name="Table Theme" w:semiHidden="1" w:unhideWhenUsed="1"/>
-    <w:lsdException w:name="Placeholder Text" w:semiHidden="1"/>
-    <w:lsdException w:name="No Spacing" w:uiPriority="1" w:qFormat="1"/>
-    <w:lsdException w:name="Light Shading" w:uiPriority="60"/>
-    <w:lsdException w:name="Light List" w:uiPriority="61"/>
-    <w:lsdException w:name="Light Grid" w:uiPriority="62"/>
-    <w:lsdException w:name="Medium Shading 1" w:uiPriority="63"/>
-    <w:lsdException w:name="Medium Shading 2" w:uiPriority="64"/>
-    <w:lsdException w:name="Medium List 1" w:uiPriority="65"/>
-    <w:lsdException w:name="Medium List 2" w:uiPriority="66"/>
-    <w:lsdException w:name="Medium Grid 1" w:uiPriority="67"/>
-    <w:lsdException w:name="Medium Grid 2" w:uiPriority="68"/>
-    <w:lsdException w:name="Medium Grid 3" w:uiPriority="69"/>
-    <w:lsdException w:name="Dark List" w:uiPriority="70"/>
-    <w:lsdException w:name="Colorful Shading" w:uiPriority="71"/>
-    <w:lsdException w:name="Colorful List" w:uiPriority="72"/>
-    <w:lsdException w:name="Colorful Grid" w:uiPriority="73"/>
-    <w:lsdException w:name="Light Shading Accent 1" w:uiPriority="60"/>
-    <w:lsdException w:name="Light List Accent 1" w:uiPriority="61"/>
-    <w:lsdException w:name="Light Grid Accent 1" w:uiPriority="62"/>
-    <w:lsdException w:name="Medium Shading 1 Accent 1" w:uiPriority="63"/>
-    <w:lsdException w:name="Medium Shading 2 Accent 1" w:uiPriority="64"/>
-    <w:lsdException w:name="Medium List 1 Accent 1" w:uiPriority="65"/>
-    <w:lsdException w:name="Revision" w:semiHidden="1"/>
-    <w:lsdException w:name="List Paragraph" w:uiPriority="34" w:qFormat="1"/>
-    <w:lsdException w:name="Quote" w:uiPriority="29" w:qFormat="1"/>
-    <w:lsdException w:name="Intense Quote" w:uiPriority="30" w:qFormat="1"/>
-    <w:lsdException w:name="Medium List 2 Accent 1" w:uiPriority="66"/>
-    <w:lsdException w:name="Medium Grid 1 Accent 1" w:uiPriority="67"/>
-    <w:lsdException w:name="Medium Grid 2 Accent 1" w:uiPriority="68"/>
-    <w:lsdException w:name="Medium Grid 3 Accent 1" w:uiPriority="69"/>
-    <w:lsdException w:name="Dark List Accent 1" w:uiPriority="70"/>
-    <w:lsdException w:name="Colorful Shading Accent 1" w:uiPriority="71"/>
-    <w:lsdException w:name="Colorful List Accent 1" w:uiPriority="72"/>
-    <w:lsdException w:name="Colorful Grid Accent 1" w:uiPriority="73"/>
-    <w:lsdException w:name="Light Shading Accent 2" w:uiPriority="60"/>
-    <w:lsdException w:name="Light List Accent 2" w:uiPriority="61"/>
-    <w:lsdException w:name="Light Grid Accent 2" w:uiPriority="62"/>
-    <w:lsdException w:name="Medium Shading 1 Accent 2" w:uiPriority="63"/>
-    <w:lsdException w:name="Medium Shading 2 Accent 2" w:uiPriority="64"/>
-    <w:lsdException w:name="Medium List 1 Accent 2" w:uiPriority="65"/>
-    <w:lsdException w:name="Medium List 2 Accent 2" w:uiPriority="66"/>
-    <w:lsdException w:name="Medium Grid 1 Accent 2" w:uiPriority="67"/>
-    <w:lsdException w:name="Medium Grid 2 Accent 2" w:uiPriority="68"/>
-    <w:lsdException w:name="Medium Grid 3 Accent 2" w:uiPriority="69"/>
-    <w:lsdException w:name="Dark List Accent 2" w:uiPriority="70"/>
-    <w:lsdException w:name="Colorful Shading Accent 2" w:uiPriority="71"/>
-    <w:lsdException w:name="Colorful List Accent 2" w:uiPriority="72"/>
-    <w:lsdException w:name="Colorful Grid Accent 2" w:uiPriority="73"/>
-    <w:lsdException w:name="Light Shading Accent 3" w:uiPriority="60"/>
-    <w:lsdException w:name="Light List Accent 3" w:uiPriority="61"/>
-    <w:lsdException w:name="Light Grid Accent 3" w:uiPriority="62"/>
-    <w:lsdException w:name="Medium Shading 1 Accent 3" w:uiPriority="63"/>
-    <w:lsdException w:name="Medium Shading 2 Accent 3" w:uiPriority="64"/>
-    <w:lsdException w:name="Medium List 1 Accent 3" w:uiPriority="65"/>
-    <w:lsdException w:name="Medium List 2 Accent 3" w:uiPriority="66"/>
-    <w:lsdException w:name="Medium Grid 1 Accent 3" w:uiPriority="67"/>
-    <w:lsdException w:name="Medium Grid 2 Accent 3" w:uiPriority="68"/>
-    <w:lsdException w:name="Medium Grid 3 Accent 3" w:uiPriority="69"/>
-    <w:lsdException w:name="Dark List Accent 3" w:uiPriority="70"/>
-    <w:lsdException w:name="Colorful Shading Accent 3" w:uiPriority="71"/>
-    <w:lsdException w:name="Colorful List Accent 3" w:uiPriority="72"/>
-    <w:lsdException w:name="Colorful Grid Accent 3" w:uiPriority="73"/>
-    <w:lsdException w:name="Light Shading Accent 4" w:uiPriority="60"/>
-    <w:lsdException w:name="Light List Accent 4" w:uiPriority="61"/>
-    <w:lsdException w:name="Light Grid Accent 4" w:uiPriority="62"/>
-    <w:lsdException w:name="Medium Shading 1 Accent 4" w:uiPriority="63"/>
-    <w:lsdException w:name="Medium Shading 2 Accent 4" w:uiPriority="64"/>
-    <w:lsdException w:name="Medium List 1 Accent 4" w:uiPriority="65"/>
-    <w:lsdException w:name="Medium List 2 Accent 4" w:uiPriority="66"/>
-    <w:lsdException w:name="Medium Grid 1 Accent 4" w:uiPriority="67"/>
-    <w:lsdException w:name="Medium Grid 2 Accent 4" w:uiPriority="68"/>
-    <w:lsdException w:name="Medium Grid 3 Accent 4" w:uiPriority="69"/>
-    <w:lsdException w:name="Dark List Accent 4" w:uiPriority="70"/>
-    <w:lsdException w:name="Colorful Shading Accent 4" w:uiPriority="71"/>
-    <w:lsdException w:name="Colorful List Accent 4" w:uiPriority="72"/>
-    <w:lsdException w:name="Colorful Grid Accent 4" w:uiPriority="73"/>
-    <w:lsdException w:name="Light Shading Accent 5" w:uiPriority="60"/>
-    <w:lsdException w:name="Light List Accent 5" w:uiPriority="61"/>
-    <w:lsdException w:name="Light Grid Accent 5" w:uiPriority="62"/>
-    <w:lsdException w:name="Medium Shading 1 Accent 5" w:uiPriority="63"/>
-    <w:lsdException w:name="Medium Shading 2 Accent 5" w:uiPriority="64"/>
-    <w:lsdException w:name="Medium List 1 Accent 5" w:uiPriority="65"/>
-    <w:lsdException w:name="Medium List 2 Accent 5" w:uiPriority="66"/>
-    <w:lsdException w:name="Medium Grid 1 Accent 5" w:uiPriority="67"/>
-    <w:lsdException w:name="Medium Grid 2 Accent 5" w:uiPriority="68"/>
-    <w:lsdException w:name="Medium Grid 3 Accent 5" w:uiPriority="69"/>
-    <w:lsdException w:name="Dark List Accent 5" w:uiPriority="70"/>
-    <w:lsdException w:name="Colorful Shading Accent 5" w:uiPriority="71"/>
-    <w:lsdException w:name="Colorful List Accent 5" w:uiPriority="72"/>
-    <w:lsdException w:name="Colorful Grid Accent 5" w:uiPriority="73"/>
-    <w:lsdException w:name="Light Shading Accent 6" w:uiPriority="60"/>
-    <w:lsdException w:name="Light List Accent 6" w:uiPriority="61"/>
-    <w:lsdException w:name="Light Grid Accent 6" w:uiPriority="62"/>
-    <w:lsdException w:name="Medium Shading 1 Accent 6" w:uiPriority="63"/>
-    <w:lsdException w:name="Medium Shading 2 Accent 6" w:uiPriority="64"/>
-    <w:lsdException w:name="Medium List 1 Accent 6" w:uiPriority="65"/>
-    <w:lsdException w:name="Medium List 2 Accent 6" w:uiPriority="66"/>
-    <w:lsdException w:name="Medium Grid 1 Accent 6" w:uiPriority="67"/>
-    <w:lsdException w:name="Medium Grid 2 Accent 6" w:uiPriority="68"/>
-    <w:lsdException w:name="Medium Grid 3 Accent 6" w:uiPriority="69"/>
-    <w:lsdException w:name="Dark List Accent 6" w:uiPriority="70"/>
-    <w:lsdException w:name="Colorful Shading Accent 6" w:uiPriority="71"/>
-    <w:lsdException w:name="Colorful List Accent 6" w:uiPriority="72"/>
-    <w:lsdException w:name="Colorful Grid Accent 6" w:uiPriority="73"/>
-    <w:lsdException w:name="Subtle Emphasis" w:uiPriority="19" w:qFormat="1"/>
-    <w:lsdException w:name="Intense Emphasis" w:uiPriority="21" w:qFormat="1"/>
-    <w:lsdException w:name="Subtle Reference" w:uiPriority="31" w:qFormat="1"/>
-    <w:lsdException w:name="Intense Reference" w:uiPriority="32" w:qFormat="1"/>
-    <w:lsdException w:name="Book Title" w:uiPriority="33" w:qFormat="1"/>
-    <w:lsdException w:name="Bibliography" w:semiHidden="1" w:uiPriority="37" w:unhideWhenUsed="1"/>
-    <w:lsdException w:name="TOC Heading" w:semiHidden="1" w:uiPriority="39" w:unhideWhenUsed="1" w:qFormat="1"/>
-    <w:lsdException w:name="Plain Table 1" w:uiPriority="41"/>
-    <w:lsdException w:name="Plain Table 2" w:uiPriority="42"/>
-    <w:lsdException w:name="Plain Table 3" w:uiPriority="43"/>
-    <w:lsdException w:name="Plain Table 4" w:uiPriority="44"/>
-    <w:lsdException w:name="Plain Table 5" w:uiPriority="45"/>
-    <w:lsdException w:name="Grid Table Light" w:uiPriority="40"/>
-    <w:lsdException w:name="Grid Table 1 Light" w:uiPriority="46"/>
-    <w:lsdException w:name="Grid Table 2" w:uiPriority="47"/>
-    <w:lsdException w:name="Grid Table 3" w:uiPriority="48"/>
-    <w:lsdException w:name="Grid Table 4" w:uiPriority="49"/>
-    <w:lsdException w:name="Grid Table 5 Dark" w:uiPriority="50"/>
-    <w:lsdException w:name="Grid Table 6 Colorful" w:uiPriority="51"/>
-    <w:lsdException w:name="Grid Table 7 Colorful" w:uiPriority="52"/>
-    <w:lsdException w:name="Grid Table 1 Light Accent 1" w:uiPriority="46"/>
-    <w:lsdException w:name="Grid Table 2 Accent 1" w:uiPriority="47"/>
-    <w:lsdException w:name="Grid Table 3 Accent 1" w:uiPriority="48"/>
-    <w:lsdException w:name="Grid Table 4 Accent 1" w:uiPriority="49"/>
-    <w:lsdException w:name="Grid Table 5 Dark Accent 1" w:uiPriority="50"/>
-    <w:lsdException w:name="Grid Table 6 Colorful Accent 1" w:uiPriority="51"/>
-    <w:lsdException w:name="Grid Table 7 Colorful Accent 1" w:uiPriority="52"/>
-    <w:lsdException w:name="Grid Table 1 Light Accent 2" w:uiPriority="46"/>
-    <w:lsdException w:name="Grid Table 2 Accent 2" w:uiPriority="47"/>
-    <w:lsdException w:name="Grid Table 3 Accent 2" w:uiPriority="48"/>
-    <w:lsdException w:name="Grid Table 4 Accent 2" w:uiPriority="49"/>
-    <w:lsdException w:name="Grid Table 5 Dark Accent 2" w:uiPriority="50"/>
-    <w:lsdException w:name="Grid Table 6 Colorful Accent 2" w:uiPriority="51"/>
-    <w:lsdException w:name="Grid Table 7 Colorful Accent 2" w:uiPriority="52"/>
-    <w:lsdException w:name="Grid Table 1 Light Accent 3" w:uiPriority="46"/>
-    <w:lsdException w:name="Grid Table 2 Accent 3" w:uiPriority="47"/>
-    <w:lsdException w:name="Grid Table 3 Accent 3" w:uiPriority="48"/>
-    <w:lsdException w:name="Grid Table 4 Accent 3" w:uiPriority="49"/>
-    <w:lsdException w:name="Grid Table 5 Dark Accent 3" w:uiPriority="50"/>
-    <w:lsdException w:name="Grid Table 6 Colorful Accent 3" w:uiPriority="51"/>
-    <w:lsdException w:name="Grid Table 7 Colorful Accent 3" w:uiPriority="52"/>
-    <w:lsdException w:name="Grid Table 1 Light Accent 4" w:uiPriority="46"/>
-    <w:lsdException w:name="Grid Table 2 Accent 4" w:uiPriority="47"/>
-    <w:lsdException w:name="Grid Table 3 Accent 4" w:uiPriority="48"/>
-    <w:lsdException w:name="Grid Table 4 Accent 4" w:uiPriority="49"/>
-    <w:lsdException w:name="Grid Table 5 Dark Accent 4" w:uiPriority="50"/>
-    <w:lsdException w:name="Grid Table 6 Colorful Accent 4" w:uiPriority="51"/>
-    <w:lsdException w:name="Grid Table 7 Colorful Accent 4" w:uiPriority="52"/>
-    <w:lsdException w:name="Grid Table 1 Light Accent 5" w:uiPriority="46"/>
-    <w:lsdException w:name="Grid Table 2 Accent 5" w:uiPriority="47"/>
-    <w:lsdException w:name="Grid Table 3 Accent 5" w:uiPriority="48"/>
-    <w:lsdException w:name="Grid Table 4 Accent 5" w:uiPriority="49"/>
-    <w:lsdException w:name="Grid Table 5 Dark Accent 5" w:uiPriority="50"/>
-    <w:lsdException w:name="Grid Table 6 Colorful Accent 5" w:uiPriority="51"/>
-    <w:lsdException w:name="Grid Table 7 Colorful Accent 5" w:uiPriority="52"/>
-    <w:lsdException w:name="Grid Table 1 Light Accent 6" w:uiPriority="46"/>
-    <w:lsdException w:name="Grid Table 2 Accent 6" w:uiPriority="47"/>
-    <w:lsdException w:name="Grid Table 3 Accent 6" w:uiPriority="48"/>
-    <w:lsdException w:name="Grid Table 4 Accent 6" w:uiPriority="49"/>
-    <w:lsdException w:name="Grid Table 5 Dark Accent 6" w:uiPriority="50"/>
-    <w:lsdException w:name="Grid Table 6 Colorful Accent 6" w:uiPriority="51"/>
-    <w:lsdException w:name="Grid Table 7 Colorful Accent 6" w:uiPriority="52"/>
-    <w:lsdException w:name="List Table 1 Light" w:uiPriority="46"/>
-    <w:lsdException w:name="List Table 2" w:uiPriority="47"/>
-    <w:lsdException w:name="List Table 3" w:uiPriority="48"/>
-    <w:lsdException w:name="List Table 4" w:uiPriority="49"/>
-    <w:lsdException w:name="List Table 5 Dark" w:uiPriority="50"/>
-    <w:lsdException w:name="List Table 6 Colorful" w:uiPriority="51"/>
-    <w:lsdException w:name="List Table 7 Colorful" w:uiPriority="52"/>
-    <w:lsdException w:name="List Table 1 Light Accent 1" w:uiPriority="46"/>
-    <w:lsdException w:name="List Table 2 Accent 1" w:uiPriority="47"/>
-    <w:lsdException w:name="List Table 3 Accent 1" w:uiPriority="48"/>
-    <w:lsdException w:name="List Table 4 Accent 1" w:uiPriority="49"/>
-    <w:lsdException w:name="List Table 5 Dark Accent 1" w:uiPriority="50"/>
-    <w:lsdException w:name="List Table 6 Colorful Accent 1" w:uiPriority="51"/>
-    <w:lsdException w:name="List Table 7 Colorful Accent 1" w:uiPriority="52"/>
-    <w:lsdException w:name="List Table 1 Light Accent 2" w:uiPriority="46"/>
-    <w:lsdException w:name="List Table 2 Accent 2" w:uiPriority="47"/>
-    <w:lsdException w:name="List Table 3 Accent 2" w:uiPriority="48"/>
-    <w:lsdException w:name="List Table 4 Accent 2" w:uiPriority="49"/>
-    <w:lsdException w:name="List Table 5 Dark Accent 2" w:uiPriority="50"/>
-    <w:lsdException w:name="List Table 6 Colorful Accent 2" w:uiPriority="51"/>
-    <w:lsdException w:name="List Table 7 Colorful Accent 2" w:uiPriority="52"/>
-    <w:lsdException w:name="List Table 1 Light Accent 3" w:uiPriority="46"/>
-    <w:lsdException w:name="List Table 2 Accent 3" w:uiPriority="47"/>
-    <w:lsdException w:name="List Table 3 Accent 3" w:uiPriority="48"/>
-    <w:lsdException w:name="List Table 4 Accent 3" w:uiPriority="49"/>
-    <w:lsdException w:name="List Table 5 Dark Accent 3" w:uiPriority="50"/>
-    <w:lsdException w:name="List Table 6 Colorful Accent 3" w:uiPriority="51"/>
-    <w:lsdException w:name="List Table 7 Colorful Accent 3" w:uiPriority="52"/>
-    <w:lsdException w:name="List Table 1 Light Accent 4" w:uiPriority="46"/>
-    <w:lsdException w:name="List Table 2 Accent 4" w:uiPriority="47"/>
-    <w:lsdException w:name="List Table 3 Accent 4" w:uiPriority="48"/>
-    <w:lsdException w:name="List Table 4 Accent 4" w:uiPriority="49"/>
-    <w:lsdException w:name="List Table 5 Dark Accent 4" w:uiPriority="50"/>
-    <w:lsdException w:name="List Table 6 Colorful Accent 4" w:uiPriority="51"/>
-    <w:lsdException w:name="List Table 7 Colorful Accent 4" w:uiPriority="52"/>
-    <w:lsdException w:name="List Table 1 Light Accent 5" w:uiPriority="46"/>
-    <w:lsdException w:name="List Table 2 Accent 5" w:uiPriority="47"/>
-    <w:lsdException w:name="List Table 3 Accent 5" w:uiPriority="48"/>
-    <w:lsdException w:name="List Table 4 Accent 5" w:uiPriority="49"/>
-    <w:lsdException w:name="List Table 5 Dark Accent 5" w:uiPriority="50"/>
-    <w:lsdException w:name="List Table 6 Colorful Accent 5" w:uiPriority="51"/>
-    <w:lsdException w:name="List Table 7 Colorful Accent 5" w:uiPriority="52"/>
-    <w:lsdException w:name="List Table 1 Light Accent 6" w:uiPriority="46"/>
-    <w:lsdException w:name="List Table 2 Accent 6" w:uiPriority="47"/>
-    <w:lsdException w:name="List Table 3 Accent 6" w:uiPriority="48"/>
-    <w:lsdException w:name="List Table 4 Accent 6" w:uiPriority="49"/>
-    <w:lsdException w:name="List Table 5 Dark Accent 6" w:uiPriority="50"/>
-    <w:lsdException w:name="List Table 6 Colorful Accent 6" w:uiPriority="51"/>
-    <w:lsdException w:name="List Table 7 Colorful Accent 6" w:uiPriority="52"/>
+  <w:latentStyles w:defLockedState="0" w:defUIPriority="99" w:defSemiHidden="1" w:defUnhideWhenUsed="1" w:defQFormat="0" w:count="267">
+    <w:lsdException w:name="Normal" w:semiHidden="0" w:uiPriority="0" w:unhideWhenUsed="0" w:qFormat="1"/>
+    <w:lsdException w:name="heading 1" w:semiHidden="0" w:uiPriority="9" w:unhideWhenUsed="0" w:qFormat="1"/>
+    <w:lsdException w:name="heading 2" w:uiPriority="9" w:qFormat="1"/>
+    <w:lsdException w:name="heading 3" w:uiPriority="9" w:qFormat="1"/>
+    <w:lsdException w:name="heading 4" w:uiPriority="9" w:qFormat="1"/>
+    <w:lsdException w:name="heading 5" w:uiPriority="9" w:qFormat="1"/>
+    <w:lsdException w:name="heading 6" w:uiPriority="9" w:qFormat="1"/>
+    <w:lsdException w:name="heading 7" w:uiPriority="9" w:qFormat="1"/>
+    <w:lsdException w:name="heading 8" w:uiPriority="9" w:qFormat="1"/>
+    <w:lsdException w:name="heading 9" w:uiPriority="9" w:qFormat="1"/>
+    <w:lsdException w:name="toc 1" w:uiPriority="39"/>
+    <w:lsdException w:name="toc 2" w:uiPriority="39"/>
+    <w:lsdException w:name="toc 3" w:uiPriority="39"/>
+    <w:lsdException w:name="toc 4" w:uiPriority="39"/>
+    <w:lsdException w:name="toc 5" w:uiPriority="39"/>
+    <w:lsdException w:name="toc 6" w:uiPriority="39"/>
+    <w:lsdException w:name="toc 7" w:uiPriority="39"/>
+    <w:lsdException w:name="toc 8" w:uiPriority="39"/>
+    <w:lsdException w:name="toc 9" w:uiPriority="39"/>
+    <w:lsdException w:name="caption" w:uiPriority="35" w:qFormat="1"/>
+    <w:lsdException w:name="Title" w:semiHidden="0" w:uiPriority="10" w:unhideWhenUsed="0" w:qFormat="1"/>
+    <w:lsdException w:name="Default Paragraph Font" w:uiPriority="1"/>
+    <w:lsdException w:name="Subtitle" w:semiHidden="0" w:uiPriority="11" w:unhideWhenUsed="0" w:qFormat="1"/>
+    <w:lsdException w:name="Strong" w:semiHidden="0" w:uiPriority="22" w:unhideWhenUsed="0" w:qFormat="1"/>
+    <w:lsdException w:name="Emphasis" w:semiHidden="0" w:uiPriority="20" w:unhideWhenUsed="0" w:qFormat="1"/>
+    <w:lsdException w:name="Table Grid" w:semiHidden="0" w:uiPriority="39" w:unhideWhenUsed="0"/>
+    <w:lsdException w:name="Placeholder Text" w:unhideWhenUsed="0"/>
+    <w:lsdException w:name="No Spacing" w:semiHidden="0" w:uiPriority="1" w:unhideWhenUsed="0" w:qFormat="1"/>
+    <w:lsdException w:name="Light Shading" w:semiHidden="0" w:uiPriority="60" w:unhideWhenUsed="0"/>
+    <w:lsdException w:name="Light List" w:semiHidden="0" w:uiPriority="61" w:unhideWhenUsed="0"/>
+    <w:lsdException w:name="Light Grid" w:semiHidden="0" w:uiPriority="62" w:unhideWhenUsed="0"/>
+    <w:lsdException w:name="Medium Shading 1" w:semiHidden="0" w:uiPriority="63" w:unhideWhenUsed="0"/>
+    <w:lsdException w:name="Medium Shading 2" w:semiHidden="0" w:uiPriority="64" w:unhideWhenUsed="0"/>
+    <w:lsdException w:name="Medium List 1" w:semiHidden="0" w:uiPriority="65" w:unhideWhenUsed="0"/>
+    <w:lsdException w:name="Medium List 2" w:semiHidden="0" w:uiPriority="66" w:unhideWhenUsed="0"/>
+    <w:lsdException w:name="Medium Grid 1" w:semiHidden="0" w:uiPriority="67" w:unhideWhenUsed="0"/>
+    <w:lsdException w:name="Medium Grid 2" w:semiHidden="0" w:uiPriority="68" w:unhideWhenUsed="0"/>
+    <w:lsdException w:name="Medium Grid 3" w:semiHidden="0" w:uiPriority="69" w:unhideWhenUsed="0"/>
+    <w:lsdException w:name="Dark List" w:semiHidden="0" w:uiPriority="70" w:unhideWhenUsed="0"/>
+    <w:lsdException w:name="Colorful Shading" w:semiHidden="0" w:uiPriority="71" w:unhideWhenUsed="0"/>
+    <w:lsdException w:name="Colorful List" w:semiHidden="0" w:uiPriority="72" w:unhideWhenUsed="0"/>
+    <w:lsdException w:name="Colorful Grid" w:semiHidden="0" w:uiPriority="73" w:unhideWhenUsed="0"/>
+    <w:lsdException w:name="Light Shading Accent 1" w:semiHidden="0" w:uiPriority="60" w:unhideWhenUsed="0"/>
+    <w:lsdException w:name="Light List Accent 1" w:semiHidden="0" w:uiPriority="61" w:unhideWhenUsed="0"/>
+    <w:lsdException w:name="Light Grid Accent 1" w:semiHidden="0" w:uiPriority="62" w:unhideWhenUsed="0"/>
+    <w:lsdException w:name="Medium Shading 1 Accent 1" w:semiHidden="0" w:uiPriority="63" w:unhideWhenUsed="0"/>
+    <w:lsdException w:name="Medium Shading 2 Accent 1" w:semiHidden="0" w:uiPriority="64" w:unhideWhenUsed="0"/>
+    <w:lsdException w:name="Medium List 1 Accent 1" w:semiHidden="0" w:uiPriority="65" w:unhideWhenUsed="0"/>
+    <w:lsdException w:name="Revision" w:unhideWhenUsed="0"/>
+    <w:lsdException w:name="List Paragraph" w:semiHidden="0" w:uiPriority="34" w:unhideWhenUsed="0" w:qFormat="1"/>
+    <w:lsdException w:name="Quote" w:semiHidden="0" w:uiPriority="29" w:unhideWhenUsed="0" w:qFormat="1"/>
+    <w:lsdException w:name="Intense Quote" w:semiHidden="0" w:uiPriority="30" w:unhideWhenUsed="0" w:qFormat="1"/>
+    <w:lsdException w:name="Medium List 2 Accent 1" w:semiHidden="0" w:uiPriority="66" w:unhideWhenUsed="0"/>
+    <w:lsdException w:name="Medium Grid 1 Accent 1" w:semiHidden="0" w:uiPriority="67" w:unhideWhenUsed="0"/>
+    <w:lsdException w:name="Medium Grid 2 Accent 1" w:semiHidden="0" w:uiPriority="68" w:unhideWhenUsed="0"/>
+    <w:lsdException w:name="Medium Grid 3 Accent 1" w:semiHidden="0" w:uiPriority="69" w:unhideWhenUsed="0"/>
+    <w:lsdException w:name="Dark List Accent 1" w:semiHidden="0" w:uiPriority="70" w:unhideWhenUsed="0"/>
+    <w:lsdException w:name="Colorful Shading Accent 1" w:semiHidden="0" w:uiPriority="71" w:unhideWhenUsed="0"/>
+    <w:lsdException w:name="Colorful List Accent 1" w:semiHidden="0" w:uiPriority="72" w:unhideWhenUsed="0"/>
+    <w:lsdException w:name="Colorful Grid Accent 1" w:semiHidden="0" w:uiPriority="73" w:unhideWhenUsed="0"/>
+    <w:lsdException w:name="Light Shading Accent 2" w:semiHidden="0" w:uiPriority="60" w:unhideWhenUsed="0"/>
+    <w:lsdException w:name="Light List Accent 2" w:semiHidden="0" w:uiPriority="61" w:unhideWhenUsed="0"/>
+    <w:lsdException w:name="Light Grid Accent 2" w:semiHidden="0" w:uiPriority="62" w:unhideWhenUsed="0"/>
+    <w:lsdException w:name="Medium Shading 1 Accent 2" w:semiHidden="0" w:uiPriority="63" w:unhideWhenUsed="0"/>
+    <w:lsdException w:name="Medium Shading 2 Accent 2" w:semiHidden="0" w:uiPriority="64" w:unhideWhenUsed="0"/>
+    <w:lsdException w:name="Medium List 1 Accent 2" w:semiHidden="0" w:uiPriority="65" w:unhideWhenUsed="0"/>
+    <w:lsdException w:name="Medium List 2 Accent 2" w:semiHidden="0" w:uiPriority="66" w:unhideWhenUsed="0"/>
+    <w:lsdException w:name="Medium Grid 1 Accent 2" w:semiHidden="0" w:uiPriority="67" w:unhideWhenUsed="0"/>
+    <w:lsdException w:name="Medium Grid 2 Accent 2" w:semiHidden="0" w:uiPriority="68" w:unhideWhenUsed="0"/>
+    <w:lsdException w:name="Medium Grid 3 Accent 2" w:semiHidden="0" w:uiPriority="69" w:unhideWhenUsed="0"/>
+    <w:lsdException w:name="Dark List Accent 2" w:semiHidden="0" w:uiPriority="70" w:unhideWhenUsed="0"/>
+    <w:lsdException w:name="Colorful Shading Accent 2" w:semiHidden="0" w:uiPriority="71" w:unhideWhenUsed="0"/>
+    <w:lsdException w:name="Colorful List Accent 2" w:semiHidden="0" w:uiPriority="72" w:unhideWhenUsed="0"/>
+    <w:lsdException w:name="Colorful Grid Accent 2" w:semiHidden="0" w:uiPriority="73" w:unhideWhenUsed="0"/>
+    <w:lsdException w:name="Light Shading Accent 3" w:semiHidden="0" w:uiPriority="60" w:unhideWhenUsed="0"/>
+    <w:lsdException w:name="Light List Accent 3" w:semiHidden="0" w:uiPriority="61" w:unhideWhenUsed="0"/>
+    <w:lsdException w:name="Light Grid Accent 3" w:semiHidden="0" w:uiPriority="62" w:unhideWhenUsed="0"/>
+    <w:lsdException w:name="Medium Shading 1 Accent 3" w:semiHidden="0" w:uiPriority="63" w:unhideWhenUsed="0"/>
+    <w:lsdException w:name="Medium Shading 2 Accent 3" w:semiHidden="0" w:uiPriority="64" w:unhideWhenUsed="0"/>
+    <w:lsdException w:name="Medium List 1 Accent 3" w:semiHidden="0" w:uiPriority="65" w:unhideWhenUsed="0"/>
+    <w:lsdException w:name="Medium List 2 Accent 3" w:semiHidden="0" w:uiPriority="66" w:unhideWhenUsed="0"/>
+    <w:lsdException w:name="Medium Grid 1 Accent 3" w:semiHidden="0" w:uiPriority="67" w:unhideWhenUsed="0"/>
+    <w:lsdException w:name="Medium Grid 2 Accent 3" w:semiHidden="0" w:uiPriority="68" w:unhideWhenUsed="0"/>
+    <w:lsdException w:name="Medium Grid 3 Accent 3" w:semiHidden="0" w:uiPriority="69" w:unhideWhenUsed="0"/>
+    <w:lsdException w:name="Dark List Accent 3" w:semiHidden="0" w:uiPriority="70" w:unhideWhenUsed="0"/>
+    <w:lsdException w:name="Colorful Shading Accent 3" w:semiHidden="0" w:uiPriority="71" w:unhideWhenUsed="0"/>
+    <w:lsdException w:name="Colorful List Accent 3" w:semiHidden="0" w:uiPriority="72" w:unhideWhenUsed="0"/>
+    <w:lsdException w:name="Colorful Grid Accent 3" w:semiHidden="0" w:uiPriority="73" w:unhideWhenUsed="0"/>
+    <w:lsdException w:name="Light Shading Accent 4" w:semiHidden="0" w:uiPriority="60" w:unhideWhenUsed="0"/>
+    <w:lsdException w:name="Light List Accent 4" w:semiHidden="0" w:uiPriority="61" w:unhideWhenUsed="0"/>
+    <w:lsdException w:name="Light Grid Accent 4" w:semiHidden="0" w:uiPriority="62" w:unhideWhenUsed="0"/>
+    <w:lsdException w:name="Medium Shading 1 Accent 4" w:semiHidden="0" w:uiPriority="63" w:unhideWhenUsed="0"/>
+    <w:lsdException w:name="Medium Shading 2 Accent 4" w:semiHidden="0" w:uiPriority="64" w:unhideWhenUsed="0"/>
+    <w:lsdException w:name="Medium List 1 Accent 4" w:semiHidden="0" w:uiPriority="65" w:unhideWhenUsed="0"/>
+    <w:lsdException w:name="Medium List 2 Accent 4" w:semiHidden="0" w:uiPriority="66" w:unhideWhenUsed="0"/>
+    <w:lsdException w:name="Medium Grid 1 Accent 4" w:semiHidden="0" w:uiPriority="67" w:unhideWhenUsed="0"/>
+    <w:lsdException w:name="Medium Grid 2 Accent 4" w:semiHidden="0" w:uiPriority="68" w:unhideWhenUsed="0"/>
+    <w:lsdException w:name="Medium Grid 3 Accent 4" w:semiHidden="0" w:uiPriority="69" w:unhideWhenUsed="0"/>
+    <w:lsdException w:name="Dark List Accent 4" w:semiHidden="0" w:uiPriority="70" w:unhideWhenUsed="0"/>
+    <w:lsdException w:name="Colorful Shading Accent 4" w:semiHidden="0" w:uiPriority="71" w:unhideWhenUsed="0"/>
+    <w:lsdException w:name="Colorful List Accent 4" w:semiHidden="0" w:uiPriority="72" w:unhideWhenUsed="0"/>
+    <w:lsdException w:name="Colorful Grid Accent 4" w:semiHidden="0" w:uiPriority="73" w:unhideWhenUsed="0"/>
+    <w:lsdException w:name="Light Shading Accent 5" w:semiHidden="0" w:uiPriority="60" w:unhideWhenUsed="0"/>
+    <w:lsdException w:name="Light List Accent 5" w:semiHidden="0" w:uiPriority="61" w:unhideWhenUsed="0"/>
+    <w:lsdException w:name="Light Grid Accent 5" w:semiHidden="0" w:uiPriority="62" w:unhideWhenUsed="0"/>
+    <w:lsdException w:name="Medium Shading 1 Accent 5" w:semiHidden="0" w:uiPriority="63" w:unhideWhenUsed="0"/>
+    <w:lsdException w:name="Medium Shading 2 Accent 5" w:semiHidden="0" w:uiPriority="64" w:unhideWhenUsed="0"/>
+    <w:lsdException w:name="Medium List 1 Accent 5" w:semiHidden="0" w:uiPriority="65" w:unhideWhenUsed="0"/>
+    <w:lsdException w:name="Medium List 2 Accent 5" w:semiHidden="0" w:uiPriority="66" w:unhideWhenUsed="0"/>
+    <w:lsdException w:name="Medium Grid 1 Accent 5" w:semiHidden="0" w:uiPriority="67" w:unhideWhenUsed="0"/>
+    <w:lsdException w:name="Medium Grid 2 Accent 5" w:semiHidden="0" w:uiPriority="68" w:unhideWhenUsed="0"/>
+    <w:lsdException w:name="Medium Grid 3 Accent 5" w:semiHidden="0" w:uiPriority="69" w:unhideWhenUsed="0"/>
+    <w:lsdException w:name="Dark List Accent 5" w:semiHidden="0" w:uiPriority="70" w:unhideWhenUsed="0"/>
+    <w:lsdException w:name="Colorful Shading Accent 5" w:semiHidden="0" w:uiPriority="71" w:unhideWhenUsed="0"/>
+    <w:lsdException w:name="Colorful List Accent 5" w:semiHidden="0" w:uiPriority="72" w:unhideWhenUsed="0"/>
+    <w:lsdException w:name="Colorful Grid Accent 5" w:semiHidden="0" w:uiPriority="73" w:unhideWhenUsed="0"/>
+    <w:lsdException w:name="Light Shading Accent 6" w:semiHidden="0" w:uiPriority="60" w:unhideWhenUsed="0"/>
+    <w:lsdException w:name="Light List Accent 6" w:semiHidden="0" w:uiPriority="61" w:unhideWhenUsed="0"/>
+    <w:lsdException w:name="Light Grid Accent 6" w:semiHidden="0" w:uiPriority="62" w:unhideWhenUsed="0"/>
+    <w:lsdException w:name="Medium Shading 1 Accent 6" w:semiHidden="0" w:uiPriority="63" w:unhideWhenUsed="0"/>
+    <w:lsdException w:name="Medium Shading 2 Accent 6" w:semiHidden="0" w:uiPriority="64" w:unhideWhenUsed="0"/>
+    <w:lsdException w:name="Medium List 1 Accent 6" w:semiHidden="0" w:uiPriority="65" w:unhideWhenUsed="0"/>
+    <w:lsdException w:name="Medium List 2 Accent 6" w:semiHidden="0" w:uiPriority="66" w:unhideWhenUsed="0"/>
+    <w:lsdException w:name="Medium Grid 1 Accent 6" w:semiHidden="0" w:uiPriority="67" w:unhideWhenUsed="0"/>
+    <w:lsdException w:name="Medium Grid 2 Accent 6" w:semiHidden="0" w:uiPriority="68" w:unhideWhenUsed="0"/>
+    <w:lsdException w:name="Medium Grid 3 Accent 6" w:semiHidden="0" w:uiPriority="69" w:unhideWhenUsed="0"/>
+    <w:lsdException w:name="Dark List Accent 6" w:semiHidden="0" w:uiPriority="70" w:unhideWhenUsed="0"/>
+    <w:lsdException w:name="Colorful Shading Accent 6" w:semiHidden="0" w:uiPriority="71" w:unhideWhenUsed="0"/>
+    <w:lsdException w:name="Colorful List Accent 6" w:semiHidden="0" w:uiPriority="72" w:unhideWhenUsed="0"/>
+    <w:lsdException w:name="Colorful Grid Accent 6" w:semiHidden="0" w:uiPriority="73" w:unhideWhenUsed="0"/>
+    <w:lsdException w:name="Subtle Emphasis" w:semiHidden="0" w:uiPriority="19" w:unhideWhenUsed="0" w:qFormat="1"/>
+    <w:lsdException w:name="Intense Emphasis" w:semiHidden="0" w:uiPriority="21" w:unhideWhenUsed="0" w:qFormat="1"/>
+    <w:lsdException w:name="Subtle Reference" w:semiHidden="0" w:uiPriority="31" w:unhideWhenUsed="0" w:qFormat="1"/>
+    <w:lsdException w:name="Intense Reference" w:semiHidden="0" w:uiPriority="32" w:unhideWhenUsed="0" w:qFormat="1"/>
+    <w:lsdException w:name="Book Title" w:semiHidden="0" w:uiPriority="33" w:unhideWhenUsed="0" w:qFormat="1"/>
+    <w:lsdException w:name="Bibliography" w:uiPriority="37"/>
+    <w:lsdException w:name="TOC Heading" w:uiPriority="39" w:qFormat="1"/>
   </w:latentStyles>
   <w:style w:type="paragraph" w:default="1" w:styleId="Normalny">
     <w:name w:val="Normal"/>
@@ -6818,6 +6468,7 @@
     <w:uiPriority w:val="99"/>
     <w:semiHidden/>
     <w:unhideWhenUsed/>
+    <w:qFormat/>
     <w:tblPr>
       <w:tblInd w:w="0" w:type="dxa"/>
       <w:tblCellMar>
@@ -6890,17 +6541,8 @@
 
 <file path=word/charts/chart1.xml><?xml version="1.0" encoding="utf-8"?>
 <c:chartSpace xmlns:c="http://schemas.openxmlformats.org/drawingml/2006/chart" xmlns:a="http://schemas.openxmlformats.org/drawingml/2006/main" xmlns:r="http://schemas.openxmlformats.org/officeDocument/2006/relationships">
-  <c:date1904 val="0"/>
-  <c:lang val="pl-PL"/>
-  <c:roundedCorners val="0"/>
-  <mc:AlternateContent xmlns:mc="http://schemas.openxmlformats.org/markup-compatibility/2006">
-    <mc:Choice xmlns:c14="http://schemas.microsoft.com/office/drawing/2007/8/2/chart" Requires="c14">
-      <c14:style val="102"/>
-    </mc:Choice>
-    <mc:Fallback>
-      <c:style val="2"/>
-    </mc:Fallback>
-  </mc:AlternateContent>
+  <c:date1904 val="1"/>
+  <c:lang val="en-US"/>
   <c:chart>
     <c:title>
       <c:tx>
@@ -6909,7 +6551,7 @@
           <a:lstStyle/>
           <a:p>
             <a:pPr>
-              <a:defRPr/>
+              <a:defRPr lang="pl-PL"/>
             </a:pPr>
             <a:r>
               <a:rPr lang="pl-PL"/>
@@ -6927,18 +6569,15 @@
         <c:manualLayout>
           <c:xMode val="edge"/>
           <c:yMode val="edge"/>
-          <c:x val="0.16448722402346763"/>
-          <c:y val="2.7777777777777776E-2"/>
+          <c:x val="0.16448722402346772"/>
+          <c:y val="2.7777777777777801E-2"/>
         </c:manualLayout>
       </c:layout>
-      <c:overlay val="0"/>
     </c:title>
-    <c:autoTitleDeleted val="0"/>
     <c:plotArea>
       <c:layout/>
       <c:scatterChart>
         <c:scatterStyle val="smoothMarker"/>
-        <c:varyColors val="0"/>
         <c:ser>
           <c:idx val="0"/>
           <c:order val="0"/>
@@ -7012,31 +6651,31 @@
                 <c:formatCode>0.00000</c:formatCode>
                 <c:ptCount val="18"/>
                 <c:pt idx="0">
-                  <c:v>1.2903225806451613E-3</c:v>
+                  <c:v>1.2903225806451617E-3</c:v>
                 </c:pt>
                 <c:pt idx="1">
-                  <c:v>9.2499999999999995E-3</c:v>
+                  <c:v>9.2500000000000047E-3</c:v>
                 </c:pt>
                 <c:pt idx="2">
-                  <c:v>1.9277108433734938E-2</c:v>
+                  <c:v>1.9277108433734941E-2</c:v>
                 </c:pt>
                 <c:pt idx="3">
-                  <c:v>3.7951807228915661E-2</c:v>
+                  <c:v>3.7951807228915689E-2</c:v>
                 </c:pt>
                 <c:pt idx="4">
-                  <c:v>7.4698795180722879E-2</c:v>
+                  <c:v>7.4698795180722893E-2</c:v>
                 </c:pt>
                 <c:pt idx="5">
-                  <c:v>0.19036144578313252</c:v>
+                  <c:v>0.1903614457831326</c:v>
                 </c:pt>
                 <c:pt idx="6">
-                  <c:v>0.39036144578313253</c:v>
+                  <c:v>0.39036144578313264</c:v>
                 </c:pt>
                 <c:pt idx="7">
-                  <c:v>0.75</c:v>
+                  <c:v>0.75000000000000022</c:v>
                 </c:pt>
                 <c:pt idx="8">
-                  <c:v>1.751937984496124</c:v>
+                  <c:v>1.7519379844961243</c:v>
                 </c:pt>
                 <c:pt idx="9">
                   <c:v>2.648305084745763</c:v>
@@ -7045,49 +6684,40 @@
                   <c:v>7.166666666666667</c:v>
                 </c:pt>
                 <c:pt idx="11">
-                  <c:v>10.144927536231883</c:v>
+                  <c:v>10.144927536231879</c:v>
                 </c:pt>
                 <c:pt idx="12">
                   <c:v>6.2043795620437949</c:v>
                 </c:pt>
                 <c:pt idx="13">
-                  <c:v>3.1071428571428568</c:v>
+                  <c:v>3.1071428571428585</c:v>
                 </c:pt>
                 <c:pt idx="14">
-                  <c:v>1.2999999999999998</c:v>
+                  <c:v>1.2999999999999994</c:v>
                 </c:pt>
                 <c:pt idx="15">
                   <c:v>0.71544715447154472</c:v>
                 </c:pt>
                 <c:pt idx="16">
-                  <c:v>0.34188034188034189</c:v>
+                  <c:v>0.34188034188034216</c:v>
                 </c:pt>
                 <c:pt idx="17">
-                  <c:v>0.17559523809523808</c:v>
+                  <c:v>0.17559523809523819</c:v>
                 </c:pt>
               </c:numCache>
             </c:numRef>
           </c:yVal>
           <c:smooth val="1"/>
         </c:ser>
-        <c:dLbls>
-          <c:showLegendKey val="0"/>
-          <c:showVal val="0"/>
-          <c:showCatName val="0"/>
-          <c:showSerName val="0"/>
-          <c:showPercent val="0"/>
-          <c:showBubbleSize val="0"/>
-        </c:dLbls>
-        <c:axId val="266057664"/>
-        <c:axId val="266058224"/>
+        <c:axId val="73509120"/>
+        <c:axId val="74130560"/>
       </c:scatterChart>
       <c:valAx>
-        <c:axId val="266057664"/>
+        <c:axId val="73509120"/>
         <c:scaling>
           <c:logBase val="10"/>
           <c:orientation val="minMax"/>
         </c:scaling>
-        <c:delete val="0"/>
         <c:axPos val="b"/>
         <c:majorGridlines/>
         <c:minorGridlines/>
@@ -7098,7 +6728,7 @@
               <a:lstStyle/>
               <a:p>
                 <a:pPr>
-                  <a:defRPr/>
+                  <a:defRPr lang="pl-PL"/>
                 </a:pPr>
                 <a:r>
                   <a:rPr lang="pl-PL"/>
@@ -7112,33 +6742,30 @@
               </a:p>
             </c:rich>
           </c:tx>
-          <c:overlay val="0"/>
         </c:title>
         <c:numFmt formatCode="0" sourceLinked="1"/>
         <c:majorTickMark val="none"/>
-        <c:minorTickMark val="none"/>
         <c:tickLblPos val="low"/>
         <c:txPr>
           <a:bodyPr/>
           <a:lstStyle/>
           <a:p>
             <a:pPr>
-              <a:defRPr sz="1000"/>
+              <a:defRPr lang="pl-PL" sz="1000"/>
             </a:pPr>
-            <a:endParaRPr lang="pl-PL"/>
+            <a:endParaRPr lang="en-US"/>
           </a:p>
         </c:txPr>
-        <c:crossAx val="266058224"/>
+        <c:crossAx val="74130560"/>
         <c:crosses val="autoZero"/>
         <c:crossBetween val="midCat"/>
       </c:valAx>
       <c:valAx>
-        <c:axId val="266058224"/>
+        <c:axId val="74130560"/>
         <c:scaling>
           <c:logBase val="10"/>
           <c:orientation val="minMax"/>
         </c:scaling>
-        <c:delete val="0"/>
         <c:axPos val="l"/>
         <c:majorGridlines/>
         <c:title>
@@ -7148,7 +6775,7 @@
               <a:lstStyle/>
               <a:p>
                 <a:pPr>
-                  <a:defRPr/>
+                  <a:defRPr lang="pl-PL"/>
                 </a:pPr>
                 <a:r>
                   <a:rPr lang="pl-PL"/>
@@ -7158,40 +6785,35 @@
               </a:p>
             </c:rich>
           </c:tx>
-          <c:overlay val="0"/>
         </c:title>
         <c:numFmt formatCode="0.0" sourceLinked="0"/>
-        <c:majorTickMark val="out"/>
-        <c:minorTickMark val="none"/>
         <c:tickLblPos val="nextTo"/>
-        <c:crossAx val="266057664"/>
+        <c:txPr>
+          <a:bodyPr/>
+          <a:lstStyle/>
+          <a:p>
+            <a:pPr>
+              <a:defRPr lang="pl-PL"/>
+            </a:pPr>
+            <a:endParaRPr lang="en-US"/>
+          </a:p>
+        </c:txPr>
+        <c:crossAx val="73509120"/>
         <c:crosses val="autoZero"/>
         <c:crossBetween val="midCat"/>
       </c:valAx>
     </c:plotArea>
     <c:plotVisOnly val="1"/>
     <c:dispBlanksAs val="zero"/>
-    <c:showDLblsOverMax val="0"/>
   </c:chart>
-  <c:externalData r:id="rId1">
-    <c:autoUpdate val="0"/>
-  </c:externalData>
+  <c:externalData r:id="rId1"/>
 </c:chartSpace>
 </file>
 
 <file path=word/charts/chart2.xml><?xml version="1.0" encoding="utf-8"?>
 <c:chartSpace xmlns:c="http://schemas.openxmlformats.org/drawingml/2006/chart" xmlns:a="http://schemas.openxmlformats.org/drawingml/2006/main" xmlns:r="http://schemas.openxmlformats.org/officeDocument/2006/relationships">
-  <c:date1904 val="0"/>
-  <c:lang val="pl-PL"/>
-  <c:roundedCorners val="0"/>
-  <mc:AlternateContent xmlns:mc="http://schemas.openxmlformats.org/markup-compatibility/2006">
-    <mc:Choice xmlns:c14="http://schemas.microsoft.com/office/drawing/2007/8/2/chart" Requires="c14">
-      <c14:style val="102"/>
-    </mc:Choice>
-    <mc:Fallback>
-      <c:style val="2"/>
-    </mc:Fallback>
-  </mc:AlternateContent>
+  <c:date1904 val="1"/>
+  <c:lang val="en-US"/>
   <c:chart>
     <c:title>
       <c:tx>
@@ -7200,7 +6822,7 @@
           <a:lstStyle/>
           <a:p>
             <a:pPr>
-              <a:defRPr/>
+              <a:defRPr lang="pl-PL"/>
             </a:pPr>
             <a:r>
               <a:rPr lang="pl-PL"/>
@@ -7214,24 +6836,21 @@
           </a:p>
         </c:rich>
       </c:tx>
-      <c:overlay val="0"/>
     </c:title>
-    <c:autoTitleDeleted val="0"/>
     <c:plotArea>
       <c:layout>
         <c:manualLayout>
           <c:layoutTarget val="inner"/>
           <c:xMode val="edge"/>
           <c:yMode val="edge"/>
-          <c:x val="0.16154392465647677"/>
-          <c:y val="0.15847659667541558"/>
-          <c:w val="0.74878937007874014"/>
+          <c:x val="0.16154392465647679"/>
+          <c:y val="0.15847659667541564"/>
+          <c:w val="0.74878937007874036"/>
           <c:h val="0.68387685914260721"/>
         </c:manualLayout>
       </c:layout>
       <c:scatterChart>
         <c:scatterStyle val="smoothMarker"/>
-        <c:varyColors val="0"/>
         <c:ser>
           <c:idx val="0"/>
           <c:order val="0"/>
@@ -7335,7 +6954,7 @@
                   <c:v>-111.6</c:v>
                 </c:pt>
                 <c:pt idx="10">
-                  <c:v>-133.92000000000002</c:v>
+                  <c:v>-133.92000000000004</c:v>
                 </c:pt>
                 <c:pt idx="11">
                   <c:v>-162</c:v>
@@ -7353,34 +6972,25 @@
                   <c:v>-133.19999999999999</c:v>
                 </c:pt>
                 <c:pt idx="16">
-                  <c:v>2.8799999999999955</c:v>
+                  <c:v>2.8799999999999946</c:v>
                 </c:pt>
                 <c:pt idx="17">
-                  <c:v>-39.599999999999994</c:v>
+                  <c:v>-39.600000000000009</c:v>
                 </c:pt>
               </c:numCache>
             </c:numRef>
           </c:yVal>
           <c:smooth val="1"/>
         </c:ser>
-        <c:dLbls>
-          <c:showLegendKey val="0"/>
-          <c:showVal val="0"/>
-          <c:showCatName val="0"/>
-          <c:showSerName val="0"/>
-          <c:showPercent val="0"/>
-          <c:showBubbleSize val="0"/>
-        </c:dLbls>
-        <c:axId val="266060464"/>
-        <c:axId val="266061024"/>
+        <c:axId val="81274752"/>
+        <c:axId val="81679872"/>
       </c:scatterChart>
       <c:valAx>
-        <c:axId val="266060464"/>
+        <c:axId val="81274752"/>
         <c:scaling>
           <c:logBase val="10"/>
           <c:orientation val="minMax"/>
         </c:scaling>
-        <c:delete val="0"/>
         <c:axPos val="b"/>
         <c:majorGridlines/>
         <c:minorGridlines/>
@@ -7391,7 +7001,7 @@
               <a:lstStyle/>
               <a:p>
                 <a:pPr>
-                  <a:defRPr/>
+                  <a:defRPr lang="pl-PL"/>
                 </a:pPr>
                 <a:r>
                   <a:rPr lang="pl-PL"/>
@@ -7405,22 +7015,29 @@
               </a:p>
             </c:rich>
           </c:tx>
-          <c:overlay val="0"/>
         </c:title>
         <c:numFmt formatCode="0" sourceLinked="1"/>
         <c:majorTickMark val="none"/>
-        <c:minorTickMark val="none"/>
         <c:tickLblPos val="low"/>
-        <c:crossAx val="266061024"/>
+        <c:txPr>
+          <a:bodyPr/>
+          <a:lstStyle/>
+          <a:p>
+            <a:pPr>
+              <a:defRPr lang="pl-PL"/>
+            </a:pPr>
+            <a:endParaRPr lang="en-US"/>
+          </a:p>
+        </c:txPr>
+        <c:crossAx val="81679872"/>
         <c:crosses val="autoZero"/>
         <c:crossBetween val="midCat"/>
       </c:valAx>
       <c:valAx>
-        <c:axId val="266061024"/>
+        <c:axId val="81679872"/>
         <c:scaling>
           <c:orientation val="minMax"/>
         </c:scaling>
-        <c:delete val="0"/>
         <c:axPos val="l"/>
         <c:majorGridlines/>
         <c:title>
@@ -7430,7 +7047,7 @@
               <a:lstStyle/>
               <a:p>
                 <a:pPr>
-                  <a:defRPr/>
+                  <a:defRPr lang="pl-PL"/>
                 </a:pPr>
                 <a:r>
                   <a:rPr lang="pl-PL"/>
@@ -7451,24 +7068,28 @@
               </a:p>
             </c:rich>
           </c:tx>
-          <c:overlay val="0"/>
         </c:title>
         <c:numFmt formatCode="0.00" sourceLinked="1"/>
-        <c:majorTickMark val="out"/>
-        <c:minorTickMark val="none"/>
         <c:tickLblPos val="nextTo"/>
-        <c:crossAx val="266060464"/>
+        <c:txPr>
+          <a:bodyPr/>
+          <a:lstStyle/>
+          <a:p>
+            <a:pPr>
+              <a:defRPr lang="pl-PL"/>
+            </a:pPr>
+            <a:endParaRPr lang="en-US"/>
+          </a:p>
+        </c:txPr>
+        <c:crossAx val="81274752"/>
         <c:crosses val="autoZero"/>
         <c:crossBetween val="midCat"/>
       </c:valAx>
     </c:plotArea>
     <c:plotVisOnly val="1"/>
     <c:dispBlanksAs val="zero"/>
-    <c:showDLblsOverMax val="0"/>
   </c:chart>
-  <c:externalData r:id="rId1">
-    <c:autoUpdate val="0"/>
-  </c:externalData>
+  <c:externalData r:id="rId1"/>
 </c:chartSpace>
 </file>
 
@@ -7727,7 +7348,7 @@
   <a:extraClrSchemeLst/>
   <a:extLst>
     <a:ext uri="{05A4C25C-085E-4340-85A3-A5531E510DB2}">
-      <thm15:themeFamily xmlns:thm15="http://schemas.microsoft.com/office/thememl/2012/main" name="Office Theme" id="{62F939B6-93AF-4DB8-9C6B-D6C7DFDC589F}" vid="{4A3C46E8-61CC-4603-A589-7422A47A8E4A}"/>
+      <thm15:themeFamily xmlns:thm15="http://schemas.microsoft.com/office/thememl/2012/main" xmlns="" name="Office Theme" id="{62F939B6-93AF-4DB8-9C6B-D6C7DFDC589F}" vid="{4A3C46E8-61CC-4603-A589-7422A47A8E4A}"/>
     </a:ext>
   </a:extLst>
 </a:theme>
@@ -7738,7 +7359,7 @@
 </file>
 
 <file path=customXml/itemProps1.xml><?xml version="1.0" encoding="utf-8"?>
-<ds:datastoreItem xmlns:ds="http://schemas.openxmlformats.org/officeDocument/2006/customXml" ds:itemID="{93FC228B-311C-4772-87EE-44B6AE00EB9D}">
+<ds:datastoreItem xmlns:ds="http://schemas.openxmlformats.org/officeDocument/2006/customXml" ds:itemID="{3687F074-77CB-40E7-B2D8-A71992450D32}">
   <ds:schemaRefs>
     <ds:schemaRef ds:uri="http://schemas.openxmlformats.org/officeDocument/2006/bibliography"/>
   </ds:schemaRefs>

</xml_diff>